<commit_message>
added fitness function added paper
</commit_message>
<xml_diff>
--- a/doc/humpal_BP_0001.docx
+++ b/doc/humpal_BP_0001.docx
@@ -718,9 +718,11 @@
       <w:pPr>
         <w:pStyle w:val="Nzev"/>
       </w:pPr>
+      <w:proofErr w:type="spellStart"/>
       <w:r>
         <w:t>Abstract</w:t>
       </w:r>
+      <w:proofErr w:type="spellEnd"/>
     </w:p>
     <w:p>
       <w:pPr>
@@ -792,9 +794,11 @@
       <w:pPr>
         <w:pStyle w:val="Nzev"/>
       </w:pPr>
+      <w:proofErr w:type="spellStart"/>
       <w:r>
         <w:t>Keywords</w:t>
       </w:r>
+      <w:proofErr w:type="spellEnd"/>
     </w:p>
     <w:p>
       <w:pPr>
@@ -1164,8 +1168,13 @@
         <w:t>Podpis</w:t>
       </w:r>
       <w:r>
-        <w:t xml:space="preserve"> studenta/ky</w:t>
-      </w:r>
+        <w:t xml:space="preserve"> studenta/</w:t>
+      </w:r>
+      <w:proofErr w:type="spellStart"/>
+      <w:r>
+        <w:t>ky</w:t>
+      </w:r>
+      <w:proofErr w:type="spellEnd"/>
     </w:p>
     <w:p>
       <w:pPr>
@@ -3128,7 +3137,38 @@
       </w:r>
       <w:r>
         <w:tab/>
-        <w:t>North Atlantic Treaty Organization (Severoatlantická aliance)</w:t>
+      </w:r>
+      <w:proofErr w:type="spellStart"/>
+      <w:r>
+        <w:t>North</w:t>
+      </w:r>
+      <w:proofErr w:type="spellEnd"/>
+      <w:r>
+        <w:t xml:space="preserve"> </w:t>
+      </w:r>
+      <w:proofErr w:type="spellStart"/>
+      <w:r>
+        <w:t>Atlantic</w:t>
+      </w:r>
+      <w:proofErr w:type="spellEnd"/>
+      <w:r>
+        <w:t xml:space="preserve"> </w:t>
+      </w:r>
+      <w:proofErr w:type="spellStart"/>
+      <w:r>
+        <w:t>Treaty</w:t>
+      </w:r>
+      <w:proofErr w:type="spellEnd"/>
+      <w:r>
+        <w:t xml:space="preserve"> </w:t>
+      </w:r>
+      <w:proofErr w:type="spellStart"/>
+      <w:r>
+        <w:t>Organization</w:t>
+      </w:r>
+      <w:proofErr w:type="spellEnd"/>
+      <w:r>
+        <w:t xml:space="preserve"> (Severoatlantická aliance)</w:t>
       </w:r>
     </w:p>
     <w:p>
@@ -3483,13 +3523,22 @@
     </w:p>
     <w:p>
       <w:r>
-        <w:t>Genetický algoritmus je metaheuristický algoritmus, inspirovaný evolučním procesem přirozeného výběru. Pro svůj běh používá procesy známé z evoluční biologie, jako jsou křížení a mutace.</w:t>
+        <w:t xml:space="preserve">Genetický algoritmus je </w:t>
+      </w:r>
+      <w:proofErr w:type="spellStart"/>
+      <w:r>
+        <w:t>metaheuristický</w:t>
+      </w:r>
+      <w:proofErr w:type="spellEnd"/>
+      <w:r>
+        <w:t xml:space="preserve"> algoritmus, inspirovaný evolučním procesem přirozeného výběru. Pro svůj běh používá procesy známé z evoluční biologie, jako jsou křížení a mutace.</w:t>
       </w:r>
       <w:sdt>
         <w:sdtPr>
           <w:id w:val="-1385408081"/>
           <w:citation/>
         </w:sdtPr>
+        <w:sdtEndPr/>
         <w:sdtContent>
           <w:r>
             <w:fldChar w:fldCharType="begin"/>
@@ -3525,6 +3574,7 @@
           <w:id w:val="274595617"/>
           <w:citation/>
         </w:sdtPr>
+        <w:sdtEndPr/>
         <w:sdtContent>
           <w:r>
             <w:fldChar w:fldCharType="begin"/>
@@ -3708,6 +3758,7 @@
           <w:id w:val="-14622072"/>
           <w:citation/>
         </w:sdtPr>
+        <w:sdtEndPr/>
         <w:sdtContent>
           <w:r>
             <w:fldChar w:fldCharType="begin"/>
@@ -4007,20 +4058,37 @@
       <w:bookmarkEnd w:id="16"/>
     </w:p>
     <w:p>
+      <w:proofErr w:type="spellStart"/>
       <w:r>
         <w:rPr>
           <w:lang w:val="en-US"/>
         </w:rPr>
-        <w:t>NeuroEvolution of Augmenting Topologies</w:t>
-      </w:r>
-      <w:r>
-        <w:t xml:space="preserve"> (NEAT) je genetický algoritmus určený pro generaci evolvujících umělých neuronových sítí. Metoda kombinuje předem používané systémy.</w:t>
+        <w:t>NeuroEvolution</w:t>
+      </w:r>
+      <w:proofErr w:type="spellEnd"/>
+      <w:r>
+        <w:rPr>
+          <w:lang w:val="en-US"/>
+        </w:rPr>
+        <w:t xml:space="preserve"> of Augmenting Topologies</w:t>
+      </w:r>
+      <w:r>
+        <w:t xml:space="preserve"> (NEAT) je genetický algoritmus určený pro generaci </w:t>
+      </w:r>
+      <w:proofErr w:type="spellStart"/>
+      <w:r>
+        <w:t>evolvujících</w:t>
+      </w:r>
+      <w:proofErr w:type="spellEnd"/>
+      <w:r>
+        <w:t xml:space="preserve"> umělých neuronových sítí. Metoda kombinuje předem používané systémy.</w:t>
       </w:r>
       <w:sdt>
         <w:sdtPr>
           <w:id w:val="-1222360053"/>
           <w:citation/>
         </w:sdtPr>
+        <w:sdtEndPr/>
         <w:sdtContent>
           <w:r>
             <w:fldChar w:fldCharType="begin"/>
@@ -4086,6 +4154,7 @@
           <w:id w:val="759336540"/>
           <w:citation/>
         </w:sdtPr>
+        <w:sdtEndPr/>
         <w:sdtContent>
           <w:r>
             <w:fldChar w:fldCharType="begin"/>
@@ -4166,13 +4235,168 @@
       <w:bookmarkEnd w:id="20"/>
     </w:p>
     <w:p>
-      <w:r>
-        <w:rPr>
-          <w:noProof/>
-          <w:lang w:val="en-GB" w:eastAsia="en-GB"/>
-        </w:rPr>
+      <w:pPr>
+        <w:pStyle w:val="Obr"/>
+      </w:pPr>
+      <w:r>
+        <mc:AlternateContent>
+          <mc:Choice Requires="wps">
+            <w:drawing>
+              <wp:anchor distT="0" distB="0" distL="114300" distR="114300" simplePos="0" relativeHeight="251666432" behindDoc="0" locked="0" layoutInCell="1" allowOverlap="1" wp14:anchorId="7FF1F38B" wp14:editId="69086D70">
+                <wp:simplePos x="0" y="0"/>
+                <wp:positionH relativeFrom="column">
+                  <wp:posOffset>196850</wp:posOffset>
+                </wp:positionH>
+                <wp:positionV relativeFrom="paragraph">
+                  <wp:posOffset>5979795</wp:posOffset>
+                </wp:positionV>
+                <wp:extent cx="5210175" cy="361950"/>
+                <wp:effectExtent l="0" t="0" r="9525" b="0"/>
+                <wp:wrapTopAndBottom/>
+                <wp:docPr id="17" name="Textové pole 17"/>
+                <wp:cNvGraphicFramePr/>
+                <a:graphic xmlns:a="http://schemas.openxmlformats.org/drawingml/2006/main">
+                  <a:graphicData uri="http://schemas.microsoft.com/office/word/2010/wordprocessingShape">
+                    <wps:wsp>
+                      <wps:cNvSpPr txBox="1"/>
+                      <wps:spPr>
+                        <a:xfrm>
+                          <a:off x="0" y="0"/>
+                          <a:ext cx="5210175" cy="361950"/>
+                        </a:xfrm>
+                        <a:prstGeom prst="rect">
+                          <a:avLst/>
+                        </a:prstGeom>
+                        <a:solidFill>
+                          <a:prstClr val="white"/>
+                        </a:solidFill>
+                        <a:ln>
+                          <a:noFill/>
+                        </a:ln>
+                      </wps:spPr>
+                      <wps:txbx>
+                        <w:txbxContent>
+                          <w:p>
+                            <w:pPr>
+                              <w:pStyle w:val="Titulek"/>
+                              <w:rPr>
+                                <w:rFonts w:ascii="Times New Roman" w:eastAsia="Times New Roman" w:hAnsi="Times New Roman" w:cs="Times New Roman"/>
+                                <w:noProof/>
+                                <w:sz w:val="24"/>
+                                <w:szCs w:val="24"/>
+                              </w:rPr>
+                            </w:pPr>
+                            <w:r>
+                              <w:t xml:space="preserve">Obr. </w:t>
+                            </w:r>
+                            <w:r>
+                              <w:fldChar w:fldCharType="begin"/>
+                            </w:r>
+                            <w:r>
+                              <w:instrText xml:space="preserve"> SEQ Obr. \* ARABIC </w:instrText>
+                            </w:r>
+                            <w:r>
+                              <w:fldChar w:fldCharType="separate"/>
+                            </w:r>
+                            <w:r>
+                              <w:rPr>
+                                <w:noProof/>
+                              </w:rPr>
+                              <w:t>1</w:t>
+                            </w:r>
+                            <w:r>
+                              <w:fldChar w:fldCharType="end"/>
+                            </w:r>
+                            <w:r>
+                              <w:t xml:space="preserve"> </w:t>
+                            </w:r>
+                            <w:r>
+                              <w:t>Typický herní stav.</w:t>
+                            </w:r>
+                            <w:r>
+                              <w:br/>
+                              <w:t>Zdroj: https://upload.wikimedia.org/wikipedia/commons/6/64/2048_Screenshot.png</w:t>
+                            </w:r>
+                          </w:p>
+                        </w:txbxContent>
+                      </wps:txbx>
+                      <wps:bodyPr rot="0" spcFirstLastPara="0" vertOverflow="overflow" horzOverflow="overflow" vert="horz" wrap="square" lIns="0" tIns="0" rIns="0" bIns="0" numCol="1" spcCol="0" rtlCol="0" fromWordArt="0" anchor="t" anchorCtr="0" forceAA="0" compatLnSpc="1">
+                        <a:prstTxWarp prst="textNoShape">
+                          <a:avLst/>
+                        </a:prstTxWarp>
+                        <a:noAutofit/>
+                      </wps:bodyPr>
+                    </wps:wsp>
+                  </a:graphicData>
+                </a:graphic>
+                <wp14:sizeRelV relativeFrom="margin">
+                  <wp14:pctHeight>0</wp14:pctHeight>
+                </wp14:sizeRelV>
+              </wp:anchor>
+            </w:drawing>
+          </mc:Choice>
+          <mc:Fallback>
+            <w:pict>
+              <v:shapetype w14:anchorId="7FF1F38B" id="_x0000_t202" coordsize="21600,21600" o:spt="202" path="m,l,21600r21600,l21600,xe">
+                <v:stroke joinstyle="miter"/>
+                <v:path gradientshapeok="t" o:connecttype="rect"/>
+              </v:shapetype>
+              <v:shape id="Textové pole 17" o:spid="_x0000_s1026" type="#_x0000_t202" style="position:absolute;left:0;text-align:left;margin-left:15.5pt;margin-top:470.85pt;width:410.25pt;height:28.5pt;z-index:251666432;visibility:visible;mso-wrap-style:square;mso-height-percent:0;mso-wrap-distance-left:9pt;mso-wrap-distance-top:0;mso-wrap-distance-right:9pt;mso-wrap-distance-bottom:0;mso-position-horizontal:absolute;mso-position-horizontal-relative:text;mso-position-vertical:absolute;mso-position-vertical-relative:text;mso-height-percent:0;mso-height-relative:margin;v-text-anchor:top" o:gfxdata="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" stroked="f">
+                <v:textbox inset="0,0,0,0">
+                  <w:txbxContent>
+                    <w:p>
+                      <w:pPr>
+                        <w:pStyle w:val="Titulek"/>
+                        <w:rPr>
+                          <w:rFonts w:ascii="Times New Roman" w:eastAsia="Times New Roman" w:hAnsi="Times New Roman" w:cs="Times New Roman"/>
+                          <w:noProof/>
+                          <w:sz w:val="24"/>
+                          <w:szCs w:val="24"/>
+                        </w:rPr>
+                      </w:pPr>
+                      <w:r>
+                        <w:t xml:space="preserve">Obr. </w:t>
+                      </w:r>
+                      <w:r>
+                        <w:fldChar w:fldCharType="begin"/>
+                      </w:r>
+                      <w:r>
+                        <w:instrText xml:space="preserve"> SEQ Obr. \* ARABIC </w:instrText>
+                      </w:r>
+                      <w:r>
+                        <w:fldChar w:fldCharType="separate"/>
+                      </w:r>
+                      <w:r>
+                        <w:rPr>
+                          <w:noProof/>
+                        </w:rPr>
+                        <w:t>1</w:t>
+                      </w:r>
+                      <w:r>
+                        <w:fldChar w:fldCharType="end"/>
+                      </w:r>
+                      <w:r>
+                        <w:t xml:space="preserve"> </w:t>
+                      </w:r>
+                      <w:r>
+                        <w:t>Typický herní stav.</w:t>
+                      </w:r>
+                      <w:r>
+                        <w:br/>
+                        <w:t>Zdroj: https://upload.wikimedia.org/wikipedia/commons/6/64/2048_Screenshot.png</w:t>
+                      </w:r>
+                    </w:p>
+                  </w:txbxContent>
+                </v:textbox>
+                <w10:wrap type="topAndBottom"/>
+              </v:shape>
+            </w:pict>
+          </mc:Fallback>
+        </mc:AlternateContent>
+      </w:r>
+      <w:r>
         <w:drawing>
-          <wp:anchor distT="0" distB="0" distL="114300" distR="114300" simplePos="0" relativeHeight="251660288" behindDoc="0" locked="0" layoutInCell="1" allowOverlap="1" wp14:anchorId="4E403DF2" wp14:editId="119550F2">
+          <wp:anchor distT="0" distB="0" distL="114300" distR="114300" simplePos="0" relativeHeight="251660288" behindDoc="0" locked="0" layoutInCell="1" allowOverlap="1" wp14:anchorId="4E403DF2" wp14:editId="44678F27">
             <wp:simplePos x="0" y="0"/>
             <wp:positionH relativeFrom="column">
               <wp:posOffset>195580</wp:posOffset>
@@ -4242,6 +4466,7 @@
           <w:id w:val="1856072282"/>
           <w:citation/>
         </w:sdtPr>
+        <w:sdtEndPr/>
         <w:sdtContent>
           <w:r>
             <w:fldChar w:fldCharType="begin"/>
@@ -4253,9 +4478,6 @@
             <w:fldChar w:fldCharType="separate"/>
           </w:r>
           <w:r>
-            <w:rPr>
-              <w:noProof/>
-            </w:rPr>
             <w:t xml:space="preserve"> (Kolektiv autorů, 2001a)</w:t>
           </w:r>
           <w:r>
@@ -4268,25 +4490,75 @@
       <w:pPr>
         <w:pStyle w:val="Obr"/>
       </w:pPr>
-      <w:r>
-        <w:rPr>
-          <w:lang w:val="en-GB"/>
-        </w:rPr>
+    </w:p>
+    <w:p>
+      <w:pPr>
+        <w:pStyle w:val="Nadpis2"/>
+      </w:pPr>
+      <w:bookmarkStart w:id="21" w:name="_Toc29562531"/>
+      <w:r>
+        <w:t>Historie</w:t>
+      </w:r>
+      <w:bookmarkEnd w:id="21"/>
+    </w:p>
+    <w:p>
+      <w:r>
+        <w:t xml:space="preserve">Originální hra byla vytvořena 11letým Gabrielem </w:t>
+      </w:r>
+      <w:proofErr w:type="spellStart"/>
+      <w:r>
+        <w:t>Cirullim</w:t>
+      </w:r>
+      <w:proofErr w:type="spellEnd"/>
+      <w:r>
+        <w:t xml:space="preserve">, který tuto hru vytvořil za jediný víkend. Hra se během krátké doby staly hitem, a stránku k jejímu stažení navštívilo během prvního týdne přes 4 miliony lidí. Hra byla vydána na platformy iOS a Android </w:t>
+      </w:r>
+      <w:r>
+        <w:rPr>
+          <w:highlight w:val="yellow"/>
+        </w:rPr>
+        <w:t>v květnu roku 2014.</w:t>
+      </w:r>
+    </w:p>
+    <w:p>
+      <w:pPr>
+        <w:pStyle w:val="Nadpis2"/>
+      </w:pPr>
+      <w:bookmarkStart w:id="22" w:name="_Toc29562532"/>
+      <w:r>
+        <w:lastRenderedPageBreak/>
+        <w:t>Pravidla hry</w:t>
+      </w:r>
+      <w:bookmarkEnd w:id="22"/>
+    </w:p>
+    <w:p>
+      <w:pPr>
+        <w:pStyle w:val="Zkladntext"/>
+      </w:pPr>
+      <w:r>
+        <w:t>Herní plán se sestává ze sítě 4x4. Na tuto síť jsou umisťovány bloky s číselnými hodnotami. V rámci hráčské akce je možné tyto bloky spojit a jejich číselné hodnoty sečíst. Pokud je součet hodnot spojovaných bloků roven hodnotě 2048, hráč vyhraje.</w:t>
+      </w:r>
+    </w:p>
+    <w:p>
+      <w:pPr>
+        <w:pStyle w:val="Obr"/>
+      </w:pPr>
+      <w:r>
         <mc:AlternateContent>
           <mc:Choice Requires="wps">
             <w:drawing>
-              <wp:anchor distT="0" distB="0" distL="114300" distR="114300" simplePos="0" relativeHeight="251662336" behindDoc="0" locked="0" layoutInCell="1" allowOverlap="1" wp14:anchorId="284F1A33" wp14:editId="7DACD889">
+              <wp:anchor distT="0" distB="0" distL="114300" distR="114300" simplePos="0" relativeHeight="251668480" behindDoc="0" locked="0" layoutInCell="1" allowOverlap="1" wp14:anchorId="4ECBCDEF" wp14:editId="5709F37D">
                 <wp:simplePos x="0" y="0"/>
                 <wp:positionH relativeFrom="column">
-                  <wp:posOffset>271780</wp:posOffset>
+                  <wp:posOffset>372110</wp:posOffset>
                 </wp:positionH>
                 <wp:positionV relativeFrom="paragraph">
-                  <wp:posOffset>5286375</wp:posOffset>
+                  <wp:posOffset>4686300</wp:posOffset>
                 </wp:positionV>
-                <wp:extent cx="5219700" cy="635"/>
+                <wp:extent cx="4655185" cy="635"/>
                 <wp:effectExtent l="0" t="0" r="0" b="0"/>
                 <wp:wrapTopAndBottom/>
-                <wp:docPr id="27" name="Textové pole 27"/>
+                <wp:docPr id="19" name="Textové pole 19"/>
                 <wp:cNvGraphicFramePr/>
                 <a:graphic xmlns:a="http://schemas.openxmlformats.org/drawingml/2006/main">
                   <a:graphicData uri="http://schemas.microsoft.com/office/word/2010/wordprocessingShape">
@@ -4295,7 +4567,7 @@
                       <wps:spPr>
                         <a:xfrm>
                           <a:off x="0" y="0"/>
-                          <a:ext cx="5219700" cy="635"/>
+                          <a:ext cx="4655185" cy="635"/>
                         </a:xfrm>
                         <a:prstGeom prst="rect">
                           <a:avLst/>
@@ -4313,35 +4585,37 @@
                             <w:pPr>
                               <w:pStyle w:val="Titulek"/>
                             </w:pPr>
-                            <w:bookmarkStart w:id="21" w:name="_Toc29459157"/>
-                            <w:bookmarkStart w:id="22" w:name="_Toc29464426"/>
                             <w:r>
-                              <w:t xml:space="preserve">Obrázek </w:t>
+                              <w:t xml:space="preserve">Obr. </w:t>
                             </w:r>
                             <w:r>
                               <w:fldChar w:fldCharType="begin"/>
                             </w:r>
                             <w:r>
-                              <w:instrText xml:space="preserve"> SEQ Obrázek \* ARABIC </w:instrText>
+                              <w:instrText xml:space="preserve"> SEQ Obr. \* ARABIC </w:instrText>
                             </w:r>
                             <w:r>
                               <w:fldChar w:fldCharType="separate"/>
                             </w:r>
                             <w:r>
-                              <w:t>1</w:t>
+                              <w:rPr>
+                                <w:noProof/>
+                              </w:rPr>
+                              <w:t>2</w:t>
                             </w:r>
                             <w:r>
                               <w:fldChar w:fldCharType="end"/>
                             </w:r>
                             <w:r>
-                              <w:t xml:space="preserve"> Typický herní stav.</w:t>
+                              <w:t xml:space="preserve"> </w:t>
+                            </w:r>
+                            <w:r>
+                              <w:t>Vyhraná hra</w:t>
                             </w:r>
                             <w:r>
                               <w:br/>
-                              <w:t>Zdroj: https://upload.wikimedia.org/wikipedia/commons/6/64/2048_Screenshot.png</w:t>
+                              <w:t>Zdroj: https://commons.wikimedia.org/wiki/File:2048_win.png</w:t>
                             </w:r>
-                            <w:bookmarkEnd w:id="21"/>
-                            <w:bookmarkEnd w:id="22"/>
                           </w:p>
                         </w:txbxContent>
                       </wps:txbx>
@@ -4359,46 +4633,44 @@
           </mc:Choice>
           <mc:Fallback>
             <w:pict>
-              <v:shapetype w14:anchorId="284F1A33" id="_x0000_t202" coordsize="21600,21600" o:spt="202" path="m,l,21600r21600,l21600,xe">
-                <v:stroke joinstyle="miter"/>
-                <v:path gradientshapeok="t" o:connecttype="rect"/>
-              </v:shapetype>
-              <v:shape id="Textové pole 27" o:spid="_x0000_s1026" type="#_x0000_t202" style="position:absolute;left:0;text-align:left;margin-left:21.4pt;margin-top:416.25pt;width:411pt;height:.05pt;z-index:251662336;visibility:visible;mso-wrap-style:square;mso-wrap-distance-left:9pt;mso-wrap-distance-top:0;mso-wrap-distance-right:9pt;mso-wrap-distance-bottom:0;mso-position-horizontal:absolute;mso-position-horizontal-relative:text;mso-position-vertical:absolute;mso-position-vertical-relative:text;v-text-anchor:top" o:gfxdata="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" stroked="f">
+              <v:shape w14:anchorId="4ECBCDEF" id="Textové pole 19" o:spid="_x0000_s1027" type="#_x0000_t202" style="position:absolute;left:0;text-align:left;margin-left:29.3pt;margin-top:369pt;width:366.55pt;height:.05pt;z-index:251668480;visibility:visible;mso-wrap-style:square;mso-wrap-distance-left:9pt;mso-wrap-distance-top:0;mso-wrap-distance-right:9pt;mso-wrap-distance-bottom:0;mso-position-horizontal:absolute;mso-position-horizontal-relative:text;mso-position-vertical:absolute;mso-position-vertical-relative:text;v-text-anchor:top" o:gfxdata="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" stroked="f">
                 <v:textbox style="mso-fit-shape-to-text:t" inset="0,0,0,0">
                   <w:txbxContent>
                     <w:p>
                       <w:pPr>
                         <w:pStyle w:val="Titulek"/>
                       </w:pPr>
-                      <w:bookmarkStart w:id="23" w:name="_Toc29459157"/>
-                      <w:bookmarkStart w:id="24" w:name="_Toc29464426"/>
                       <w:r>
-                        <w:t xml:space="preserve">Obrázek </w:t>
+                        <w:t xml:space="preserve">Obr. </w:t>
                       </w:r>
                       <w:r>
                         <w:fldChar w:fldCharType="begin"/>
                       </w:r>
                       <w:r>
-                        <w:instrText xml:space="preserve"> SEQ Obrázek \* ARABIC </w:instrText>
+                        <w:instrText xml:space="preserve"> SEQ Obr. \* ARABIC </w:instrText>
                       </w:r>
                       <w:r>
                         <w:fldChar w:fldCharType="separate"/>
                       </w:r>
                       <w:r>
-                        <w:t>1</w:t>
+                        <w:rPr>
+                          <w:noProof/>
+                        </w:rPr>
+                        <w:t>2</w:t>
                       </w:r>
                       <w:r>
                         <w:fldChar w:fldCharType="end"/>
                       </w:r>
                       <w:r>
-                        <w:t xml:space="preserve"> Typický herní stav.</w:t>
+                        <w:t xml:space="preserve"> </w:t>
+                      </w:r>
+                      <w:r>
+                        <w:t>Vyhraná hra</w:t>
                       </w:r>
                       <w:r>
                         <w:br/>
-                        <w:t>Zdroj: https://upload.wikimedia.org/wikipedia/commons/6/64/2048_Screenshot.png</w:t>
+                        <w:t>Zdroj: https://commons.wikimedia.org/wiki/File:2048_win.png</w:t>
                       </w:r>
-                      <w:bookmarkEnd w:id="23"/>
-                      <w:bookmarkEnd w:id="24"/>
                     </w:p>
                   </w:txbxContent>
                 </v:textbox>
@@ -4408,55 +4680,10 @@
           </mc:Fallback>
         </mc:AlternateContent>
       </w:r>
-    </w:p>
-    <w:p>
-      <w:pPr>
-        <w:pStyle w:val="Nadpis2"/>
-      </w:pPr>
-      <w:bookmarkStart w:id="25" w:name="_Toc29562531"/>
-      <w:r>
-        <w:t>Historie</w:t>
-      </w:r>
-      <w:bookmarkEnd w:id="25"/>
-    </w:p>
-    <w:p>
-      <w:r>
-        <w:t xml:space="preserve">Originální hra byla vytvořena 11letým Gabrielem Cirullim, který tuto hru vytvořil za jediný víkend. Hra se během krátké doby staly hitem, a stránku k jejímu stažení navštívilo během prvního týdne přes 4 miliony lidí. Hra byla vydána na platformy iOS a Android </w:t>
-      </w:r>
-      <w:r>
-        <w:rPr>
-          <w:highlight w:val="yellow"/>
-        </w:rPr>
-        <w:t>v květnu roku 2014.</w:t>
-      </w:r>
-    </w:p>
-    <w:p>
-      <w:pPr>
-        <w:pStyle w:val="Nadpis2"/>
-      </w:pPr>
-      <w:bookmarkStart w:id="26" w:name="_Toc29562532"/>
-      <w:r>
-        <w:t>Pravidla hry</w:t>
-      </w:r>
-      <w:bookmarkEnd w:id="26"/>
-    </w:p>
-    <w:p>
-      <w:pPr>
-        <w:pStyle w:val="Zkladntext"/>
-      </w:pPr>
-      <w:r>
-        <w:t>Herní plán se sestává ze sítě 4x4. Na tuto síť jsou umisťovány bloky s číselnými hodnotami. V rámci hráčské akce je možné tyto bloky spojit a jejich číselné hodnoty sečíst. Pokud je součet hodnot spojovaných bloků roven hodnotě 2048, hráč vyhraje.</w:t>
-      </w:r>
-    </w:p>
-    <w:p>
-      <w:pPr>
-        <w:pStyle w:val="Obr"/>
-      </w:pPr>
       <w:r>
         <w:rPr>
           <w:lang w:val="en-GB"/>
         </w:rPr>
-        <w:lastRenderedPageBreak/>
         <w:drawing>
           <wp:anchor distT="0" distB="0" distL="114300" distR="114300" simplePos="0" relativeHeight="251659264" behindDoc="0" locked="0" layoutInCell="1" allowOverlap="1" wp14:anchorId="6AFC00F2" wp14:editId="60BD2372">
             <wp:simplePos x="0" y="0"/>
@@ -4523,217 +4750,69 @@
           </wp:anchor>
         </w:drawing>
       </w:r>
+    </w:p>
+    <w:p>
+      <w:pPr>
+        <w:pStyle w:val="Zkladntext"/>
+      </w:pPr>
+      <w:r>
+        <w:t>Hra je rozdělena na jednotlivá kola. V každém kole dojde k nejprve k náhodnému umístění čísel a k akci hráče.</w:t>
+      </w:r>
+    </w:p>
+    <w:p>
+      <w:pPr>
+        <w:pStyle w:val="Nadpis3"/>
+      </w:pPr>
+      <w:bookmarkStart w:id="23" w:name="_Toc29562533"/>
+      <w:r>
+        <w:t>Umístění čísel</w:t>
+      </w:r>
+      <w:bookmarkEnd w:id="23"/>
+    </w:p>
+    <w:p>
+      <w:pPr>
+        <w:pStyle w:val="Zkladntext"/>
+      </w:pPr>
+      <w:r>
+        <w:t xml:space="preserve">Hra umístí 2 bloky s číselnou hodnotou 2 na náhodná pole na hracím plánu. Pokud je v rámci náhodné volby vybráno dvakrát stejné pole, je na toto pole umístěn blok s hodnotou 4. </w:t>
+      </w:r>
+    </w:p>
+    <w:p>
+      <w:pPr>
+        <w:pStyle w:val="Nadpis3"/>
+      </w:pPr>
+      <w:bookmarkStart w:id="24" w:name="_Toc29562534"/>
+      <w:r>
+        <w:t>Hráčská akce</w:t>
+      </w:r>
+      <w:bookmarkEnd w:id="24"/>
+    </w:p>
+    <w:p>
+      <w:pPr>
+        <w:pStyle w:val="Zkladntext"/>
+      </w:pPr>
+      <w:r>
+        <w:t xml:space="preserve">V rámci hráčské akce určí hráč jeden ze 4 směrů na hracím plánu (nahoru, dolů, doleva, doprava). Tímto směrem se začnou přesouvat bloky na hracím plánu, každý ve své řadě sloupci, podle zadaného směru. Bloky se posouvají v pořadí od bloku, který je nejblíže ke stěně herního plánu </w:t>
+      </w:r>
+      <w:r>
+        <w:lastRenderedPageBreak/>
+        <w:t>v zadaném směru. Blok se může posouvat pouze po volných herních polích. Pokud další pohyb bloku by měl být zablokován blokem se stejnou hodnotou, tyto bloky se spojí v jeden blok, jehož hodnota se bude rovnat součtu hodnot na blocích a který bude dále pokračovat v pohybu, pokud může. Takto již jednou spojený blok, ovšem nepokračuje v dalším spojování a při zablokování jeho pohybu libovolným blokem, nebo stěnou jeho pohyb se zastaví.</w:t>
+      </w:r>
+      <w:r>
+        <w:t xml:space="preserve"> </w:t>
+      </w:r>
+      <w:r>
+        <w:t>Hráč nemůže určit směr pohybu, pokud se v daném směru nemůže pohnout, popřípadě tím směrem spojit, žádný z bloků na herním plánu. Pokud hráč nemůže zvolit žádný ze čtyř směrů, hru prohrává.</w:t>
+      </w:r>
+    </w:p>
+    <w:p>
+      <w:pPr>
+        <w:pStyle w:val="Obr"/>
+        <w:keepNext/>
+      </w:pPr>
       <w:r>
         <w:rPr>
           <w:lang w:val="en-GB"/>
-        </w:rPr>
-        <mc:AlternateContent>
-          <mc:Choice Requires="wps">
-            <w:drawing>
-              <wp:anchor distT="0" distB="0" distL="114300" distR="114300" simplePos="0" relativeHeight="251663360" behindDoc="0" locked="0" layoutInCell="1" allowOverlap="1" wp14:anchorId="5305BD08" wp14:editId="1E31B5F9">
-                <wp:simplePos x="0" y="0"/>
-                <wp:positionH relativeFrom="column">
-                  <wp:posOffset>136525</wp:posOffset>
-                </wp:positionH>
-                <wp:positionV relativeFrom="paragraph">
-                  <wp:posOffset>5154295</wp:posOffset>
-                </wp:positionV>
-                <wp:extent cx="5126355" cy="635"/>
-                <wp:effectExtent l="0" t="0" r="0" b="0"/>
-                <wp:wrapTopAndBottom/>
-                <wp:docPr id="32" name="Textové pole 32"/>
-                <wp:cNvGraphicFramePr/>
-                <a:graphic xmlns:a="http://schemas.openxmlformats.org/drawingml/2006/main">
-                  <a:graphicData uri="http://schemas.microsoft.com/office/word/2010/wordprocessingShape">
-                    <wps:wsp>
-                      <wps:cNvSpPr txBox="1"/>
-                      <wps:spPr>
-                        <a:xfrm>
-                          <a:off x="0" y="0"/>
-                          <a:ext cx="5126355" cy="635"/>
-                        </a:xfrm>
-                        <a:prstGeom prst="rect">
-                          <a:avLst/>
-                        </a:prstGeom>
-                        <a:solidFill>
-                          <a:prstClr val="white"/>
-                        </a:solidFill>
-                        <a:ln>
-                          <a:noFill/>
-                        </a:ln>
-                      </wps:spPr>
-                      <wps:txbx>
-                        <w:txbxContent>
-                          <w:p>
-                            <w:pPr>
-                              <w:pStyle w:val="Titulek"/>
-                            </w:pPr>
-                            <w:bookmarkStart w:id="27" w:name="_Toc29459158"/>
-                            <w:bookmarkStart w:id="28" w:name="_Toc29464427"/>
-                            <w:r>
-                              <w:t xml:space="preserve">Obrázek </w:t>
-                            </w:r>
-                            <w:r>
-                              <w:fldChar w:fldCharType="begin"/>
-                            </w:r>
-                            <w:r>
-                              <w:instrText xml:space="preserve"> SEQ Obrázek \* ARABIC </w:instrText>
-                            </w:r>
-                            <w:r>
-                              <w:fldChar w:fldCharType="separate"/>
-                            </w:r>
-                            <w:r>
-                              <w:rPr>
-                                <w:noProof/>
-                              </w:rPr>
-                              <w:t>2</w:t>
-                            </w:r>
-                            <w:r>
-                              <w:rPr>
-                                <w:noProof/>
-                              </w:rPr>
-                              <w:fldChar w:fldCharType="end"/>
-                            </w:r>
-                            <w:r>
-                              <w:t xml:space="preserve"> Vyhraná hra</w:t>
-                            </w:r>
-                            <w:r>
-                              <w:br/>
-                              <w:t>Zdroj: https://commons.wikimedia.org/wiki/File:2048_win.png</w:t>
-                            </w:r>
-                            <w:bookmarkEnd w:id="27"/>
-                            <w:bookmarkEnd w:id="28"/>
-                          </w:p>
-                        </w:txbxContent>
-                      </wps:txbx>
-                      <wps:bodyPr rot="0" spcFirstLastPara="0" vertOverflow="overflow" horzOverflow="overflow" vert="horz" wrap="square" lIns="0" tIns="0" rIns="0" bIns="0" numCol="1" spcCol="0" rtlCol="0" fromWordArt="0" anchor="t" anchorCtr="0" forceAA="0" compatLnSpc="1">
-                        <a:prstTxWarp prst="textNoShape">
-                          <a:avLst/>
-                        </a:prstTxWarp>
-                        <a:spAutoFit/>
-                      </wps:bodyPr>
-                    </wps:wsp>
-                  </a:graphicData>
-                </a:graphic>
-              </wp:anchor>
-            </w:drawing>
-          </mc:Choice>
-          <mc:Fallback>
-            <w:pict>
-              <v:shape w14:anchorId="5305BD08" id="Textové pole 32" o:spid="_x0000_s1027" type="#_x0000_t202" style="position:absolute;left:0;text-align:left;margin-left:10.75pt;margin-top:405.85pt;width:403.65pt;height:.05pt;z-index:251663360;visibility:visible;mso-wrap-style:square;mso-wrap-distance-left:9pt;mso-wrap-distance-top:0;mso-wrap-distance-right:9pt;mso-wrap-distance-bottom:0;mso-position-horizontal:absolute;mso-position-horizontal-relative:text;mso-position-vertical:absolute;mso-position-vertical-relative:text;v-text-anchor:top" o:gfxdata="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" stroked="f">
-                <v:textbox style="mso-fit-shape-to-text:t" inset="0,0,0,0">
-                  <w:txbxContent>
-                    <w:p>
-                      <w:pPr>
-                        <w:pStyle w:val="Titulek"/>
-                      </w:pPr>
-                      <w:bookmarkStart w:id="29" w:name="_Toc29459158"/>
-                      <w:bookmarkStart w:id="30" w:name="_Toc29464427"/>
-                      <w:r>
-                        <w:t xml:space="preserve">Obrázek </w:t>
-                      </w:r>
-                      <w:r>
-                        <w:fldChar w:fldCharType="begin"/>
-                      </w:r>
-                      <w:r>
-                        <w:instrText xml:space="preserve"> SEQ Obrázek \* ARABIC </w:instrText>
-                      </w:r>
-                      <w:r>
-                        <w:fldChar w:fldCharType="separate"/>
-                      </w:r>
-                      <w:r>
-                        <w:rPr>
-                          <w:noProof/>
-                        </w:rPr>
-                        <w:t>2</w:t>
-                      </w:r>
-                      <w:r>
-                        <w:rPr>
-                          <w:noProof/>
-                        </w:rPr>
-                        <w:fldChar w:fldCharType="end"/>
-                      </w:r>
-                      <w:r>
-                        <w:t xml:space="preserve"> Vyhraná hra</w:t>
-                      </w:r>
-                      <w:r>
-                        <w:br/>
-                        <w:t>Zdroj: https://commons.wikimedia.org/wiki/File:2048_win.png</w:t>
-                      </w:r>
-                      <w:bookmarkEnd w:id="29"/>
-                      <w:bookmarkEnd w:id="30"/>
-                    </w:p>
-                  </w:txbxContent>
-                </v:textbox>
-                <w10:wrap type="topAndBottom"/>
-              </v:shape>
-            </w:pict>
-          </mc:Fallback>
-        </mc:AlternateContent>
-      </w:r>
-    </w:p>
-    <w:p>
-      <w:pPr>
-        <w:pStyle w:val="Zkladntext"/>
-      </w:pPr>
-      <w:r>
-        <w:t>Hra je rozdělena na jednotlivá kola. V každém kole dojde k nejprve k náhodnému umístění čísel a k akci hráče.</w:t>
-      </w:r>
-    </w:p>
-    <w:p>
-      <w:pPr>
-        <w:pStyle w:val="Nadpis3"/>
-      </w:pPr>
-      <w:bookmarkStart w:id="31" w:name="_Toc29562533"/>
-      <w:r>
-        <w:t>Umístění čísel</w:t>
-      </w:r>
-      <w:bookmarkEnd w:id="31"/>
-    </w:p>
-    <w:p>
-      <w:pPr>
-        <w:pStyle w:val="Zkladntext"/>
-      </w:pPr>
-      <w:r>
-        <w:t xml:space="preserve">Hra umístí 2 bloky s číselnou hodnotou 2 na náhodná pole na hracím plánu. Pokud je v rámci náhodné volby vybráno dvakrát stejné pole, je na toto pole umístěn blok s hodnotou 4. </w:t>
-      </w:r>
-    </w:p>
-    <w:p>
-      <w:pPr>
-        <w:pStyle w:val="Nadpis3"/>
-      </w:pPr>
-      <w:bookmarkStart w:id="32" w:name="_Toc29562534"/>
-      <w:r>
-        <w:t>Hráčská akce</w:t>
-      </w:r>
-      <w:bookmarkEnd w:id="32"/>
-    </w:p>
-    <w:p>
-      <w:pPr>
-        <w:pStyle w:val="Zkladntext"/>
-      </w:pPr>
-      <w:r>
-        <w:t>V rámci hráčské akce určí hráč jeden ze 4 směrů na hracím plánu (nahoru, dolů, doleva, doprava). Tímto směrem se začnou přesouvat bloky na hracím plánu, každý ve své řadě sloupci, podle zadaného směru. Bloky se posouvají v pořadí od bloku, který je nejblíže ke stěně herního plánu v zadaném směru. Blok se může posouvat pouze po volných herních polích. Pokud další pohyb bloku by měl být zablokován blokem se stejnou hodnotou, tyto bloky se spojí v jeden blok, jehož hodnota se bude rovnat součtu hodnot na blocích a který bude dále pokračovat v pohybu, pokud může. Takto již jednou spojený blok, ovšem nepokračuje v dalším spojování a při zablokování jeho pohybu libovolným blokem, nebo stěnou jeho pohyb se zastaví.</w:t>
-      </w:r>
-      <w:r>
-        <w:t xml:space="preserve"> </w:t>
-      </w:r>
-      <w:r>
-        <w:t xml:space="preserve">Hráč nemůže určit směr </w:t>
-      </w:r>
-      <w:r>
-        <w:lastRenderedPageBreak/>
-        <w:t>pohybu, pokud se v daném směru nemůže pohnout, popřípadě tím směrem spojit, žádný z bloků na herním plánu. Pokud hráč nemůže zvolit žádný ze čtyř směrů, hru prohrává.</w:t>
-      </w:r>
-    </w:p>
-    <w:p>
-      <w:pPr>
-        <w:pStyle w:val="Zkladntext"/>
-      </w:pPr>
-      <w:r>
-        <w:rPr>
-          <w:noProof/>
-          <w:lang w:val="en-GB" w:eastAsia="en-GB"/>
         </w:rPr>
         <w:drawing>
           <wp:inline distT="0" distB="0" distL="0" distR="0" wp14:anchorId="741ED1AB" wp14:editId="5D5E8082">
@@ -4789,16 +4868,14 @@
       <w:pPr>
         <w:pStyle w:val="Titulek"/>
       </w:pPr>
-      <w:bookmarkStart w:id="33" w:name="_Toc29459159"/>
-      <w:bookmarkStart w:id="34" w:name="_Toc29464428"/>
-      <w:r>
-        <w:t xml:space="preserve">Obrázek </w:t>
+      <w:r>
+        <w:t xml:space="preserve">Obr. </w:t>
       </w:r>
       <w:r>
         <w:fldChar w:fldCharType="begin"/>
       </w:r>
       <w:r>
-        <w:instrText xml:space="preserve"> SEQ Obrázek \* ARABIC </w:instrText>
+        <w:instrText xml:space="preserve"> SEQ Obr. \* ARABIC </w:instrText>
       </w:r>
       <w:r>
         <w:fldChar w:fldCharType="separate"/>
@@ -4810,20 +4887,18 @@
         <w:t>3</w:t>
       </w:r>
       <w:r>
-        <w:rPr>
-          <w:noProof/>
-        </w:rPr>
         <w:fldChar w:fldCharType="end"/>
       </w:r>
       <w:r>
-        <w:t xml:space="preserve"> Typický tah vzhůru se spojením bloků. </w:t>
+        <w:t xml:space="preserve"> </w:t>
+      </w:r>
+      <w:r>
+        <w:t xml:space="preserve">Typický tah vzhůru se spojením bloků. </w:t>
       </w:r>
       <w:r>
         <w:br/>
         <w:t>Zdroj: https://codepen.io/tandaly/pen/qCAsh</w:t>
       </w:r>
-      <w:bookmarkEnd w:id="33"/>
-      <w:bookmarkEnd w:id="34"/>
     </w:p>
     <w:p>
       <w:pPr>
@@ -4832,12 +4907,12 @@
     </w:p>
     <w:p>
       <w:pPr>
-        <w:pStyle w:val="Zkladntext"/>
-      </w:pPr>
-      <w:r>
-        <w:rPr>
-          <w:noProof/>
-          <w:lang w:val="en-GB" w:eastAsia="en-GB"/>
+        <w:pStyle w:val="Obr"/>
+        <w:keepNext/>
+      </w:pPr>
+      <w:r>
+        <w:rPr>
+          <w:lang w:val="en-GB"/>
         </w:rPr>
         <w:drawing>
           <wp:inline distT="0" distB="0" distL="0" distR="0" wp14:anchorId="0D74F0F1" wp14:editId="5A4C0EBD">
@@ -4893,16 +4968,14 @@
       <w:pPr>
         <w:pStyle w:val="Titulek"/>
       </w:pPr>
-      <w:bookmarkStart w:id="35" w:name="_Toc29459160"/>
-      <w:bookmarkStart w:id="36" w:name="_Toc29464429"/>
-      <w:r>
-        <w:t xml:space="preserve">Obrázek </w:t>
+      <w:r>
+        <w:t xml:space="preserve">Obr. </w:t>
       </w:r>
       <w:r>
         <w:fldChar w:fldCharType="begin"/>
       </w:r>
       <w:r>
-        <w:instrText xml:space="preserve"> SEQ Obrázek \* ARABIC </w:instrText>
+        <w:instrText xml:space="preserve"> SEQ Obr. \* ARABIC </w:instrText>
       </w:r>
       <w:r>
         <w:fldChar w:fldCharType="separate"/>
@@ -4914,13 +4987,13 @@
         <w:t>4</w:t>
       </w:r>
       <w:r>
-        <w:rPr>
-          <w:noProof/>
-        </w:rPr>
         <w:fldChar w:fldCharType="end"/>
       </w:r>
       <w:r>
-        <w:t xml:space="preserve"> Typický tah vzhůru s okrajovým nepropagujícím se spojením bloků</w:t>
+        <w:t xml:space="preserve"> </w:t>
+      </w:r>
+      <w:r>
+        <w:t>Typický tah vzhůru s okrajovým nepropagujícím se spojením bloků</w:t>
       </w:r>
       <w:r>
         <w:br/>
@@ -4929,17 +5002,15 @@
       <w:r>
         <w:t>https://codepen.io/tandaly/pen/qCAsh</w:t>
       </w:r>
-      <w:bookmarkEnd w:id="35"/>
-      <w:bookmarkEnd w:id="36"/>
-    </w:p>
-    <w:p>
-      <w:pPr>
-        <w:pStyle w:val="Zkladntext"/>
-      </w:pPr>
-      <w:r>
-        <w:rPr>
-          <w:noProof/>
-          <w:lang w:val="en-GB" w:eastAsia="en-GB"/>
+    </w:p>
+    <w:p>
+      <w:pPr>
+        <w:pStyle w:val="Obr"/>
+        <w:keepNext/>
+      </w:pPr>
+      <w:r>
+        <w:rPr>
+          <w:lang w:val="en-GB"/>
         </w:rPr>
         <w:lastRenderedPageBreak/>
         <w:drawing>
@@ -4992,15 +5063,14 @@
           <w:noProof/>
         </w:rPr>
       </w:pPr>
-      <w:bookmarkStart w:id="37" w:name="_Toc29464430"/>
-      <w:r>
-        <w:t xml:space="preserve">Obrázek </w:t>
+      <w:r>
+        <w:t xml:space="preserve">Obr. </w:t>
       </w:r>
       <w:r>
         <w:fldChar w:fldCharType="begin"/>
       </w:r>
       <w:r>
-        <w:instrText xml:space="preserve"> SEQ Obrázek \* ARABIC </w:instrText>
+        <w:instrText xml:space="preserve"> SEQ Obr. \* ARABIC </w:instrText>
       </w:r>
       <w:r>
         <w:fldChar w:fldCharType="separate"/>
@@ -5012,9 +5082,6 @@
         <w:t>5</w:t>
       </w:r>
       <w:r>
-        <w:rPr>
-          <w:noProof/>
-        </w:rPr>
         <w:fldChar w:fldCharType="end"/>
       </w:r>
       <w:r>
@@ -5045,7 +5112,6 @@
           <w:t>http://2048game.com/</w:t>
         </w:r>
       </w:hyperlink>
-      <w:bookmarkEnd w:id="37"/>
     </w:p>
     <w:p>
       <w:pPr>
@@ -5075,208 +5141,72 @@
           <w:tab w:val="num" w:pos="432"/>
         </w:tabs>
       </w:pPr>
-      <w:bookmarkStart w:id="38" w:name="_Toc29562535"/>
+      <w:bookmarkStart w:id="25" w:name="_Toc29562535"/>
+      <w:proofErr w:type="spellStart"/>
       <w:r>
         <w:lastRenderedPageBreak/>
         <w:t>Processing</w:t>
       </w:r>
-      <w:bookmarkEnd w:id="38"/>
-    </w:p>
-    <w:p>
-      <w:pPr>
-        <w:pStyle w:val="Zkladntext"/>
-      </w:pPr>
-      <w:r>
-        <w:rPr>
-          <w:noProof/>
-        </w:rPr>
-        <mc:AlternateContent>
-          <mc:Choice Requires="wps">
-            <w:drawing>
-              <wp:anchor distT="0" distB="0" distL="114300" distR="114300" simplePos="0" relativeHeight="251664384" behindDoc="0" locked="0" layoutInCell="1" allowOverlap="1" wp14:anchorId="02C90DD9" wp14:editId="7624EAF0">
-                <wp:simplePos x="0" y="0"/>
-                <wp:positionH relativeFrom="column">
-                  <wp:posOffset>10795</wp:posOffset>
-                </wp:positionH>
-                <wp:positionV relativeFrom="paragraph">
-                  <wp:posOffset>6423025</wp:posOffset>
-                </wp:positionV>
-                <wp:extent cx="5645150" cy="635"/>
-                <wp:effectExtent l="0" t="0" r="0" b="0"/>
-                <wp:wrapNone/>
-                <wp:docPr id="1" name="Text Box 1"/>
-                <wp:cNvGraphicFramePr/>
-                <a:graphic xmlns:a="http://schemas.openxmlformats.org/drawingml/2006/main">
-                  <a:graphicData uri="http://schemas.microsoft.com/office/word/2010/wordprocessingShape">
-                    <wps:wsp>
-                      <wps:cNvSpPr txBox="1"/>
-                      <wps:spPr>
-                        <a:xfrm>
-                          <a:off x="0" y="0"/>
-                          <a:ext cx="5645150" cy="635"/>
-                        </a:xfrm>
-                        <a:prstGeom prst="rect">
-                          <a:avLst/>
-                        </a:prstGeom>
-                        <a:solidFill>
-                          <a:prstClr val="white"/>
-                        </a:solidFill>
-                        <a:ln>
-                          <a:noFill/>
-                        </a:ln>
-                        <a:effectLst/>
-                      </wps:spPr>
-                      <wps:txbx>
-                        <w:txbxContent>
-                          <w:p>
-                            <w:pPr>
-                              <w:pStyle w:val="Titulek"/>
-                              <w:rPr>
-                                <w:rFonts w:ascii="Arial" w:hAnsi="Arial" w:cs="Arial"/>
-                                <w:noProof/>
-                                <w:color w:val="0645AD"/>
-                                <w:sz w:val="21"/>
-                                <w:szCs w:val="21"/>
-                              </w:rPr>
-                            </w:pPr>
-                            <w:bookmarkStart w:id="39" w:name="_Toc29464431"/>
-                            <w:r>
-                              <w:t xml:space="preserve">Obrázek </w:t>
-                            </w:r>
-                            <w:r>
-                              <w:fldChar w:fldCharType="begin"/>
-                            </w:r>
-                            <w:r>
-                              <w:instrText xml:space="preserve"> SEQ Obrázek \* ARABIC </w:instrText>
-                            </w:r>
-                            <w:r>
-                              <w:fldChar w:fldCharType="separate"/>
-                            </w:r>
-                            <w:r>
-                              <w:rPr>
-                                <w:noProof/>
-                              </w:rPr>
-                              <w:t>6</w:t>
-                            </w:r>
-                            <w:r>
-                              <w:rPr>
-                                <w:noProof/>
-                              </w:rPr>
-                              <w:fldChar w:fldCharType="end"/>
-                            </w:r>
-                            <w:r>
-                              <w:t xml:space="preserve"> Integrované vývojové prostředí jazyka Processing</w:t>
-                            </w:r>
-                            <w:r>
-                              <w:br/>
-                              <w:t xml:space="preserve">Zdroj: </w:t>
-                            </w:r>
-                            <w:r>
-                              <w:t>https://en.wikipedia.org/wiki/File:ProcessingIDE_english.png</w:t>
-                            </w:r>
-                            <w:bookmarkEnd w:id="39"/>
-                          </w:p>
-                        </w:txbxContent>
-                      </wps:txbx>
-                      <wps:bodyPr rot="0" spcFirstLastPara="0" vertOverflow="overflow" horzOverflow="overflow" vert="horz" wrap="square" lIns="0" tIns="0" rIns="0" bIns="0" numCol="1" spcCol="0" rtlCol="0" fromWordArt="0" anchor="t" anchorCtr="0" forceAA="0" compatLnSpc="1">
-                        <a:prstTxWarp prst="textNoShape">
-                          <a:avLst/>
-                        </a:prstTxWarp>
-                        <a:spAutoFit/>
-                      </wps:bodyPr>
-                    </wps:wsp>
-                  </a:graphicData>
-                </a:graphic>
-                <wp14:sizeRelH relativeFrom="margin">
-                  <wp14:pctWidth>0</wp14:pctWidth>
-                </wp14:sizeRelH>
-                <wp14:sizeRelV relativeFrom="margin">
-                  <wp14:pctHeight>0</wp14:pctHeight>
-                </wp14:sizeRelV>
-              </wp:anchor>
-            </w:drawing>
-          </mc:Choice>
-          <mc:Fallback>
-            <w:pict>
-              <v:shape w14:anchorId="02C90DD9" id="Text Box 1" o:spid="_x0000_s1028" type="#_x0000_t202" style="position:absolute;left:0;text-align:left;margin-left:.85pt;margin-top:505.75pt;width:444.5pt;height:.05pt;z-index:251664384;visibility:visible;mso-wrap-style:square;mso-width-percent:0;mso-height-percent:0;mso-wrap-distance-left:9pt;mso-wrap-distance-top:0;mso-wrap-distance-right:9pt;mso-wrap-distance-bottom:0;mso-position-horizontal:absolute;mso-position-horizontal-relative:text;mso-position-vertical:absolute;mso-position-vertical-relative:text;mso-width-percent:0;mso-height-percent:0;mso-width-relative:margin;mso-height-relative:margin;v-text-anchor:top" o:gfxdata="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" stroked="f">
-                <v:textbox style="mso-fit-shape-to-text:t" inset="0,0,0,0">
-                  <w:txbxContent>
-                    <w:p>
-                      <w:pPr>
-                        <w:pStyle w:val="Titulek"/>
-                        <w:rPr>
-                          <w:rFonts w:ascii="Arial" w:hAnsi="Arial" w:cs="Arial"/>
-                          <w:noProof/>
-                          <w:color w:val="0645AD"/>
-                          <w:sz w:val="21"/>
-                          <w:szCs w:val="21"/>
-                        </w:rPr>
-                      </w:pPr>
-                      <w:bookmarkStart w:id="40" w:name="_Toc29464431"/>
-                      <w:r>
-                        <w:t xml:space="preserve">Obrázek </w:t>
-                      </w:r>
-                      <w:r>
-                        <w:fldChar w:fldCharType="begin"/>
-                      </w:r>
-                      <w:r>
-                        <w:instrText xml:space="preserve"> SEQ Obrázek \* ARABIC </w:instrText>
-                      </w:r>
-                      <w:r>
-                        <w:fldChar w:fldCharType="separate"/>
-                      </w:r>
-                      <w:r>
-                        <w:rPr>
-                          <w:noProof/>
-                        </w:rPr>
-                        <w:t>6</w:t>
-                      </w:r>
-                      <w:r>
-                        <w:rPr>
-                          <w:noProof/>
-                        </w:rPr>
-                        <w:fldChar w:fldCharType="end"/>
-                      </w:r>
-                      <w:r>
-                        <w:t xml:space="preserve"> Integrované vývojové prostředí jazyka Processing</w:t>
-                      </w:r>
-                      <w:r>
-                        <w:br/>
-                        <w:t xml:space="preserve">Zdroj: </w:t>
-                      </w:r>
-                      <w:r>
-                        <w:t>https://en.wikipedia.org/wiki/File:ProcessingIDE_english.png</w:t>
-                      </w:r>
-                      <w:bookmarkEnd w:id="40"/>
-                    </w:p>
-                  </w:txbxContent>
-                </v:textbox>
-              </v:shape>
-            </w:pict>
-          </mc:Fallback>
-        </mc:AlternateContent>
-      </w:r>
-      <w:r>
-        <w:rPr>
-          <w:rFonts w:ascii="Arial" w:hAnsi="Arial" w:cs="Arial"/>
-          <w:noProof/>
-          <w:color w:val="0645AD"/>
-          <w:sz w:val="21"/>
-          <w:szCs w:val="21"/>
-          <w:lang w:val="en-GB" w:eastAsia="en-GB"/>
+      <w:bookmarkEnd w:id="25"/>
+      <w:proofErr w:type="spellEnd"/>
+    </w:p>
+    <w:p>
+      <w:proofErr w:type="spellStart"/>
+      <w:r>
+        <w:t>P</w:t>
+      </w:r>
+      <w:r>
+        <w:t>rocessing</w:t>
+      </w:r>
+      <w:proofErr w:type="spellEnd"/>
+      <w:r>
+        <w:t xml:space="preserve"> je open-source grafická knihovna s vlastním integrovaným vývojovým prostředím. Jazyk je založen na jazyku Java, ale poskytuje mnoho zjednodušení vytváření funkcí a dodatečné </w:t>
+      </w:r>
+      <w:proofErr w:type="spellStart"/>
+      <w:r>
+        <w:t>aliasy</w:t>
+      </w:r>
+      <w:proofErr w:type="spellEnd"/>
+      <w:r>
+        <w:t xml:space="preserve"> pro matematické funkce. Vlastní IDE zjednodušuje přípravu kódu a kompilaci, což činí jazyk velmi přístupný začátečníkům.</w:t>
+      </w:r>
+      <w:sdt>
+        <w:sdtPr>
+          <w:id w:val="76647111"/>
+          <w:citation/>
+        </w:sdtPr>
+        <w:sdtContent>
+          <w:r>
+            <w:fldChar w:fldCharType="begin"/>
+          </w:r>
+          <w:r>
+            <w:instrText xml:space="preserve">CITATION Zástupný_text3 \l 1033 </w:instrText>
+          </w:r>
+          <w:r>
+            <w:fldChar w:fldCharType="separate"/>
+          </w:r>
+          <w:r>
+            <w:t xml:space="preserve"> (Kolektiv autorů, 2001c)</w:t>
+          </w:r>
+          <w:r>
+            <w:fldChar w:fldCharType="end"/>
+          </w:r>
+        </w:sdtContent>
+      </w:sdt>
+    </w:p>
+    <w:p>
+      <w:pPr>
+        <w:pStyle w:val="Obr"/>
+        <w:keepNext/>
+      </w:pPr>
+      <w:r>
+        <w:rPr>
+          <w:lang w:val="en-GB"/>
         </w:rPr>
         <w:drawing>
-          <wp:anchor distT="0" distB="0" distL="114300" distR="114300" simplePos="0" relativeHeight="251661312" behindDoc="0" locked="0" layoutInCell="1" allowOverlap="1" wp14:anchorId="0155E05F" wp14:editId="568D4532">
-            <wp:simplePos x="0" y="0"/>
-            <wp:positionH relativeFrom="column">
-              <wp:posOffset>10795</wp:posOffset>
-            </wp:positionH>
-            <wp:positionV relativeFrom="paragraph">
-              <wp:posOffset>1527175</wp:posOffset>
-            </wp:positionV>
+          <wp:inline distT="0" distB="0" distL="0" distR="0" wp14:anchorId="0155E05F" wp14:editId="11F6533E">
             <wp:extent cx="5645150" cy="4838700"/>
             <wp:effectExtent l="0" t="0" r="0" b="0"/>
-            <wp:wrapTopAndBottom/>
             <wp:docPr id="12" name="Obrázek 12" descr="File:ProcessingIDE english.png">
               <a:hlinkClick xmlns:a="http://schemas.openxmlformats.org/drawingml/2006/main" r:id="rId21"/>
             </wp:docPr>
@@ -5323,78 +5253,138 @@
                 </pic:pic>
               </a:graphicData>
             </a:graphic>
-            <wp14:sizeRelH relativeFrom="margin">
-              <wp14:pctWidth>0</wp14:pctWidth>
-            </wp14:sizeRelH>
-            <wp14:sizeRelV relativeFrom="margin">
-              <wp14:pctHeight>0</wp14:pctHeight>
-            </wp14:sizeRelV>
-          </wp:anchor>
+          </wp:inline>
         </w:drawing>
       </w:r>
-      <w:r>
-        <w:t>Processing je open-source grafická knihovna s vlastním integrovaným vývojovým prostředím. Jazyk je založen na jazyku Java, ale poskytuje mnoho zjednodušení vytváření funkcí a dodatečné aliasy pro matematické funkce. Vlastní IDE zjednodušuje přípravu kódu a kompilaci, což činí jazyk velmi přístupný začátečníkům.</w:t>
-      </w:r>
-      <w:sdt>
-        <w:sdtPr>
-          <w:id w:val="76647111"/>
-          <w:citation/>
-        </w:sdtPr>
-        <w:sdtContent>
-          <w:r>
-            <w:fldChar w:fldCharType="begin"/>
-          </w:r>
-          <w:r>
-            <w:instrText xml:space="preserve">CITATION Zástupný_text3 \l 1033 </w:instrText>
-          </w:r>
-          <w:r>
-            <w:fldChar w:fldCharType="separate"/>
-          </w:r>
-          <w:r>
-            <w:rPr>
-              <w:noProof/>
-            </w:rPr>
-            <w:t xml:space="preserve"> </w:t>
-          </w:r>
-          <w:r>
-            <w:rPr>
-              <w:noProof/>
-            </w:rPr>
-            <w:t>(Kolektiv autorů, 2001c)</w:t>
-          </w:r>
-          <w:r>
-            <w:fldChar w:fldCharType="end"/>
-          </w:r>
-        </w:sdtContent>
-      </w:sdt>
+    </w:p>
+    <w:p>
+      <w:pPr>
+        <w:pStyle w:val="Titulek"/>
+      </w:pPr>
+      <w:r>
+        <w:t xml:space="preserve">Obr. </w:t>
+      </w:r>
+      <w:r>
+        <w:fldChar w:fldCharType="begin"/>
+      </w:r>
+      <w:r>
+        <w:instrText xml:space="preserve"> SEQ Obr. \* ARABIC </w:instrText>
+      </w:r>
+      <w:r>
+        <w:fldChar w:fldCharType="separate"/>
+      </w:r>
+      <w:r>
+        <w:rPr>
+          <w:noProof/>
+        </w:rPr>
+        <w:t>6</w:t>
+      </w:r>
+      <w:r>
+        <w:fldChar w:fldCharType="end"/>
+      </w:r>
+      <w:r>
+        <w:t xml:space="preserve"> </w:t>
+      </w:r>
+      <w:r>
+        <w:t xml:space="preserve">Integrované vývojové prostředí jazyka </w:t>
+      </w:r>
+      <w:proofErr w:type="spellStart"/>
+      <w:r>
+        <w:t>Processing</w:t>
+      </w:r>
+      <w:proofErr w:type="spellEnd"/>
+      <w:r>
+        <w:br/>
+        <w:t>Zdroj: https://en.wikipedia.org/wiki/File:ProcessingIDE_english.png</w:t>
+      </w:r>
+    </w:p>
+    <w:p>
+      <w:pPr>
+        <w:pStyle w:val="Nadpis2"/>
+      </w:pPr>
+      <w:bookmarkStart w:id="26" w:name="_Toc29562536"/>
+      <w:r>
+        <w:t>Historie</w:t>
+      </w:r>
+      <w:bookmarkEnd w:id="26"/>
     </w:p>
     <w:p>
       <w:pPr>
         <w:pStyle w:val="Zkladntext"/>
       </w:pPr>
-    </w:p>
-    <w:p>
-      <w:pPr>
-        <w:pStyle w:val="Nadpis2"/>
-      </w:pPr>
-      <w:bookmarkStart w:id="41" w:name="_Toc29562536"/>
-      <w:r>
-        <w:t>Historie</w:t>
-      </w:r>
-      <w:bookmarkEnd w:id="41"/>
-    </w:p>
-    <w:p>
-      <w:pPr>
-        <w:pStyle w:val="Zkladntext"/>
-      </w:pPr>
-      <w:r>
-        <w:t xml:space="preserve">Projekt zastřešující jazyk Processing byl vytvořen v roce 2001 vývojáři Caseyem Reasem a Benem Fryem, kteří oba byli původně součástí laboratoří MIT Media Lab. Původní doména projektu byla proce55ing.net protože doména processing.org byla již vlastněna a Reas a Fry ji získali až později. Z tohoto důvodu je na Processing někdy odkazováno termínem p5. </w:t>
+      <w:r>
+        <w:t xml:space="preserve">Projekt zastřešující jazyk </w:t>
+      </w:r>
+      <w:proofErr w:type="spellStart"/>
+      <w:r>
+        <w:t>Processing</w:t>
+      </w:r>
+      <w:proofErr w:type="spellEnd"/>
+      <w:r>
+        <w:t xml:space="preserve"> byl vytvořen v roce 2001 vývojáři </w:t>
+      </w:r>
+      <w:proofErr w:type="spellStart"/>
+      <w:r>
+        <w:t>Caseyem</w:t>
+      </w:r>
+      <w:proofErr w:type="spellEnd"/>
+      <w:r>
+        <w:t xml:space="preserve"> </w:t>
+      </w:r>
+      <w:proofErr w:type="spellStart"/>
+      <w:r>
+        <w:t>Reasem</w:t>
+      </w:r>
+      <w:proofErr w:type="spellEnd"/>
+      <w:r>
+        <w:t xml:space="preserve"> a Benem </w:t>
+      </w:r>
+      <w:proofErr w:type="spellStart"/>
+      <w:r>
+        <w:t>Fryem</w:t>
+      </w:r>
+      <w:proofErr w:type="spellEnd"/>
+      <w:r>
+        <w:t xml:space="preserve">, kteří oba byli původně součástí laboratoří MIT Media </w:t>
+      </w:r>
+      <w:proofErr w:type="spellStart"/>
+      <w:r>
+        <w:t>Lab</w:t>
+      </w:r>
+      <w:proofErr w:type="spellEnd"/>
+      <w:r>
+        <w:t>. Původní doména projektu byla proce55ing.net protože doména processing.org byla již vlastněna a </w:t>
+      </w:r>
+      <w:proofErr w:type="spellStart"/>
+      <w:r>
+        <w:t>Reas</w:t>
+      </w:r>
+      <w:proofErr w:type="spellEnd"/>
+      <w:r>
+        <w:t xml:space="preserve"> a </w:t>
+      </w:r>
+      <w:proofErr w:type="spellStart"/>
+      <w:r>
+        <w:t>Fry</w:t>
+      </w:r>
+      <w:proofErr w:type="spellEnd"/>
+      <w:r>
+        <w:t xml:space="preserve"> ji získali až později. Z tohoto důvodu je na </w:t>
+      </w:r>
+      <w:proofErr w:type="spellStart"/>
+      <w:r>
+        <w:t>Processing</w:t>
+      </w:r>
+      <w:proofErr w:type="spellEnd"/>
+      <w:r>
+        <w:t xml:space="preserve"> někdy odkazováno termínem p5. </w:t>
       </w:r>
       <w:sdt>
         <w:sdtPr>
           <w:id w:val="-1640725419"/>
           <w:citation/>
         </w:sdtPr>
+        <w:sdtEndPr/>
         <w:sdtContent>
           <w:r>
             <w:fldChar w:fldCharType="begin"/>
@@ -5421,7 +5411,7 @@
       <w:pPr>
         <w:pStyle w:val="Nadpis2"/>
       </w:pPr>
-      <w:bookmarkStart w:id="42" w:name="_Toc29562537"/>
+      <w:bookmarkStart w:id="27" w:name="_Toc29562537"/>
       <w:r>
         <w:lastRenderedPageBreak/>
         <w:t>Historie</w:t>
@@ -5434,32 +5424,72 @@
       <w:r>
         <w:t>Popis</w:t>
       </w:r>
-      <w:bookmarkEnd w:id="42"/>
+      <w:bookmarkEnd w:id="27"/>
     </w:p>
     <w:p>
       <w:pPr>
         <w:pStyle w:val="Zkladntext"/>
       </w:pPr>
       <w:r>
-        <w:t>Vzhledem ke grafickému zaměření jazyka Processing je základní jednotka, která představuje projekt, nazývána sketchbook (česky skicář). Sketchbook nepodporuje hierarchii adresářů a je tvořen jako podtřída Java třídy PApplet. Všechny třídy vytvořené uvnitř programu jsou pak vytvářeny jako vnořené, což omezuje některé jejich funkce.</w:t>
+        <w:t xml:space="preserve">Vzhledem ke grafickému zaměření jazyka </w:t>
+      </w:r>
+      <w:proofErr w:type="spellStart"/>
+      <w:r>
+        <w:t>Processing</w:t>
+      </w:r>
+      <w:proofErr w:type="spellEnd"/>
+      <w:r>
+        <w:t xml:space="preserve"> je základní jednotka, která představuje projekt, nazývána </w:t>
+      </w:r>
+      <w:proofErr w:type="spellStart"/>
+      <w:r>
+        <w:t>sketchbook</w:t>
+      </w:r>
+      <w:proofErr w:type="spellEnd"/>
+      <w:r>
+        <w:t xml:space="preserve"> (česky skicář). </w:t>
+      </w:r>
+      <w:proofErr w:type="spellStart"/>
+      <w:r>
+        <w:t>Sketchbook</w:t>
+      </w:r>
+      <w:proofErr w:type="spellEnd"/>
+      <w:r>
+        <w:t xml:space="preserve"> nepodporuje hierarchii adresářů a je tvořen jako podtřída Java třídy </w:t>
+      </w:r>
+      <w:proofErr w:type="spellStart"/>
+      <w:r>
+        <w:t>PApplet</w:t>
+      </w:r>
+      <w:proofErr w:type="spellEnd"/>
+      <w:r>
+        <w:t>. Všechny třídy vytvořené uvnitř programu jsou pak vytvářeny jako vnořené, což omezuje některé jejich funkce.</w:t>
       </w:r>
     </w:p>
     <w:p>
       <w:pPr>
         <w:pStyle w:val="Nadpis2"/>
       </w:pPr>
-      <w:bookmarkStart w:id="43" w:name="_Toc29562538"/>
+      <w:bookmarkStart w:id="28" w:name="_Toc29562538"/>
       <w:r>
         <w:t>Vlastnosti</w:t>
       </w:r>
-      <w:bookmarkEnd w:id="43"/>
+      <w:bookmarkEnd w:id="28"/>
     </w:p>
     <w:p>
       <w:pPr>
         <w:pStyle w:val="Zkladntext"/>
       </w:pPr>
       <w:r>
-        <w:t>Hlavní výhody přebírá jazyk processing z Javy.</w:t>
+        <w:t xml:space="preserve">Hlavní výhody přebírá jazyk </w:t>
+      </w:r>
+      <w:proofErr w:type="spellStart"/>
+      <w:r>
+        <w:t>processing</w:t>
+      </w:r>
+      <w:proofErr w:type="spellEnd"/>
+      <w:r>
+        <w:t xml:space="preserve"> z Javy.</w:t>
       </w:r>
     </w:p>
     <w:p>
@@ -5532,7 +5562,31 @@
     </w:p>
     <w:p>
       <w:r>
-        <w:t>Jedním z důležitých přínosů jazyka je jeho typizovaná struktura vyžadující při vstupu do aplikace existenci funkcí setup a draw. Podobné rozdělení je možné najít například při programování různých mikrokontrolerů (funkce setup a loop u kontroléru Arduino), zde je však upraveno pro potřeby grafického zobrazení.</w:t>
+        <w:t xml:space="preserve">Jedním z důležitých přínosů jazyka je jeho typizovaná struktura vyžadující při vstupu do aplikace existenci funkcí setup a </w:t>
+      </w:r>
+      <w:proofErr w:type="spellStart"/>
+      <w:r>
+        <w:t>draw</w:t>
+      </w:r>
+      <w:proofErr w:type="spellEnd"/>
+      <w:r>
+        <w:t xml:space="preserve">. Podobné rozdělení je možné najít například při programování různých mikrokontrolerů (funkce setup a </w:t>
+      </w:r>
+      <w:proofErr w:type="spellStart"/>
+      <w:r>
+        <w:t>loop</w:t>
+      </w:r>
+      <w:proofErr w:type="spellEnd"/>
+      <w:r>
+        <w:t xml:space="preserve"> u kontroléru </w:t>
+      </w:r>
+      <w:proofErr w:type="spellStart"/>
+      <w:r>
+        <w:t>Arduino</w:t>
+      </w:r>
+      <w:proofErr w:type="spellEnd"/>
+      <w:r>
+        <w:t>), zde je však upraveno pro potřeby grafického zobrazení.</w:t>
       </w:r>
     </w:p>
     <w:p>
@@ -5545,7 +5599,15 @@
     </w:p>
     <w:p>
       <w:r>
-        <w:t>Jedná se o vstup do programu. Tato funkce je zavolána jednou ihned po spuštění. Je vhodná k inicializaci dat, která budou potřeba po celý běh programu a k implementaci nastavení, která budou nutná již při prvním běhu funkce draw.</w:t>
+        <w:t xml:space="preserve">Jedná se o vstup do programu. Tato funkce je zavolána jednou ihned po spuštění. Je vhodná k inicializaci dat, která budou potřeba po celý běh programu a k implementaci nastavení, která budou nutná již při prvním běhu funkce </w:t>
+      </w:r>
+      <w:proofErr w:type="spellStart"/>
+      <w:r>
+        <w:t>draw</w:t>
+      </w:r>
+      <w:proofErr w:type="spellEnd"/>
+      <w:r>
+        <w:t>.</w:t>
       </w:r>
     </w:p>
     <w:p>
@@ -5553,12 +5615,25 @@
         <w:pStyle w:val="Nadpis3"/>
       </w:pPr>
       <w:r>
-        <w:t>Funkce draw</w:t>
-      </w:r>
-    </w:p>
-    <w:p>
-      <w:r>
-        <w:t>Tato funkce je zavolána ihned po funkci setup a opakovaně provádí svůj kód v nekonečné smyčce. Tento proces je možné ovlivnit zavoláním speciálních funkcí, které Processing poskytuje. Tato funkce by nikdy neměla být volána explicitně. Po jejím běhu jsou aktualizovány zobrazované objekty v okně aplikace.</w:t>
+        <w:t xml:space="preserve">Funkce </w:t>
+      </w:r>
+      <w:proofErr w:type="spellStart"/>
+      <w:r>
+        <w:t>draw</w:t>
+      </w:r>
+      <w:proofErr w:type="spellEnd"/>
+    </w:p>
+    <w:p>
+      <w:r>
+        <w:t xml:space="preserve">Tato funkce je zavolána ihned po funkci setup a opakovaně provádí svůj kód v nekonečné smyčce. Tento proces je možné ovlivnit zavoláním speciálních funkcí, které </w:t>
+      </w:r>
+      <w:proofErr w:type="spellStart"/>
+      <w:r>
+        <w:t>Processing</w:t>
+      </w:r>
+      <w:proofErr w:type="spellEnd"/>
+      <w:r>
+        <w:t xml:space="preserve"> poskytuje. Tato funkce by nikdy neměla být volána explicitně. Po jejím běhu jsou aktualizovány zobrazované objekty v okně aplikace.</w:t>
       </w:r>
     </w:p>
     <w:p>
@@ -5575,8 +5650,13 @@
         <w:pStyle w:val="Nadpis3"/>
       </w:pPr>
       <w:r>
-        <w:t>Hello world</w:t>
-      </w:r>
+        <w:t xml:space="preserve">Hello </w:t>
+      </w:r>
+      <w:proofErr w:type="spellStart"/>
+      <w:r>
+        <w:t>world</w:t>
+      </w:r>
+      <w:proofErr w:type="spellEnd"/>
     </w:p>
     <w:p>
       <w:pPr>
@@ -5598,12 +5678,12 @@
           <w:tab w:val="num" w:pos="432"/>
         </w:tabs>
       </w:pPr>
-      <w:bookmarkStart w:id="44" w:name="_Toc29562539"/>
+      <w:bookmarkStart w:id="29" w:name="_Toc29562539"/>
       <w:r>
         <w:lastRenderedPageBreak/>
         <w:t>Vypracování</w:t>
       </w:r>
-      <w:bookmarkEnd w:id="44"/>
+      <w:bookmarkEnd w:id="29"/>
     </w:p>
     <w:p>
       <w:pPr>
@@ -5616,6 +5696,7 @@
     <w:p>
       <w:pPr>
         <w:pStyle w:val="Zkladntext"/>
+        <w:keepNext/>
       </w:pPr>
       <w:r>
         <w:rPr>
@@ -5855,7 +5936,7 @@
           </mc:Choice>
           <mc:Fallback>
             <w:pict>
-              <v:group w14:anchorId="04A48136" id="Plátno 23" o:spid="_x0000_s1029" editas="canvas" style="width:348pt;height:358.7pt;mso-position-horizontal-relative:char;mso-position-vertical-relative:line" coordsize="44196,45554" o:gfxdata="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">
+              <v:group w14:anchorId="04A48136" id="Plátno 23" o:spid="_x0000_s1028" editas="canvas" style="width:348pt;height:358.7pt;mso-position-horizontal-relative:char;mso-position-vertical-relative:line" coordsize="44196,45554" o:gfxdata="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">
                 <v:shapetype id="_x0000_t75" coordsize="21600,21600" o:spt="75" o:preferrelative="t" path="m@4@5l@4@11@9@11@9@5xe" filled="f" stroked="f">
                   <v:stroke joinstyle="miter"/>
                   <v:formulas>
@@ -5875,11 +5956,11 @@
                   <v:path o:extrusionok="f" gradientshapeok="t" o:connecttype="rect"/>
                   <o:lock v:ext="edit" aspectratio="t"/>
                 </v:shapetype>
-                <v:shape id="_x0000_s1030" type="#_x0000_t75" style="position:absolute;width:44196;height:45554;visibility:visible;mso-wrap-style:square">
+                <v:shape id="_x0000_s1029" type="#_x0000_t75" style="position:absolute;width:44196;height:45554;visibility:visible;mso-wrap-style:square">
                   <v:fill o:detectmouseclick="t"/>
                   <v:path o:connecttype="none"/>
                 </v:shape>
-                <v:roundrect id="Obdélník: se zakulacenými rohy 6" o:spid="_x0000_s1031" style="position:absolute;left:20478;top:20478;width:16955;height:7620;visibility:visible;mso-wrap-style:square;v-text-anchor:middle" arcsize="10923f" o:gfxdata="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" fillcolor="#5b9bd5 [3204]" strokecolor="#1f4d78 [1604]" strokeweight="1pt">
+                <v:roundrect id="Obdélník: se zakulacenými rohy 6" o:spid="_x0000_s1030" style="position:absolute;left:20478;top:20478;width:16955;height:7620;visibility:visible;mso-wrap-style:square;v-text-anchor:middle" arcsize="10923f" o:gfxdata="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" fillcolor="#5b9bd5 [3204]" strokecolor="#1f4d78 [1604]" strokeweight="1pt">
                   <v:stroke joinstyle="miter"/>
                   <v:textbox>
                     <w:txbxContent>
@@ -5894,7 +5975,7 @@
                     </w:txbxContent>
                   </v:textbox>
                 </v:roundrect>
-                <v:roundrect id="Obdélník: se zakulacenými rohy 15" o:spid="_x0000_s1032" style="position:absolute;left:20478;top:36469;width:16955;height:7614;visibility:visible;mso-wrap-style:square;v-text-anchor:middle" arcsize="10923f" o:gfxdata="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" fillcolor="#5b9bd5 [3204]" strokecolor="#1f4d78 [1604]" strokeweight="1pt">
+                <v:roundrect id="Obdélník: se zakulacenými rohy 15" o:spid="_x0000_s1031" style="position:absolute;left:20478;top:36469;width:16955;height:7614;visibility:visible;mso-wrap-style:square;v-text-anchor:middle" arcsize="10923f" o:gfxdata="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" fillcolor="#5b9bd5 [3204]" strokecolor="#1f4d78 [1604]" strokeweight="1pt">
                   <v:stroke joinstyle="miter"/>
                   <v:textbox>
                     <w:txbxContent>
@@ -5911,7 +5992,7 @@
                     </w:txbxContent>
                   </v:textbox>
                 </v:roundrect>
-                <v:roundrect id="Obdélník: se zakulacenými rohy 8" o:spid="_x0000_s1033" style="position:absolute;left:20383;top:1905;width:17050;height:9525;visibility:visible;mso-wrap-style:square;v-text-anchor:middle" arcsize="10923f" o:gfxdata="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" fillcolor="#5b9bd5 [3204]" strokecolor="#1f4d78 [1604]" strokeweight="1pt">
+                <v:roundrect id="Obdélník: se zakulacenými rohy 8" o:spid="_x0000_s1032" style="position:absolute;left:20383;top:1905;width:17050;height:9525;visibility:visible;mso-wrap-style:square;v-text-anchor:middle" arcsize="10923f" o:gfxdata="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" fillcolor="#5b9bd5 [3204]" strokecolor="#1f4d78 [1604]" strokeweight="1pt">
                   <v:stroke joinstyle="miter"/>
                   <v:textbox>
                     <w:txbxContent>
@@ -5930,10 +6011,10 @@
                   <v:path arrowok="t" fillok="f" o:connecttype="none"/>
                   <o:lock v:ext="edit" shapetype="t"/>
                 </v:shapetype>
-                <v:shape id="Přímá spojnice se šipkou 9" o:spid="_x0000_s1034" type="#_x0000_t32" style="position:absolute;left:28956;top:11431;width:0;height:9044;visibility:visible;mso-wrap-style:square" o:connectortype="straight" o:gfxdata="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" strokecolor="#5b9bd5 [3204]" strokeweight=".5pt">
+                <v:shape id="Přímá spojnice se šipkou 9" o:spid="_x0000_s1033" type="#_x0000_t32" style="position:absolute;left:28956;top:11431;width:0;height:9044;visibility:visible;mso-wrap-style:square" o:connectortype="straight" o:gfxdata="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" strokecolor="#5b9bd5 [3204]" strokeweight=".5pt">
                   <v:stroke endarrow="block" joinstyle="miter"/>
                 </v:shape>
-                <v:shape id="Přímá spojnice se šipkou 10" o:spid="_x0000_s1035" type="#_x0000_t32" style="position:absolute;left:28956;top:28098;width:0;height:8371;visibility:visible;mso-wrap-style:square" o:connectortype="straight" o:gfxdata="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" strokecolor="#5b9bd5 [3204]" strokeweight=".5pt">
+                <v:shape id="Přímá spojnice se šipkou 10" o:spid="_x0000_s1034" type="#_x0000_t32" style="position:absolute;left:28956;top:28098;width:0;height:8371;visibility:visible;mso-wrap-style:square" o:connectortype="straight" o:gfxdata="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" strokecolor="#5b9bd5 [3204]" strokeweight=".5pt">
                   <v:stroke endarrow="block" joinstyle="miter"/>
                 </v:shape>
                 <w10:anchorlock/>
@@ -5947,15 +6028,14 @@
       <w:pPr>
         <w:pStyle w:val="Titulek"/>
       </w:pPr>
-      <w:bookmarkStart w:id="45" w:name="_Toc29464432"/>
-      <w:r>
-        <w:t xml:space="preserve">Obrázek </w:t>
+      <w:r>
+        <w:t xml:space="preserve">Obr. </w:t>
       </w:r>
       <w:r>
         <w:fldChar w:fldCharType="begin"/>
       </w:r>
       <w:r>
-        <w:instrText xml:space="preserve"> SEQ Obrázek \* ARABIC </w:instrText>
+        <w:instrText xml:space="preserve"> SEQ Obr. \* ARABIC </w:instrText>
       </w:r>
       <w:r>
         <w:fldChar w:fldCharType="separate"/>
@@ -5967,37 +6047,45 @@
         <w:t>7</w:t>
       </w:r>
       <w:r>
-        <w:rPr>
-          <w:noProof/>
-        </w:rPr>
         <w:fldChar w:fldCharType="end"/>
       </w:r>
       <w:r>
-        <w:t xml:space="preserve"> Diagram obecné struktury práce</w:t>
-      </w:r>
-      <w:bookmarkEnd w:id="45"/>
+        <w:t xml:space="preserve"> </w:t>
+      </w:r>
+      <w:r>
+        <w:t>Diagram obecné struktury práce</w:t>
+      </w:r>
     </w:p>
     <w:p>
       <w:pPr>
         <w:pStyle w:val="Nadpis2"/>
       </w:pPr>
-      <w:bookmarkStart w:id="46" w:name="_Toc29562540"/>
+      <w:bookmarkStart w:id="30" w:name="_Toc29562540"/>
       <w:r>
         <w:t>Modul hra</w:t>
       </w:r>
-      <w:bookmarkEnd w:id="46"/>
+      <w:bookmarkEnd w:id="30"/>
     </w:p>
     <w:p>
       <w:pPr>
         <w:pStyle w:val="Zkladntext"/>
       </w:pPr>
       <w:r>
-        <w:t>Samotná hra bude mít v práci vlastní implementaci. Vlastní implementaci hry s použitím prostředků jazyka Processing umožní plnou kontrolu nad ovládacími prvky a zároveň přístup k datovému modelu hry, který musí poskytovat vstupy srozumitelné pro neuronovou síť.</w:t>
+        <w:t xml:space="preserve">Samotná hra bude mít v práci vlastní implementaci. Vlastní implementaci hry s použitím prostředků jazyka </w:t>
+      </w:r>
+      <w:proofErr w:type="spellStart"/>
+      <w:r>
+        <w:t>Processing</w:t>
+      </w:r>
+      <w:proofErr w:type="spellEnd"/>
+      <w:r>
+        <w:t xml:space="preserve"> umožní plnou kontrolu nad ovládacími prvky a zároveň přístup k datovému modelu hry, který musí poskytovat vstupy srozumitelné pro neuronovou síť.</w:t>
       </w:r>
     </w:p>
     <w:p>
       <w:pPr>
         <w:pStyle w:val="Zkladntext"/>
+        <w:keepNext/>
       </w:pPr>
       <w:r>
         <w:rPr>
@@ -6407,12 +6495,12 @@
           </mc:Choice>
           <mc:Fallback>
             <w:pict>
-              <v:group w14:anchorId="5DBF228E" id="Plátno 11" o:spid="_x0000_s1036" editas="canvas" style="width:491.1pt;height:272.25pt;mso-position-horizontal-relative:char;mso-position-vertical-relative:line" coordsize="62369,34575" o:gfxdata="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">
-                <v:shape id="_x0000_s1037" type="#_x0000_t75" style="position:absolute;width:62369;height:34575;visibility:visible;mso-wrap-style:square">
+              <v:group w14:anchorId="5DBF228E" id="Plátno 11" o:spid="_x0000_s1035" editas="canvas" style="width:491.1pt;height:272.25pt;mso-position-horizontal-relative:char;mso-position-vertical-relative:line" coordsize="62369,34575" o:gfxdata="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">
+                <v:shape id="_x0000_s1036" type="#_x0000_t75" style="position:absolute;width:62369;height:34575;visibility:visible;mso-wrap-style:square">
                   <v:fill o:detectmouseclick="t"/>
                   <v:path o:connecttype="none"/>
                 </v:shape>
-                <v:roundrect id="Obdélník: se zakulacenými rohy 14" o:spid="_x0000_s1038" style="position:absolute;left:24193;top:1143;width:13049;height:7143;visibility:visible;mso-wrap-style:square;v-text-anchor:middle" arcsize="10923f" o:gfxdata="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" fillcolor="#5b9bd5 [3204]" strokecolor="#1f4d78 [1604]" strokeweight="1pt">
+                <v:roundrect id="Obdélník: se zakulacenými rohy 14" o:spid="_x0000_s1037" style="position:absolute;left:24193;top:1143;width:13049;height:7143;visibility:visible;mso-wrap-style:square;v-text-anchor:middle" arcsize="10923f" o:gfxdata="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" fillcolor="#5b9bd5 [3204]" strokecolor="#1f4d78 [1604]" strokeweight="1pt">
                   <v:stroke joinstyle="miter"/>
                   <v:textbox>
                     <w:txbxContent>
@@ -6427,7 +6515,7 @@
                     </w:txbxContent>
                   </v:textbox>
                 </v:roundrect>
-                <v:roundrect id="Obdélník: se zakulacenými rohy 21" o:spid="_x0000_s1039" style="position:absolute;left:24193;top:12372;width:13049;height:7144;visibility:visible;mso-wrap-style:square;v-text-anchor:middle" arcsize="10923f" o:gfxdata="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" fillcolor="#5b9bd5 [3204]" strokecolor="#1f4d78 [1604]" strokeweight="1pt">
+                <v:roundrect id="Obdélník: se zakulacenými rohy 21" o:spid="_x0000_s1038" style="position:absolute;left:24193;top:12372;width:13049;height:7144;visibility:visible;mso-wrap-style:square;v-text-anchor:middle" arcsize="10923f" o:gfxdata="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" fillcolor="#5b9bd5 [3204]" strokecolor="#1f4d78 [1604]" strokeweight="1pt">
                   <v:stroke joinstyle="miter"/>
                   <v:textbox>
                     <w:txbxContent>
@@ -6444,7 +6532,7 @@
                     </w:txbxContent>
                   </v:textbox>
                 </v:roundrect>
-                <v:roundrect id="Obdélník: se zakulacenými rohy 22" o:spid="_x0000_s1040" style="position:absolute;left:24193;top:23707;width:13049;height:7144;visibility:visible;mso-wrap-style:square;v-text-anchor:middle" arcsize="10923f" o:gfxdata="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" fillcolor="#5b9bd5 [3204]" strokecolor="#1f4d78 [1604]" strokeweight="1pt">
+                <v:roundrect id="Obdélník: se zakulacenými rohy 22" o:spid="_x0000_s1039" style="position:absolute;left:24193;top:23707;width:13049;height:7144;visibility:visible;mso-wrap-style:square;v-text-anchor:middle" arcsize="10923f" o:gfxdata="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" fillcolor="#5b9bd5 [3204]" strokecolor="#1f4d78 [1604]" strokeweight="1pt">
                   <v:stroke joinstyle="miter"/>
                   <v:textbox>
                     <w:txbxContent>
@@ -6461,7 +6549,7 @@
                     </w:txbxContent>
                   </v:textbox>
                 </v:roundrect>
-                <v:oval id="Ovál 20" o:spid="_x0000_s1041" style="position:absolute;left:45910;top:16563;width:12383;height:7049;visibility:visible;mso-wrap-style:square;v-text-anchor:middle" o:gfxdata="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" fillcolor="#5b9bd5 [3204]" strokecolor="#1f4d78 [1604]" strokeweight="1pt">
+                <v:oval id="Ovál 20" o:spid="_x0000_s1040" style="position:absolute;left:45910;top:16563;width:12383;height:7049;visibility:visible;mso-wrap-style:square;v-text-anchor:middle" o:gfxdata="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" fillcolor="#5b9bd5 [3204]" strokecolor="#1f4d78 [1604]" strokeweight="1pt">
                   <v:stroke joinstyle="miter"/>
                   <v:textbox>
                     <w:txbxContent>
@@ -6476,7 +6564,7 @@
                     </w:txbxContent>
                   </v:textbox>
                 </v:oval>
-                <v:oval id="Ovál 24" o:spid="_x0000_s1042" style="position:absolute;left:4191;top:16754;width:12382;height:7048;visibility:visible;mso-wrap-style:square;v-text-anchor:middle" o:gfxdata="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" fillcolor="#5b9bd5 [3204]" strokecolor="#1f4d78 [1604]" strokeweight="1pt">
+                <v:oval id="Ovál 24" o:spid="_x0000_s1041" style="position:absolute;left:4191;top:16754;width:12382;height:7048;visibility:visible;mso-wrap-style:square;v-text-anchor:middle" o:gfxdata="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" fillcolor="#5b9bd5 [3204]" strokecolor="#1f4d78 [1604]" strokeweight="1pt">
                   <v:stroke joinstyle="miter"/>
                   <v:textbox>
                     <w:txbxContent>
@@ -6493,10 +6581,10 @@
                     </w:txbxContent>
                   </v:textbox>
                 </v:oval>
-                <v:shape id="Přímá spojnice se šipkou 25" o:spid="_x0000_s1043" type="#_x0000_t32" style="position:absolute;left:30718;top:8286;width:0;height:4086;visibility:visible;mso-wrap-style:square" o:connectortype="straight" o:gfxdata="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" strokecolor="#5b9bd5 [3204]" strokeweight=".5pt">
+                <v:shape id="Přímá spojnice se šipkou 25" o:spid="_x0000_s1042" type="#_x0000_t32" style="position:absolute;left:30718;top:8286;width:0;height:4086;visibility:visible;mso-wrap-style:square" o:connectortype="straight" o:gfxdata="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" strokecolor="#5b9bd5 [3204]" strokeweight=".5pt">
                   <v:stroke endarrow="block" joinstyle="miter"/>
                 </v:shape>
-                <v:shape id="Přímá spojnice se šipkou 26" o:spid="_x0000_s1044" type="#_x0000_t32" style="position:absolute;left:30718;top:19516;width:0;height:4191;visibility:visible;mso-wrap-style:square" o:connectortype="straight" o:gfxdata="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" strokecolor="#5b9bd5 [3204]" strokeweight=".5pt">
+                <v:shape id="Přímá spojnice se šipkou 26" o:spid="_x0000_s1043" type="#_x0000_t32" style="position:absolute;left:30718;top:19516;width:0;height:4191;visibility:visible;mso-wrap-style:square" o:connectortype="straight" o:gfxdata="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" strokecolor="#5b9bd5 [3204]" strokeweight=".5pt">
                   <v:stroke endarrow="block" joinstyle="miter"/>
                 </v:shape>
                 <v:shapetype id="_x0000_t34" coordsize="21600,21600" o:spt="34" o:oned="t" adj="10800" path="m,l@0,0@0,21600,21600,21600e" filled="f">
@@ -6510,10 +6598,10 @@
                   </v:handles>
                   <o:lock v:ext="edit" shapetype="t"/>
                 </v:shapetype>
-                <v:shape id="Spojnice: pravoúhlá 28" o:spid="_x0000_s1045" type="#_x0000_t34" style="position:absolute;left:16573;top:4714;width:7620;height:15564;flip:y;visibility:visible;mso-wrap-style:square" o:connectortype="elbow" o:gfxdata="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" strokecolor="#5b9bd5 [3204]" strokeweight=".5pt">
+                <v:shape id="Spojnice: pravoúhlá 28" o:spid="_x0000_s1044" type="#_x0000_t34" style="position:absolute;left:16573;top:4714;width:7620;height:15564;flip:y;visibility:visible;mso-wrap-style:square" o:connectortype="elbow" o:gfxdata="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" strokecolor="#5b9bd5 [3204]" strokeweight=".5pt">
                   <v:stroke endarrow="block"/>
                 </v:shape>
-                <v:shape id="Spojnice: pravoúhlá 29" o:spid="_x0000_s1046" type="#_x0000_t34" style="position:absolute;left:37242;top:4714;width:8668;height:15374;visibility:visible;mso-wrap-style:square" o:connectortype="elbow" o:gfxdata="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" strokecolor="#5b9bd5 [3204]" strokeweight=".5pt">
+                <v:shape id="Spojnice: pravoúhlá 29" o:spid="_x0000_s1045" type="#_x0000_t34" style="position:absolute;left:37242;top:4714;width:8668;height:15374;visibility:visible;mso-wrap-style:square" o:connectortype="elbow" o:gfxdata="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" strokecolor="#5b9bd5 [3204]" strokeweight=".5pt">
                   <v:stroke endarrow="block"/>
                 </v:shape>
                 <w10:anchorlock/>
@@ -6527,15 +6615,14 @@
       <w:pPr>
         <w:pStyle w:val="Titulek"/>
       </w:pPr>
-      <w:bookmarkStart w:id="47" w:name="_Toc29464433"/>
-      <w:r>
-        <w:t xml:space="preserve">Obrázek </w:t>
+      <w:r>
+        <w:t xml:space="preserve">Obr. </w:t>
       </w:r>
       <w:r>
         <w:fldChar w:fldCharType="begin"/>
       </w:r>
       <w:r>
-        <w:instrText xml:space="preserve"> SEQ Obrázek \* ARABIC </w:instrText>
+        <w:instrText xml:space="preserve"> SEQ Obr. \* ARABIC </w:instrText>
       </w:r>
       <w:r>
         <w:fldChar w:fldCharType="separate"/>
@@ -6547,25 +6634,25 @@
         <w:t>8</w:t>
       </w:r>
       <w:r>
-        <w:rPr>
-          <w:noProof/>
-        </w:rPr>
         <w:fldChar w:fldCharType="end"/>
       </w:r>
       <w:r>
-        <w:t xml:space="preserve"> Diagram modulu hra</w:t>
-      </w:r>
-      <w:bookmarkEnd w:id="47"/>
-    </w:p>
+        <w:t xml:space="preserve"> </w:t>
+      </w:r>
+      <w:r>
+        <w:t>Diagram modulu hra</w:t>
+      </w:r>
+    </w:p>
+    <w:p/>
     <w:p>
       <w:pPr>
         <w:pStyle w:val="Nadpis2"/>
       </w:pPr>
-      <w:bookmarkStart w:id="48" w:name="_Toc29562541"/>
+      <w:bookmarkStart w:id="31" w:name="_Toc29562541"/>
       <w:r>
         <w:t>Modul neuronová síť</w:t>
       </w:r>
-      <w:bookmarkEnd w:id="48"/>
+      <w:bookmarkEnd w:id="31"/>
     </w:p>
     <w:p>
       <w:pPr>
@@ -6578,6 +6665,7 @@
     <w:p>
       <w:pPr>
         <w:pStyle w:val="Zkladntext"/>
+        <w:keepNext/>
       </w:pPr>
       <w:r>
         <w:rPr>
@@ -6985,12 +7073,12 @@
           </mc:Choice>
           <mc:Fallback>
             <w:pict>
-              <v:group w14:anchorId="1EF91ABA" id="Plátno 30" o:spid="_x0000_s1047" editas="canvas" style="width:489.7pt;height:267pt;mso-position-horizontal-relative:char;mso-position-vertical-relative:line" coordsize="62191,33909" o:gfxdata="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">
-                <v:shape id="_x0000_s1048" type="#_x0000_t75" style="position:absolute;width:62191;height:33909;visibility:visible;mso-wrap-style:square">
+              <v:group w14:anchorId="1EF91ABA" id="Plátno 30" o:spid="_x0000_s1046" editas="canvas" style="width:489.7pt;height:267pt;mso-position-horizontal-relative:char;mso-position-vertical-relative:line" coordsize="62191,33909" o:gfxdata="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">
+                <v:shape id="_x0000_s1047" type="#_x0000_t75" style="position:absolute;width:62191;height:33909;visibility:visible;mso-wrap-style:square">
                   <v:fill o:detectmouseclick="t"/>
                   <v:path o:connecttype="none"/>
                 </v:shape>
-                <v:oval id="Ovál 31" o:spid="_x0000_s1049" style="position:absolute;left:2667;top:8286;width:14287;height:7430;visibility:visible;mso-wrap-style:square;v-text-anchor:middle" o:gfxdata="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" fillcolor="#5b9bd5 [3204]" strokecolor="#1f4d78 [1604]" strokeweight="1pt">
+                <v:oval id="Ovál 31" o:spid="_x0000_s1048" style="position:absolute;left:2667;top:8286;width:14287;height:7430;visibility:visible;mso-wrap-style:square;v-text-anchor:middle" o:gfxdata="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" fillcolor="#5b9bd5 [3204]" strokecolor="#1f4d78 [1604]" strokeweight="1pt">
                   <v:stroke joinstyle="miter"/>
                   <v:textbox>
                     <w:txbxContent>
@@ -7005,7 +7093,7 @@
                     </w:txbxContent>
                   </v:textbox>
                 </v:oval>
-                <v:roundrect id="Obdélník: se zakulacenými rohy 33" o:spid="_x0000_s1050" style="position:absolute;left:24088;top:466;width:13049;height:7144;visibility:visible;mso-wrap-style:square;v-text-anchor:middle" arcsize="10923f" o:gfxdata="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" fillcolor="#5b9bd5 [3204]" strokecolor="#1f4d78 [1604]" strokeweight="1pt">
+                <v:roundrect id="Obdélník: se zakulacenými rohy 33" o:spid="_x0000_s1049" style="position:absolute;left:24088;top:466;width:13049;height:7144;visibility:visible;mso-wrap-style:square;v-text-anchor:middle" arcsize="10923f" o:gfxdata="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" fillcolor="#5b9bd5 [3204]" strokecolor="#1f4d78 [1604]" strokeweight="1pt">
                   <v:stroke joinstyle="miter"/>
                   <v:textbox>
                     <w:txbxContent>
@@ -7022,7 +7110,7 @@
                     </w:txbxContent>
                   </v:textbox>
                 </v:roundrect>
-                <v:roundrect id="Obdélník: se zakulacenými rohy 36" o:spid="_x0000_s1051" style="position:absolute;left:24086;top:13039;width:13049;height:7144;visibility:visible;mso-wrap-style:square;v-text-anchor:middle" arcsize="10923f" o:gfxdata="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" fillcolor="#5b9bd5 [3204]" strokecolor="#1f4d78 [1604]" strokeweight="1pt">
+                <v:roundrect id="Obdélník: se zakulacenými rohy 36" o:spid="_x0000_s1050" style="position:absolute;left:24086;top:13039;width:13049;height:7144;visibility:visible;mso-wrap-style:square;v-text-anchor:middle" arcsize="10923f" o:gfxdata="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" fillcolor="#5b9bd5 [3204]" strokecolor="#1f4d78 [1604]" strokeweight="1pt">
                   <v:stroke joinstyle="miter"/>
                   <v:textbox>
                     <w:txbxContent>
@@ -7039,7 +7127,7 @@
                     </w:txbxContent>
                   </v:textbox>
                 </v:roundrect>
-                <v:roundrect id="Obdélník: se zakulacenými rohy 37" o:spid="_x0000_s1052" style="position:absolute;left:24088;top:25527;width:13049;height:7143;visibility:visible;mso-wrap-style:square;v-text-anchor:middle" arcsize="10923f" o:gfxdata="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" fillcolor="#5b9bd5 [3204]" strokecolor="#1f4d78 [1604]" strokeweight="1pt">
+                <v:roundrect id="Obdélník: se zakulacenými rohy 37" o:spid="_x0000_s1051" style="position:absolute;left:24088;top:25527;width:13049;height:7143;visibility:visible;mso-wrap-style:square;v-text-anchor:middle" arcsize="10923f" o:gfxdata="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" fillcolor="#5b9bd5 [3204]" strokecolor="#1f4d78 [1604]" strokeweight="1pt">
                   <v:stroke joinstyle="miter"/>
                   <v:textbox>
                     <w:txbxContent>
@@ -7056,7 +7144,7 @@
                     </w:txbxContent>
                   </v:textbox>
                 </v:roundrect>
-                <v:oval id="Ovál 38" o:spid="_x0000_s1053" style="position:absolute;left:45043;top:17716;width:14288;height:7430;visibility:visible;mso-wrap-style:square;v-text-anchor:middle" o:gfxdata="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" fillcolor="#5b9bd5 [3204]" strokecolor="#1f4d78 [1604]" strokeweight="1pt">
+                <v:oval id="Ovál 38" o:spid="_x0000_s1052" style="position:absolute;left:45043;top:17716;width:14288;height:7430;visibility:visible;mso-wrap-style:square;v-text-anchor:middle" o:gfxdata="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" fillcolor="#5b9bd5 [3204]" strokecolor="#1f4d78 [1604]" strokeweight="1pt">
                   <v:stroke joinstyle="miter"/>
                   <v:textbox>
                     <w:txbxContent>
@@ -7073,16 +7161,16 @@
                     </w:txbxContent>
                   </v:textbox>
                 </v:oval>
-                <v:shape id="Přímá spojnice se šipkou 39" o:spid="_x0000_s1054" type="#_x0000_t32" style="position:absolute;left:30610;top:7715;width:108;height:5324;flip:x;visibility:visible;mso-wrap-style:square" o:connectortype="straight" o:gfxdata="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" strokecolor="#5b9bd5 [3204]" strokeweight=".5pt">
+                <v:shape id="Přímá spojnice se šipkou 39" o:spid="_x0000_s1053" type="#_x0000_t32" style="position:absolute;left:30610;top:7715;width:108;height:5324;flip:x;visibility:visible;mso-wrap-style:square" o:connectortype="straight" o:gfxdata="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" strokecolor="#5b9bd5 [3204]" strokeweight=".5pt">
                   <v:stroke endarrow="block" joinstyle="miter"/>
                 </v:shape>
-                <v:shape id="Přímá spojnice se šipkou 40" o:spid="_x0000_s1055" type="#_x0000_t32" style="position:absolute;left:30610;top:20183;width:3;height:5344;visibility:visible;mso-wrap-style:square" o:connectortype="straight" o:gfxdata="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" strokecolor="#5b9bd5 [3204]" strokeweight=".5pt">
+                <v:shape id="Přímá spojnice se šipkou 40" o:spid="_x0000_s1054" type="#_x0000_t32" style="position:absolute;left:30610;top:20183;width:3;height:5344;visibility:visible;mso-wrap-style:square" o:connectortype="straight" o:gfxdata="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" strokecolor="#5b9bd5 [3204]" strokeweight=".5pt">
                   <v:stroke endarrow="block" joinstyle="miter"/>
                 </v:shape>
-                <v:shape id="Spojnice: pravoúhlá 41" o:spid="_x0000_s1056" type="#_x0000_t34" style="position:absolute;left:16954;top:4038;width:7134;height:7963;flip:y;visibility:visible;mso-wrap-style:square" o:connectortype="elbow" o:gfxdata="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" strokecolor="#5b9bd5 [3204]" strokeweight=".5pt">
+                <v:shape id="Spojnice: pravoúhlá 41" o:spid="_x0000_s1055" type="#_x0000_t34" style="position:absolute;left:16954;top:4038;width:7134;height:7963;flip:y;visibility:visible;mso-wrap-style:square" o:connectortype="elbow" o:gfxdata="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" strokecolor="#5b9bd5 [3204]" strokeweight=".5pt">
                   <v:stroke endarrow="block"/>
                 </v:shape>
-                <v:shape id="Spojnice: pravoúhlá 42" o:spid="_x0000_s1057" type="#_x0000_t34" style="position:absolute;left:37137;top:21431;width:7906;height:7667;flip:y;visibility:visible;mso-wrap-style:square" o:connectortype="elbow" o:gfxdata="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" strokecolor="#5b9bd5 [3204]" strokeweight=".5pt">
+                <v:shape id="Spojnice: pravoúhlá 42" o:spid="_x0000_s1056" type="#_x0000_t34" style="position:absolute;left:37137;top:21431;width:7906;height:7667;flip:y;visibility:visible;mso-wrap-style:square" o:connectortype="elbow" o:gfxdata="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" strokecolor="#5b9bd5 [3204]" strokeweight=".5pt">
                   <v:stroke endarrow="block"/>
                 </v:shape>
                 <w10:anchorlock/>
@@ -7096,15 +7184,14 @@
       <w:pPr>
         <w:pStyle w:val="Titulek"/>
       </w:pPr>
-      <w:bookmarkStart w:id="49" w:name="_Toc29464434"/>
-      <w:r>
-        <w:t xml:space="preserve">Obrázek </w:t>
+      <w:r>
+        <w:t xml:space="preserve">Obr. </w:t>
       </w:r>
       <w:r>
         <w:fldChar w:fldCharType="begin"/>
       </w:r>
       <w:r>
-        <w:instrText xml:space="preserve"> SEQ Obrázek \* ARABIC </w:instrText>
+        <w:instrText xml:space="preserve"> SEQ Obr. \* ARABIC </w:instrText>
       </w:r>
       <w:r>
         <w:fldChar w:fldCharType="separate"/>
@@ -7116,26 +7203,25 @@
         <w:t>9</w:t>
       </w:r>
       <w:r>
-        <w:rPr>
-          <w:noProof/>
-        </w:rPr>
         <w:fldChar w:fldCharType="end"/>
       </w:r>
       <w:r>
-        <w:t xml:space="preserve"> Diagram modulu neuronové sítě</w:t>
-      </w:r>
-      <w:bookmarkEnd w:id="49"/>
+        <w:t xml:space="preserve"> </w:t>
+      </w:r>
+      <w:r>
+        <w:t>Diagram modulu neuronové sítě</w:t>
+      </w:r>
     </w:p>
     <w:p>
       <w:pPr>
         <w:pStyle w:val="Nadpis2"/>
       </w:pPr>
-      <w:bookmarkStart w:id="50" w:name="_Toc29562542"/>
+      <w:bookmarkStart w:id="32" w:name="_Toc29562542"/>
       <w:r>
         <w:lastRenderedPageBreak/>
         <w:t>Modul generátor genetického algoritmu</w:t>
       </w:r>
-      <w:bookmarkEnd w:id="50"/>
+      <w:bookmarkEnd w:id="32"/>
     </w:p>
     <w:p>
       <w:pPr>
@@ -7148,6 +7234,7 @@
     <w:p>
       <w:pPr>
         <w:pStyle w:val="Zkladntext"/>
+        <w:keepNext/>
       </w:pPr>
       <w:r>
         <w:rPr>
@@ -7506,12 +7593,12 @@
           </mc:Choice>
           <mc:Fallback>
             <w:pict>
-              <v:group w14:anchorId="1F0387EC" id="Plátno 43" o:spid="_x0000_s1058" editas="canvas" style="width:6in;height:290.25pt;mso-position-horizontal-relative:char;mso-position-vertical-relative:line" coordsize="54864,36855" o:gfxdata="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">
-                <v:shape id="_x0000_s1059" type="#_x0000_t75" style="position:absolute;width:54864;height:36855;visibility:visible;mso-wrap-style:square">
+              <v:group w14:anchorId="1F0387EC" id="Plátno 43" o:spid="_x0000_s1057" editas="canvas" style="width:6in;height:290.25pt;mso-position-horizontal-relative:char;mso-position-vertical-relative:line" coordsize="54864,36855" o:gfxdata="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">
+                <v:shape id="_x0000_s1058" type="#_x0000_t75" style="position:absolute;width:54864;height:36855;visibility:visible;mso-wrap-style:square">
                   <v:fill o:detectmouseclick="t"/>
                   <v:path o:connecttype="none"/>
                 </v:shape>
-                <v:oval id="Ovál 44" o:spid="_x0000_s1060" style="position:absolute;left:12192;top:15616;width:13239;height:7430;visibility:visible;mso-wrap-style:square;v-text-anchor:middle" o:gfxdata="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" fillcolor="#5b9bd5 [3204]" strokecolor="#1f4d78 [1604]" strokeweight="1pt">
+                <v:oval id="Ovál 44" o:spid="_x0000_s1059" style="position:absolute;left:12192;top:15616;width:13239;height:7430;visibility:visible;mso-wrap-style:square;v-text-anchor:middle" o:gfxdata="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" fillcolor="#5b9bd5 [3204]" strokecolor="#1f4d78 [1604]" strokeweight="1pt">
                   <v:stroke joinstyle="miter"/>
                   <v:textbox>
                     <w:txbxContent>
@@ -7526,7 +7613,7 @@
                     </w:txbxContent>
                   </v:textbox>
                 </v:oval>
-                <v:oval id="Ovál 45" o:spid="_x0000_s1061" style="position:absolute;left:29613;top:29418;width:13239;height:7429;visibility:visible;mso-wrap-style:square;v-text-anchor:middle" o:gfxdata="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" fillcolor="#5b9bd5 [3204]" strokecolor="#1f4d78 [1604]" strokeweight="1pt">
+                <v:oval id="Ovál 45" o:spid="_x0000_s1060" style="position:absolute;left:29613;top:29418;width:13239;height:7429;visibility:visible;mso-wrap-style:square;v-text-anchor:middle" o:gfxdata="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" fillcolor="#5b9bd5 [3204]" strokecolor="#1f4d78 [1604]" strokeweight="1pt">
                   <v:stroke joinstyle="miter"/>
                   <v:textbox>
                     <w:txbxContent>
@@ -7543,7 +7630,7 @@
                     </w:txbxContent>
                   </v:textbox>
                 </v:oval>
-                <v:roundrect id="Obdélník: se zakulacenými rohy 46" o:spid="_x0000_s1062" style="position:absolute;left:29898;top:3034;width:13050;height:7143;visibility:visible;mso-wrap-style:square;v-text-anchor:middle" arcsize="10923f" o:gfxdata="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" fillcolor="#5b9bd5 [3204]" strokecolor="#1f4d78 [1604]" strokeweight="1pt">
+                <v:roundrect id="Obdélník: se zakulacenými rohy 46" o:spid="_x0000_s1061" style="position:absolute;left:29898;top:3034;width:13050;height:7143;visibility:visible;mso-wrap-style:square;v-text-anchor:middle" arcsize="10923f" o:gfxdata="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" fillcolor="#5b9bd5 [3204]" strokecolor="#1f4d78 [1604]" strokeweight="1pt">
                   <v:stroke joinstyle="miter"/>
                   <v:textbox>
                     <w:txbxContent>
@@ -7560,7 +7647,7 @@
                     </w:txbxContent>
                   </v:textbox>
                 </v:roundrect>
-                <v:roundrect id="Obdélník: se zakulacenými rohy 48" o:spid="_x0000_s1063" style="position:absolute;left:29898;top:16369;width:13050;height:7143;visibility:visible;mso-wrap-style:square;v-text-anchor:middle" arcsize="10923f" o:gfxdata="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" fillcolor="#5b9bd5 [3204]" strokecolor="#1f4d78 [1604]" strokeweight="1pt">
+                <v:roundrect id="Obdélník: se zakulacenými rohy 48" o:spid="_x0000_s1062" style="position:absolute;left:29898;top:16369;width:13050;height:7143;visibility:visible;mso-wrap-style:square;v-text-anchor:middle" arcsize="10923f" o:gfxdata="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" fillcolor="#5b9bd5 [3204]" strokecolor="#1f4d78 [1604]" strokeweight="1pt">
                   <v:stroke joinstyle="miter"/>
                   <v:textbox>
                     <w:txbxContent>
@@ -7577,10 +7664,10 @@
                     </w:txbxContent>
                   </v:textbox>
                 </v:roundrect>
-                <v:shape id="Přímá spojnice se šipkou 49" o:spid="_x0000_s1064" type="#_x0000_t32" style="position:absolute;left:36232;top:23508;width:191;height:5905;flip:x;visibility:visible;mso-wrap-style:square" o:connectortype="straight" o:gfxdata="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" strokecolor="#5b9bd5 [3204]" strokeweight=".5pt">
+                <v:shape id="Přímá spojnice se šipkou 49" o:spid="_x0000_s1063" type="#_x0000_t32" style="position:absolute;left:36232;top:23508;width:191;height:5905;flip:x;visibility:visible;mso-wrap-style:square" o:connectortype="straight" o:gfxdata="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" strokecolor="#5b9bd5 [3204]" strokeweight=".5pt">
                   <v:stroke endarrow="block" joinstyle="miter"/>
                 </v:shape>
-                <v:shape id="Přímá spojnice se šipkou 50" o:spid="_x0000_s1065" type="#_x0000_t32" style="position:absolute;left:36423;top:10176;width:0;height:6190;visibility:visible;mso-wrap-style:square" o:connectortype="straight" o:gfxdata="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" strokecolor="#5b9bd5 [3204]" strokeweight=".5pt">
+                <v:shape id="Přímá spojnice se šipkou 50" o:spid="_x0000_s1064" type="#_x0000_t32" style="position:absolute;left:36423;top:10176;width:0;height:6190;visibility:visible;mso-wrap-style:square" o:connectortype="straight" o:gfxdata="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" strokecolor="#5b9bd5 [3204]" strokeweight=".5pt">
                   <v:stroke endarrow="block" joinstyle="miter"/>
                 </v:shape>
                 <v:shapetype id="_x0000_t33" coordsize="21600,21600" o:spt="33" o:oned="t" path="m,l21600,r,21600e" filled="f">
@@ -7588,10 +7675,10 @@
                   <v:path arrowok="t" fillok="f" o:connecttype="none"/>
                   <o:lock v:ext="edit" shapetype="t"/>
                 </v:shapetype>
-                <v:shape id="Spojnice: pravoúhlá 51" o:spid="_x0000_s1066" type="#_x0000_t33" style="position:absolute;left:18811;top:23042;width:10802;height:10085;rotation:180;visibility:visible;mso-wrap-style:square" o:connectortype="elbow" o:gfxdata="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" strokecolor="#5b9bd5 [3204]" strokeweight=".5pt">
+                <v:shape id="Spojnice: pravoúhlá 51" o:spid="_x0000_s1065" type="#_x0000_t33" style="position:absolute;left:18811;top:23042;width:10802;height:10085;rotation:180;visibility:visible;mso-wrap-style:square" o:connectortype="elbow" o:gfxdata="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" strokecolor="#5b9bd5 [3204]" strokeweight=".5pt">
                   <v:stroke endarrow="block"/>
                 </v:shape>
-                <v:shape id="Spojnice: pravoúhlá 52" o:spid="_x0000_s1067" type="#_x0000_t33" style="position:absolute;left:19850;top:5565;width:9010;height:11087;rotation:90;flip:x y;visibility:visible;mso-wrap-style:square" o:connectortype="elbow" o:gfxdata="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" strokecolor="#5b9bd5 [3204]" strokeweight=".5pt">
+                <v:shape id="Spojnice: pravoúhlá 52" o:spid="_x0000_s1066" type="#_x0000_t33" style="position:absolute;left:19850;top:5565;width:9010;height:11087;rotation:90;flip:x y;visibility:visible;mso-wrap-style:square" o:connectortype="elbow" o:gfxdata="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" strokecolor="#5b9bd5 [3204]" strokeweight=".5pt">
                   <v:stroke endarrow="block"/>
                 </v:shape>
                 <w10:anchorlock/>
@@ -7605,15 +7692,14 @@
       <w:pPr>
         <w:pStyle w:val="Titulek"/>
       </w:pPr>
-      <w:bookmarkStart w:id="51" w:name="_Toc29464435"/>
-      <w:r>
-        <w:t xml:space="preserve">Obrázek </w:t>
+      <w:r>
+        <w:t xml:space="preserve">Obr. </w:t>
       </w:r>
       <w:r>
         <w:fldChar w:fldCharType="begin"/>
       </w:r>
       <w:r>
-        <w:instrText xml:space="preserve"> SEQ Obrázek \* ARABIC </w:instrText>
+        <w:instrText xml:space="preserve"> SEQ Obr. \* ARABIC </w:instrText>
       </w:r>
       <w:r>
         <w:fldChar w:fldCharType="separate"/>
@@ -7625,21 +7711,221 @@
         <w:t>10</w:t>
       </w:r>
       <w:r>
+        <w:fldChar w:fldCharType="end"/>
+      </w:r>
+      <w:r>
+        <w:t xml:space="preserve"> </w:t>
+      </w:r>
+      <w:r>
+        <w:t>Diagram generátoru genetických algoritmů</w:t>
+      </w:r>
+    </w:p>
+    <w:p>
+      <w:pPr>
+        <w:pStyle w:val="Nadpis2"/>
+      </w:pPr>
+      <w:r>
+        <w:t>Vyhodnocení sítě</w:t>
+      </w:r>
+    </w:p>
+    <w:p>
+      <w:r>
+        <w:t xml:space="preserve">Aby mohl být proveden tah ve hře musí síť vyhodnotit </w:t>
+      </w:r>
+      <w:r>
+        <w:t xml:space="preserve">aktuální stav hry a nastavit svůj výstup do odpovídajícího tahu. </w:t>
+      </w:r>
+      <w:r>
+        <w:t>Síť je vyhodnocována od výstupních genů</w:t>
+      </w:r>
+      <w:r>
+        <w:t xml:space="preserve"> – postupně je na každém zavolána funkce</w:t>
+      </w:r>
+      <w:r>
+        <w:t xml:space="preserve"> </w:t>
+      </w:r>
+      <w:proofErr w:type="spellStart"/>
+      <w:r>
+        <w:t>compute</w:t>
+      </w:r>
+      <w:proofErr w:type="spellEnd"/>
+      <w:r>
+        <w:t xml:space="preserve">, která vypočítá jeho hodnotu, na základě příchozích spojení. Hodnota genů na druhé straně těchto spojení je vypočítána rekurzivním </w:t>
+      </w:r>
+      <w:r>
+        <w:t xml:space="preserve">voláním funkce </w:t>
+      </w:r>
+      <w:proofErr w:type="spellStart"/>
+      <w:r>
+        <w:t>compute</w:t>
+      </w:r>
+      <w:proofErr w:type="spellEnd"/>
+      <w:r>
+        <w:t xml:space="preserve"> pro tyto geny. Aby nedošlo k nekonečnému volání rekurze, je pro každý gen uložen jeho aktuální stav v rámci výpočtu. Toto také umožní použití již jednou spočítaných genů</w:t>
+      </w:r>
+      <w:r>
+        <w:t>.</w:t>
+      </w:r>
+      <w:r>
+        <w:t xml:space="preserve"> Další výhodou tohoto způsobu je, že pouze geny, které jsou potřebné pro výpočet jsou brány v potaz.</w:t>
+      </w:r>
+    </w:p>
+    <w:p>
+      <w:pPr>
+        <w:rPr>
+          <w:lang w:val="en-US"/>
+        </w:rPr>
+      </w:pPr>
+      <w:r>
+        <w:t xml:space="preserve">Pokud </w:t>
+      </w:r>
+      <w:r>
+        <w:t>jsou všechny geny u vstupních spojení spočítání je gen označen za spočítaný. Poté, co jsou všechny výstupní geny sítě označeny jako spočítané, je stav těchto genů přeložen do herního tahu.</w:t>
+      </w:r>
+    </w:p>
+    <w:bookmarkStart w:id="33" w:name="_MON_1693510927"/>
+    <w:bookmarkEnd w:id="33"/>
+    <w:p>
+      <w:pPr>
+        <w:pStyle w:val="Obr"/>
+        <w:keepNext/>
+      </w:pPr>
+      <w:r>
+        <w:object w:dxaOrig="9072" w:dyaOrig="6562" w14:anchorId="7AF8540E">
+          <v:shape id="_x0000_i1099" type="#_x0000_t75" style="width:453.6pt;height:328.1pt" o:ole="">
+            <v:imagedata r:id="rId23" o:title=""/>
+          </v:shape>
+          <o:OLEObject Type="Embed" ProgID="Word.OpenDocumentText.12" ShapeID="_x0000_i1099" DrawAspect="Content" ObjectID="_1693802415" r:id="rId24"/>
+        </w:object>
+      </w:r>
+    </w:p>
+    <w:p>
+      <w:pPr>
+        <w:pStyle w:val="Titulek"/>
+      </w:pPr>
+      <w:r>
+        <w:t xml:space="preserve">Obr. </w:t>
+      </w:r>
+      <w:r>
+        <w:fldChar w:fldCharType="begin"/>
+      </w:r>
+      <w:r>
+        <w:instrText xml:space="preserve"> SEQ Obr. \* ARABIC </w:instrText>
+      </w:r>
+      <w:r>
+        <w:fldChar w:fldCharType="separate"/>
+      </w:r>
+      <w:r>
         <w:rPr>
           <w:noProof/>
         </w:rPr>
+        <w:t>11</w:t>
+      </w:r>
+      <w:r>
         <w:fldChar w:fldCharType="end"/>
       </w:r>
       <w:r>
-        <w:t xml:space="preserve"> Diagram generátoru genetických algoritmů</w:t>
-      </w:r>
-      <w:bookmarkEnd w:id="51"/>
+        <w:t xml:space="preserve"> </w:t>
+      </w:r>
+      <w:r>
+        <w:t>Implementace vyhodnocení sítě</w:t>
+      </w:r>
+    </w:p>
+    <w:p>
+      <w:pPr>
+        <w:rPr>
+          <w:lang w:val="en-US"/>
+        </w:rPr>
+      </w:pPr>
+    </w:p>
+    <w:p/>
+    <w:bookmarkStart w:id="34" w:name="_MON_1693511783"/>
+    <w:bookmarkEnd w:id="34"/>
+    <w:p>
+      <w:pPr>
+        <w:pStyle w:val="Obr"/>
+        <w:keepNext/>
+      </w:pPr>
+      <w:r>
+        <w:object w:dxaOrig="9072" w:dyaOrig="4301" w14:anchorId="259568A1">
+          <v:shape id="_x0000_i1055" type="#_x0000_t75" style="width:453.6pt;height:215.05pt" o:ole="">
+            <v:imagedata r:id="rId25" o:title=""/>
+          </v:shape>
+          <o:OLEObject Type="Embed" ProgID="Word.OpenDocumentText.12" ShapeID="_x0000_i1055" DrawAspect="Content" ObjectID="_1693802416" r:id="rId26"/>
+        </w:object>
+      </w:r>
     </w:p>
     <w:p>
       <w:pPr>
         <w:pStyle w:val="Titulek"/>
-        <w:jc w:val="both"/>
-      </w:pPr>
+      </w:pPr>
+      <w:r>
+        <w:t xml:space="preserve">Obr. </w:t>
+      </w:r>
+      <w:r>
+        <w:fldChar w:fldCharType="begin"/>
+      </w:r>
+      <w:r>
+        <w:instrText xml:space="preserve"> SEQ Obr. \* ARABIC </w:instrText>
+      </w:r>
+      <w:r>
+        <w:fldChar w:fldCharType="separate"/>
+      </w:r>
+      <w:r>
+        <w:rPr>
+          <w:noProof/>
+        </w:rPr>
+        <w:t>12</w:t>
+      </w:r>
+      <w:r>
+        <w:fldChar w:fldCharType="end"/>
+      </w:r>
+      <w:r>
+        <w:t xml:space="preserve"> Implementace vyhodnocení genu</w:t>
+      </w:r>
+    </w:p>
+    <w:p>
+      <w:pPr>
+        <w:pStyle w:val="Nadpis2"/>
+      </w:pPr>
+      <w:r>
+        <w:lastRenderedPageBreak/>
+        <w:t>Fitness funkce</w:t>
+      </w:r>
+    </w:p>
+    <w:p>
+      <w:r>
+        <w:t>Fitness funkce je elementární součástí genetických algoritmů. Tato funkce umožňuje vzít výsledky po běhu/testování jedince a kvantifikovat jejich úspěšnost v rámci tohoto testu. Výsledné hodnoty je pak možné porovnávat mezi sebou a umožňuje tak srovnat jedince od těch nejvíce uzpůsobených po ty nejméně uzpůsobené.</w:t>
+      </w:r>
+    </w:p>
+    <w:p>
+      <w:r>
+        <w:t>Pro problematiku této práce jsem zvolil 3 různé přístupy k určení fitness jednotlivých sítí.</w:t>
+      </w:r>
+    </w:p>
+    <w:p>
+      <w:pPr>
+        <w:pStyle w:val="Nadpis3"/>
+      </w:pPr>
+      <w:r>
+        <w:t>Nejvyšší dosažený herní kámen</w:t>
+      </w:r>
+    </w:p>
+    <w:p>
+      <w:pPr>
+        <w:pStyle w:val="Nadpis3"/>
+      </w:pPr>
+      <w:r>
+        <w:t>Počet tahů před prohrou</w:t>
+      </w:r>
+    </w:p>
+    <w:p>
+      <w:pPr>
+        <w:pStyle w:val="Nadpis3"/>
+      </w:pPr>
+      <w:r>
+        <w:t>Kombinované řešení</w:t>
+      </w:r>
     </w:p>
     <w:p>
       <w:pPr>
@@ -7650,19 +7936,27 @@
         </w:numPr>
         <w:ind w:left="573" w:hanging="431"/>
       </w:pPr>
-      <w:bookmarkStart w:id="52" w:name="_Toc29562543"/>
+      <w:bookmarkStart w:id="35" w:name="_Toc29562543"/>
       <w:r>
         <w:lastRenderedPageBreak/>
         <w:t>Závěr</w:t>
       </w:r>
-      <w:bookmarkEnd w:id="52"/>
+      <w:bookmarkEnd w:id="35"/>
     </w:p>
     <w:p>
       <w:pPr>
         <w:pStyle w:val="Zkladntext"/>
       </w:pPr>
       <w:r>
-        <w:t xml:space="preserve">Vytvoření geneticky generované neuronové sítě hrající hru 2048 je možné. Vzhledem k objektově orientaci jazyka Processing přirozeně v návrhu aplikace, která síť obstarává, vznikají jednotlivé moduly, které se zabývají pouze úzkou částí celkové problematiky. </w:t>
+        <w:t xml:space="preserve">Vytvoření geneticky generované neuronové sítě hrající hru 2048 je možné. Vzhledem k objektově orientaci jazyka </w:t>
+      </w:r>
+      <w:proofErr w:type="spellStart"/>
+      <w:r>
+        <w:t>Processing</w:t>
+      </w:r>
+      <w:proofErr w:type="spellEnd"/>
+      <w:r>
+        <w:t xml:space="preserve"> přirozeně v návrhu aplikace, která síť obstarává, vznikají jednotlivé moduly, které se zabývají pouze úzkou částí celkové problematiky. </w:t>
       </w:r>
     </w:p>
     <w:p>
@@ -7815,13 +8109,13 @@
       <w:pPr>
         <w:pStyle w:val="Nadpis2"/>
       </w:pPr>
-      <w:bookmarkStart w:id="53" w:name="_Toc43056356"/>
-      <w:bookmarkStart w:id="54" w:name="_Toc62826309"/>
+      <w:bookmarkStart w:id="36" w:name="_Toc43056356"/>
+      <w:bookmarkStart w:id="37" w:name="_Toc62826309"/>
       <w:r>
         <w:t>Obecná východiska výzkumu</w:t>
       </w:r>
-      <w:bookmarkEnd w:id="53"/>
-      <w:bookmarkEnd w:id="54"/>
+      <w:bookmarkEnd w:id="36"/>
+      <w:bookmarkEnd w:id="37"/>
       <w:r>
         <w:t xml:space="preserve"> </w:t>
       </w:r>
@@ -8069,13 +8363,13 @@
       <w:pPr>
         <w:pStyle w:val="Nadpis2"/>
       </w:pPr>
-      <w:bookmarkStart w:id="55" w:name="_Toc43056357"/>
-      <w:bookmarkStart w:id="56" w:name="_Toc62826310"/>
+      <w:bookmarkStart w:id="38" w:name="_Toc43056357"/>
+      <w:bookmarkStart w:id="39" w:name="_Toc62826310"/>
       <w:r>
         <w:t>Zdroje dat</w:t>
       </w:r>
-      <w:bookmarkEnd w:id="55"/>
-      <w:bookmarkEnd w:id="56"/>
+      <w:bookmarkEnd w:id="38"/>
+      <w:bookmarkEnd w:id="39"/>
       <w:r>
         <w:t xml:space="preserve"> </w:t>
       </w:r>
@@ -8311,12 +8605,12 @@
       <w:pPr>
         <w:pStyle w:val="Nadpis1"/>
       </w:pPr>
-      <w:bookmarkStart w:id="57" w:name="_Toc62826311"/>
+      <w:bookmarkStart w:id="40" w:name="_Toc62826311"/>
       <w:r>
         <w:lastRenderedPageBreak/>
         <w:t>Výzkumná část / Praktická část / Hlavní část práce / …</w:t>
       </w:r>
-      <w:bookmarkEnd w:id="57"/>
+      <w:bookmarkEnd w:id="40"/>
     </w:p>
     <w:p>
       <w:pPr>
@@ -8412,7 +8706,7 @@
       <w:pPr>
         <w:pStyle w:val="Nadpis2"/>
       </w:pPr>
-      <w:bookmarkStart w:id="58" w:name="_Toc62826312"/>
+      <w:bookmarkStart w:id="41" w:name="_Toc62826312"/>
       <w:r>
         <w:t xml:space="preserve">Obrázky </w:t>
       </w:r>
@@ -8422,7 +8716,7 @@
       <w:r>
         <w:t>grafy</w:t>
       </w:r>
-      <w:bookmarkEnd w:id="58"/>
+      <w:bookmarkEnd w:id="41"/>
     </w:p>
     <w:p>
       <w:pPr>
@@ -8505,16 +8799,12 @@
     </w:p>
     <w:p>
       <w:pPr>
-        <w:jc w:val="center"/>
+        <w:pStyle w:val="Obr"/>
         <w:rPr>
           <w:lang w:eastAsia="sk-SK"/>
         </w:rPr>
       </w:pPr>
       <w:r>
-        <w:rPr>
-          <w:noProof/>
-          <w:lang w:eastAsia="cs-CZ"/>
-        </w:rPr>
         <w:drawing>
           <wp:inline distT="0" distB="0" distL="0" distR="0" wp14:anchorId="58800624" wp14:editId="2055C30E">
             <wp:extent cx="3600000" cy="2700000"/>
@@ -8531,7 +8821,7 @@
                     <pic:cNvPicPr/>
                   </pic:nvPicPr>
                   <pic:blipFill>
-                    <a:blip r:embed="rId23">
+                    <a:blip r:embed="rId27">
                       <a:extLst>
                         <a:ext uri="{28A0092B-C50C-407E-A947-70E740481C1C}">
                           <a14:useLocalDpi xmlns:a14="http://schemas.microsoft.com/office/drawing/2010/main" val="0"/>
@@ -8565,8 +8855,8 @@
           <w:szCs w:val="20"/>
         </w:rPr>
       </w:pPr>
-      <w:bookmarkStart w:id="59" w:name="_Toc60054356"/>
-      <w:bookmarkStart w:id="60" w:name="_Toc62826319"/>
+      <w:bookmarkStart w:id="42" w:name="_Toc60054356"/>
+      <w:bookmarkStart w:id="43" w:name="_Toc62826319"/>
       <w:r>
         <w:t xml:space="preserve">Obr. </w:t>
       </w:r>
@@ -8583,7 +8873,7 @@
         <w:rPr>
           <w:noProof/>
         </w:rPr>
-        <w:t>1</w:t>
+        <w:t>13</w:t>
       </w:r>
       <w:r>
         <w:rPr>
@@ -8604,8 +8894,8 @@
         </w:rPr>
         <w:t xml:space="preserve"> Krásný vodopád</w:t>
       </w:r>
-      <w:bookmarkEnd w:id="59"/>
-      <w:bookmarkEnd w:id="60"/>
+      <w:bookmarkEnd w:id="42"/>
+      <w:bookmarkEnd w:id="43"/>
       <w:r>
         <w:rPr>
           <w:szCs w:val="20"/>
@@ -8650,11 +8940,11 @@
       <w:pPr>
         <w:pStyle w:val="Nadpis2"/>
       </w:pPr>
-      <w:bookmarkStart w:id="61" w:name="_Toc62826313"/>
+      <w:bookmarkStart w:id="44" w:name="_Toc62826313"/>
       <w:r>
         <w:t>Tabulky</w:t>
       </w:r>
-      <w:bookmarkEnd w:id="61"/>
+      <w:bookmarkEnd w:id="44"/>
     </w:p>
     <w:p>
       <w:pPr>
@@ -8740,7 +9030,7 @@
         <w:pStyle w:val="Titulek"/>
         <w:keepNext/>
       </w:pPr>
-      <w:bookmarkStart w:id="62" w:name="_Toc62826320"/>
+      <w:bookmarkStart w:id="45" w:name="_Toc62826320"/>
       <w:r>
         <w:t xml:space="preserve">Tab. </w:t>
       </w:r>
@@ -8768,7 +9058,7 @@
       <w:r>
         <w:t>: Název (popis) tabulky</w:t>
       </w:r>
-      <w:bookmarkEnd w:id="62"/>
+      <w:bookmarkEnd w:id="45"/>
     </w:p>
     <w:tbl>
       <w:tblPr>
@@ -8999,8 +9289,13 @@
               <w:spacing w:line="276" w:lineRule="auto"/>
             </w:pPr>
             <w:r>
-              <w:t>Calibri Light</w:t>
+              <w:t xml:space="preserve">Calibri </w:t>
             </w:r>
+            <w:proofErr w:type="spellStart"/>
+            <w:r>
+              <w:t>Light</w:t>
+            </w:r>
+            <w:proofErr w:type="spellEnd"/>
           </w:p>
         </w:tc>
         <w:tc>
@@ -9129,8 +9424,13 @@
               <w:spacing w:line="276" w:lineRule="auto"/>
             </w:pPr>
             <w:r>
-              <w:t>Calibri Light</w:t>
+              <w:t xml:space="preserve">Calibri </w:t>
             </w:r>
+            <w:proofErr w:type="spellStart"/>
+            <w:r>
+              <w:t>Light</w:t>
+            </w:r>
+            <w:proofErr w:type="spellEnd"/>
           </w:p>
         </w:tc>
         <w:tc>
@@ -9233,7 +9533,7 @@
       <w:pPr>
         <w:pStyle w:val="Nadpis2"/>
       </w:pPr>
-      <w:bookmarkStart w:id="63" w:name="_Toc62826314"/>
+      <w:bookmarkStart w:id="46" w:name="_Toc62826314"/>
       <w:r>
         <w:lastRenderedPageBreak/>
         <w:t xml:space="preserve">Rovnice, vzorce </w:t>
@@ -9244,7 +9544,7 @@
       <w:r>
         <w:t>funkce</w:t>
       </w:r>
-      <w:bookmarkEnd w:id="63"/>
+      <w:bookmarkEnd w:id="46"/>
     </w:p>
     <w:p>
       <w:pPr>
@@ -9523,7 +9823,21 @@
         <w:rPr>
           <w:color w:val="5B9BD5" w:themeColor="accent1"/>
         </w:rPr>
-        <w:t xml:space="preserve">Číslo rovnice lze v Editoru rovnic vložit přímo použitím symbolu #(číslo rovnice) hned za matematický výraz. Matematický výraz se automaticky vycentruje </w:t>
+        <w:t xml:space="preserve">Číslo rovnice lze v Editoru rovnic vložit přímo použitím symbolu </w:t>
+      </w:r>
+      <w:proofErr w:type="gramStart"/>
+      <w:r>
+        <w:rPr>
+          <w:color w:val="5B9BD5" w:themeColor="accent1"/>
+        </w:rPr>
+        <w:t>#(</w:t>
+      </w:r>
+      <w:proofErr w:type="gramEnd"/>
+      <w:r>
+        <w:rPr>
+          <w:color w:val="5B9BD5" w:themeColor="accent1"/>
+        </w:rPr>
+        <w:t xml:space="preserve">číslo rovnice) hned za matematický výraz. Matematický výraz se automaticky vycentruje </w:t>
       </w:r>
       <w:r>
         <w:rPr>
@@ -9549,11 +9863,11 @@
         <w:pStyle w:val="Nadpis2"/>
         <w:ind w:left="576" w:hanging="576"/>
       </w:pPr>
-      <w:bookmarkStart w:id="64" w:name="_Toc62826315"/>
+      <w:bookmarkStart w:id="47" w:name="_Toc62826315"/>
       <w:r>
         <w:t>Výčty a seznamy</w:t>
       </w:r>
-      <w:bookmarkEnd w:id="64"/>
+      <w:bookmarkEnd w:id="47"/>
     </w:p>
     <w:p>
       <w:pPr>
@@ -9729,7 +10043,15 @@
         </w:numPr>
       </w:pPr>
       <w:r>
-        <w:t>Všechny věty a odrážky se píší stejně.</w:t>
+        <w:t xml:space="preserve">Všechny věty a odrážky se </w:t>
+      </w:r>
+      <w:proofErr w:type="gramStart"/>
+      <w:r>
+        <w:t>píší</w:t>
+      </w:r>
+      <w:proofErr w:type="gramEnd"/>
+      <w:r>
+        <w:t xml:space="preserve"> stejně.</w:t>
       </w:r>
     </w:p>
     <w:p/>
@@ -9742,14 +10064,14 @@
         </w:numPr>
         <w:ind w:left="431" w:hanging="431"/>
       </w:pPr>
-      <w:bookmarkStart w:id="65" w:name="_Toc60053869"/>
-      <w:bookmarkStart w:id="66" w:name="_Toc62826316"/>
+      <w:bookmarkStart w:id="48" w:name="_Toc60053869"/>
+      <w:bookmarkStart w:id="49" w:name="_Toc62826316"/>
       <w:r>
         <w:lastRenderedPageBreak/>
         <w:t>Závěr</w:t>
       </w:r>
-      <w:bookmarkEnd w:id="65"/>
-      <w:bookmarkEnd w:id="66"/>
+      <w:bookmarkEnd w:id="48"/>
+      <w:bookmarkEnd w:id="49"/>
     </w:p>
     <w:p>
       <w:pPr>
@@ -9845,12 +10167,12 @@
         </w:numPr>
         <w:ind w:left="431" w:hanging="431"/>
       </w:pPr>
-      <w:bookmarkStart w:id="67" w:name="_Toc62826317"/>
+      <w:bookmarkStart w:id="50" w:name="_Toc62826317"/>
       <w:r>
         <w:lastRenderedPageBreak/>
         <w:t>Seznam použité literatury</w:t>
       </w:r>
-      <w:bookmarkEnd w:id="67"/>
+      <w:bookmarkEnd w:id="50"/>
     </w:p>
     <w:p>
       <w:pPr>
@@ -9897,7 +10219,7 @@
       <w:r>
         <w:t xml:space="preserve">[online]. Brno, 2011 [cit. 2020-12-09]. Dostupné z: </w:t>
       </w:r>
-      <w:hyperlink r:id="rId24" w:history="1">
+      <w:hyperlink r:id="rId28" w:history="1">
         <w:r>
           <w:rPr>
             <w:rStyle w:val="Hypertextovodkaz"/>
@@ -9976,16 +10298,24 @@
         </w:rPr>
         <w:t> </w:t>
       </w:r>
+      <w:proofErr w:type="gramStart"/>
       <w:r>
         <w:rPr>
           <w:i/>
         </w:rPr>
-        <w:t xml:space="preserve">dokumentace - Pravidla pro bibliografické odkazy </w:t>
-      </w:r>
+        <w:t>dokumentace - Pravidla</w:t>
+      </w:r>
+      <w:proofErr w:type="gramEnd"/>
       <w:r>
         <w:rPr>
           <w:i/>
         </w:rPr>
+        <w:t xml:space="preserve"> pro bibliografické odkazy </w:t>
+      </w:r>
+      <w:r>
+        <w:rPr>
+          <w:i/>
+        </w:rPr>
         <w:t>a</w:t>
       </w:r>
       <w:r>
@@ -10027,7 +10357,23 @@
         <w:t>Jak napsat diplomovou práci</w:t>
       </w:r>
       <w:r>
-        <w:t>. Olomouc: Votobia, 1997. Velká řada (Votobia). ISBN 80-7198-173-7.</w:t>
+        <w:t xml:space="preserve">. Olomouc: </w:t>
+      </w:r>
+      <w:proofErr w:type="spellStart"/>
+      <w:r>
+        <w:t>Votobia</w:t>
+      </w:r>
+      <w:proofErr w:type="spellEnd"/>
+      <w:r>
+        <w:t>, 1997. Velká řada (</w:t>
+      </w:r>
+      <w:proofErr w:type="spellStart"/>
+      <w:r>
+        <w:t>Votobia</w:t>
+      </w:r>
+      <w:proofErr w:type="spellEnd"/>
+      <w:r>
+        <w:t>). ISBN 80-7198-173-7.</w:t>
       </w:r>
     </w:p>
     <w:p>
@@ -10044,7 +10390,15 @@
         <w:t>Tvůrčí psaní: malá učebnice technik tvůrčího psaní</w:t>
       </w:r>
       <w:r>
-        <w:t>. Brno: Paido, 2001. Edice pedagogické literatury. ISBN 80-85931-99-0.</w:t>
+        <w:t xml:space="preserve">. Brno: </w:t>
+      </w:r>
+      <w:proofErr w:type="spellStart"/>
+      <w:r>
+        <w:t>Paido</w:t>
+      </w:r>
+      <w:proofErr w:type="spellEnd"/>
+      <w:r>
+        <w:t>, 2001. Edice pedagogické literatury. ISBN 80-85931-99-0.</w:t>
       </w:r>
     </w:p>
     <w:p>
@@ -10113,7 +10467,23 @@
         <w:t>Praktická typografie</w:t>
       </w:r>
       <w:r>
-        <w:t>. Praha: Computer Press, c2000. DTP &amp; grafika. ISBN 80-7226-385-4.</w:t>
+        <w:t xml:space="preserve">. Praha: </w:t>
+      </w:r>
+      <w:proofErr w:type="spellStart"/>
+      <w:r>
+        <w:t>Computer</w:t>
+      </w:r>
+      <w:proofErr w:type="spellEnd"/>
+      <w:r>
+        <w:t xml:space="preserve"> </w:t>
+      </w:r>
+      <w:proofErr w:type="spellStart"/>
+      <w:r>
+        <w:t>Press</w:t>
+      </w:r>
+      <w:proofErr w:type="spellEnd"/>
+      <w:r>
+        <w:t>, c2000. DTP &amp; grafika. ISBN 80-7226-385-4.</w:t>
       </w:r>
     </w:p>
     <w:p>
@@ -10139,7 +10509,23 @@
         <w:t>Akademická příručka</w:t>
       </w:r>
       <w:r>
-        <w:t>. České, upr. vyd. Martin: Osveta, 2006. ISBN 80-8063-219-7.</w:t>
+        <w:t xml:space="preserve">. České, </w:t>
+      </w:r>
+      <w:proofErr w:type="spellStart"/>
+      <w:r>
+        <w:t>upr</w:t>
+      </w:r>
+      <w:proofErr w:type="spellEnd"/>
+      <w:r>
+        <w:t xml:space="preserve">. vyd. Martin: </w:t>
+      </w:r>
+      <w:proofErr w:type="spellStart"/>
+      <w:r>
+        <w:t>Osveta</w:t>
+      </w:r>
+      <w:proofErr w:type="spellEnd"/>
+      <w:r>
+        <w:t>, 2006. ISBN 80-8063-219-7.</w:t>
       </w:r>
     </w:p>
     <w:p>
@@ -10181,12 +10567,12 @@
           <w:numId w:val="0"/>
         </w:numPr>
       </w:pPr>
-      <w:bookmarkStart w:id="68" w:name="_Toc62826318"/>
+      <w:bookmarkStart w:id="51" w:name="_Toc62826318"/>
       <w:r>
         <w:lastRenderedPageBreak/>
         <w:t>Přílohy</w:t>
       </w:r>
-      <w:bookmarkEnd w:id="68"/>
+      <w:bookmarkEnd w:id="51"/>
     </w:p>
     <w:p>
       <w:pPr>
@@ -10333,7 +10719,21 @@
         <w:rPr>
           <w:color w:val="5B9BD5" w:themeColor="accent1"/>
         </w:rPr>
-        <w:t>většího rozahu.</w:t>
+        <w:t xml:space="preserve">většího </w:t>
+      </w:r>
+      <w:proofErr w:type="spellStart"/>
+      <w:r>
+        <w:rPr>
+          <w:color w:val="5B9BD5" w:themeColor="accent1"/>
+        </w:rPr>
+        <w:t>rozahu</w:t>
+      </w:r>
+      <w:proofErr w:type="spellEnd"/>
+      <w:r>
+        <w:rPr>
+          <w:color w:val="5B9BD5" w:themeColor="accent1"/>
+        </w:rPr>
+        <w:t>.</w:t>
       </w:r>
     </w:p>
     <w:p>
@@ -10733,7 +11133,7 @@
       </w:r>
     </w:p>
     <w:sectPr>
-      <w:footerReference w:type="default" r:id="rId25"/>
+      <w:footerReference w:type="default" r:id="rId29"/>
       <w:pgSz w:w="11906" w:h="16838"/>
       <w:pgMar w:top="1418" w:right="1418" w:bottom="1418" w:left="1985" w:header="709" w:footer="709" w:gutter="0"/>
       <w:cols w:space="708"/>
@@ -14929,7 +15329,6 @@
   <w:style w:type="character" w:default="1" w:styleId="Standardnpsmoodstavce">
     <w:name w:val="Default Paragraph Font"/>
     <w:uiPriority w:val="1"/>
-    <w:semiHidden/>
     <w:unhideWhenUsed/>
   </w:style>
   <w:style w:type="table" w:default="1" w:styleId="Normlntabulka">
@@ -15581,9 +15980,10 @@
     <w:name w:val="Obr"/>
     <w:basedOn w:val="Zkladntext"/>
     <w:qFormat/>
-    <w:rsid w:val="0015426B"/>
+    <w:rsid w:val="007178E1"/>
     <w:pPr>
       <w:spacing w:after="180" w:line="360" w:lineRule="auto"/>
+      <w:jc w:val="center"/>
     </w:pPr>
     <w:rPr>
       <w:rFonts w:ascii="Times New Roman" w:eastAsia="Times New Roman" w:hAnsi="Times New Roman" w:cs="Times New Roman"/>
@@ -15825,7 +16225,7 @@
     <w:charset w:val="EE"/>
     <w:family w:val="roman"/>
     <w:pitch w:val="variable"/>
-    <w:sig w:usb0="E0002EFF" w:usb1="C000785B" w:usb2="00000009" w:usb3="00000000" w:csb0="000001FF" w:csb1="00000000"/>
+    <w:sig w:usb0="E0002AFF" w:usb1="C0007843" w:usb2="00000009" w:usb3="00000000" w:csb0="000001FF" w:csb1="00000000"/>
   </w:font>
   <w:font w:name="Courier New">
     <w:panose1 w:val="02070309020205020404"/>
@@ -15846,14 +16246,14 @@
     <w:charset w:val="EE"/>
     <w:family w:val="swiss"/>
     <w:pitch w:val="variable"/>
-    <w:sig w:usb0="E4002EFF" w:usb1="C000247B" w:usb2="00000009" w:usb3="00000000" w:csb0="000001FF" w:csb1="00000000"/>
+    <w:sig w:usb0="E0002AFF" w:usb1="4000ACFF" w:usb2="00000001" w:usb3="00000000" w:csb0="000001FF" w:csb1="00000000"/>
   </w:font>
   <w:font w:name="Calibri Light">
     <w:panose1 w:val="020F0302020204030204"/>
     <w:charset w:val="EE"/>
     <w:family w:val="swiss"/>
     <w:pitch w:val="variable"/>
-    <w:sig w:usb0="E4002EFF" w:usb1="C000247B" w:usb2="00000009" w:usb3="00000000" w:csb0="000001FF" w:csb1="00000000"/>
+    <w:sig w:usb0="A0002AEF" w:usb1="4000207B" w:usb2="00000000" w:usb3="00000000" w:csb0="000001FF" w:csb1="00000000"/>
   </w:font>
   <w:font w:name="Segoe UI">
     <w:panose1 w:val="020B0502040204020203"/>
@@ -15868,13 +16268,6 @@
     <w:family w:val="roman"/>
     <w:pitch w:val="variable"/>
     <w:sig w:usb0="E00006FF" w:usb1="420024FF" w:usb2="02000000" w:usb3="00000000" w:csb0="0000019F" w:csb1="00000000"/>
-  </w:font>
-  <w:font w:name="Arial">
-    <w:panose1 w:val="020B0604020202020204"/>
-    <w:charset w:val="EE"/>
-    <w:family w:val="swiss"/>
-    <w:pitch w:val="variable"/>
-    <w:sig w:usb0="E0002EFF" w:usb1="C000785B" w:usb2="00000009" w:usb3="00000000" w:csb0="000001FF" w:csb1="00000000"/>
   </w:font>
 </w:fonts>
 </file>
@@ -15898,19 +16291,20 @@
     <w:rsidRoot w:val="005171BE"/>
     <w:rsid w:val="00096860"/>
     <w:rsid w:val="001C2FA7"/>
+    <w:rsid w:val="001F4C18"/>
     <w:rsid w:val="00250C2E"/>
     <w:rsid w:val="003103BC"/>
     <w:rsid w:val="00315A5F"/>
     <w:rsid w:val="00387F6E"/>
     <w:rsid w:val="00417A64"/>
     <w:rsid w:val="00466793"/>
+    <w:rsid w:val="00516CF2"/>
     <w:rsid w:val="005171BE"/>
     <w:rsid w:val="006F67BD"/>
     <w:rsid w:val="007815E8"/>
     <w:rsid w:val="00820F7C"/>
     <w:rsid w:val="00841DD3"/>
     <w:rsid w:val="008827EC"/>
-    <w:rsid w:val="008C5226"/>
     <w:rsid w:val="009F5575"/>
     <w:rsid w:val="00A42A13"/>
     <w:rsid w:val="00A8324A"/>
@@ -15922,6 +16316,7 @@
     <w:rsid w:val="00D16536"/>
     <w:rsid w:val="00D27952"/>
     <w:rsid w:val="00F1589D"/>
+    <w:rsid w:val="00F2595B"/>
     <w:rsid w:val="00FA1129"/>
   </w:rsids>
   <m:mathPr>
@@ -16824,21 +17219,6 @@
 </file>
 
 <file path=customXml/item3.xml><?xml version="1.0" encoding="utf-8"?>
-<?mso-contentType ?>
-<FormTemplates xmlns="http://schemas.microsoft.com/sharepoint/v3/contenttype/forms">
-  <Display>DocumentLibraryForm</Display>
-  <Edit>DocumentLibraryForm</Edit>
-  <New>DocumentLibraryForm</New>
-</FormTemplates>
-</file>
-
-<file path=customXml/item4.xml><?xml version="1.0" encoding="utf-8"?>
-<p:properties xmlns:p="http://schemas.microsoft.com/office/2006/metadata/properties" xmlns:xsi="http://www.w3.org/2001/XMLSchema-instance" xmlns:pc="http://schemas.microsoft.com/office/infopath/2007/PartnerControls">
-  <documentManagement/>
-</p:properties>
-</file>
-
-<file path=customXml/item5.xml><?xml version="1.0" encoding="utf-8"?>
 <b:Sources xmlns:b="http://schemas.openxmlformats.org/officeDocument/2006/bibliography" xmlns="http://schemas.openxmlformats.org/officeDocument/2006/bibliography" SelectedStyle="\APASixthEditionOfficeOnline.xsl" StyleName="APA" Version="6">
   <b:Source>
     <b:Tag>Sta02</b:Tag>
@@ -17119,6 +17499,21 @@
 </b:Sources>
 </file>
 
+<file path=customXml/item4.xml><?xml version="1.0" encoding="utf-8"?>
+<p:properties xmlns:p="http://schemas.microsoft.com/office/2006/metadata/properties" xmlns:xsi="http://www.w3.org/2001/XMLSchema-instance" xmlns:pc="http://schemas.microsoft.com/office/infopath/2007/PartnerControls">
+  <documentManagement/>
+</p:properties>
+</file>
+
+<file path=customXml/item5.xml><?xml version="1.0" encoding="utf-8"?>
+<?mso-contentType ?>
+<FormTemplates xmlns="http://schemas.microsoft.com/sharepoint/v3/contenttype/forms">
+  <Display>DocumentLibraryForm</Display>
+  <Edit>DocumentLibraryForm</Edit>
+  <New>DocumentLibraryForm</New>
+</FormTemplates>
+</file>
+
 <file path=customXml/itemProps1.xml><?xml version="1.0" encoding="utf-8"?>
 <ds:datastoreItem xmlns:ds="http://schemas.openxmlformats.org/officeDocument/2006/customXml" ds:itemID="{55AF091B-3C7A-41E3-B477-F2FDAA23CFDA}">
   <ds:schemaRefs>
@@ -17146,9 +17541,9 @@
 </file>
 
 <file path=customXml/itemProps3.xml><?xml version="1.0" encoding="utf-8"?>
-<ds:datastoreItem xmlns:ds="http://schemas.openxmlformats.org/officeDocument/2006/customXml" ds:itemID="{B7C1A596-E5BE-4405-BB39-8891EE7E0A9A}">
+<ds:datastoreItem xmlns:ds="http://schemas.openxmlformats.org/officeDocument/2006/customXml" ds:itemID="{DFF3B643-61C8-474D-98FB-2EE4B6EA7407}">
   <ds:schemaRefs>
-    <ds:schemaRef ds:uri="http://schemas.microsoft.com/sharepoint/v3/contenttype/forms"/>
+    <ds:schemaRef ds:uri="http://schemas.openxmlformats.org/officeDocument/2006/bibliography"/>
   </ds:schemaRefs>
 </ds:datastoreItem>
 </file>
@@ -17163,9 +17558,9 @@
 </file>
 
 <file path=customXml/itemProps5.xml><?xml version="1.0" encoding="utf-8"?>
-<ds:datastoreItem xmlns:ds="http://schemas.openxmlformats.org/officeDocument/2006/customXml" ds:itemID="{DFF3B643-61C8-474D-98FB-2EE4B6EA7407}">
+<ds:datastoreItem xmlns:ds="http://schemas.openxmlformats.org/officeDocument/2006/customXml" ds:itemID="{B7C1A596-E5BE-4405-BB39-8891EE7E0A9A}">
   <ds:schemaRefs>
-    <ds:schemaRef ds:uri="http://schemas.openxmlformats.org/officeDocument/2006/bibliography"/>
+    <ds:schemaRef ds:uri="http://schemas.microsoft.com/sharepoint/v3/contenttype/forms"/>
   </ds:schemaRefs>
 </ds:datastoreItem>
 </file>
</xml_diff>

<commit_message>
added fitness function, added several chapters to BP
</commit_message>
<xml_diff>
--- a/doc/humpal_BP_0001.docx
+++ b/doc/humpal_BP_0001.docx
@@ -718,11 +718,9 @@
       <w:pPr>
         <w:pStyle w:val="Nzev"/>
       </w:pPr>
-      <w:proofErr w:type="spellStart"/>
       <w:r>
         <w:t>Abstract</w:t>
       </w:r>
-      <w:proofErr w:type="spellEnd"/>
     </w:p>
     <w:p>
       <w:pPr>
@@ -794,11 +792,9 @@
       <w:pPr>
         <w:pStyle w:val="Nzev"/>
       </w:pPr>
-      <w:proofErr w:type="spellStart"/>
       <w:r>
         <w:t>Keywords</w:t>
       </w:r>
-      <w:proofErr w:type="spellEnd"/>
     </w:p>
     <w:p>
       <w:pPr>
@@ -1168,13 +1164,8 @@
         <w:t>Podpis</w:t>
       </w:r>
       <w:r>
-        <w:t xml:space="preserve"> studenta/</w:t>
-      </w:r>
-      <w:proofErr w:type="spellStart"/>
-      <w:r>
-        <w:t>ky</w:t>
-      </w:r>
-      <w:proofErr w:type="spellEnd"/>
+        <w:t xml:space="preserve"> studenta/ky</w:t>
+      </w:r>
     </w:p>
     <w:p>
       <w:pPr>
@@ -3137,38 +3128,7 @@
       </w:r>
       <w:r>
         <w:tab/>
-      </w:r>
-      <w:proofErr w:type="spellStart"/>
-      <w:r>
-        <w:t>North</w:t>
-      </w:r>
-      <w:proofErr w:type="spellEnd"/>
-      <w:r>
-        <w:t xml:space="preserve"> </w:t>
-      </w:r>
-      <w:proofErr w:type="spellStart"/>
-      <w:r>
-        <w:t>Atlantic</w:t>
-      </w:r>
-      <w:proofErr w:type="spellEnd"/>
-      <w:r>
-        <w:t xml:space="preserve"> </w:t>
-      </w:r>
-      <w:proofErr w:type="spellStart"/>
-      <w:r>
-        <w:t>Treaty</w:t>
-      </w:r>
-      <w:proofErr w:type="spellEnd"/>
-      <w:r>
-        <w:t xml:space="preserve"> </w:t>
-      </w:r>
-      <w:proofErr w:type="spellStart"/>
-      <w:r>
-        <w:t>Organization</w:t>
-      </w:r>
-      <w:proofErr w:type="spellEnd"/>
-      <w:r>
-        <w:t xml:space="preserve"> (Severoatlantická aliance)</w:t>
+        <w:t>North Atlantic Treaty Organization (Severoatlantická aliance)</w:t>
       </w:r>
     </w:p>
     <w:p>
@@ -3523,15 +3483,7 @@
     </w:p>
     <w:p>
       <w:r>
-        <w:t xml:space="preserve">Genetický algoritmus je </w:t>
-      </w:r>
-      <w:proofErr w:type="spellStart"/>
-      <w:r>
-        <w:t>metaheuristický</w:t>
-      </w:r>
-      <w:proofErr w:type="spellEnd"/>
-      <w:r>
-        <w:t xml:space="preserve"> algoritmus, inspirovaný evolučním procesem přirozeného výběru. Pro svůj běh používá procesy známé z evoluční biologie, jako jsou křížení a mutace.</w:t>
+        <w:t>Genetický algoritmus je metaheuristický algoritmus, inspirovaný evolučním procesem přirozeného výběru. Pro svůj běh používá procesy známé z evoluční biologie, jako jsou křížení a mutace.</w:t>
       </w:r>
       <w:sdt>
         <w:sdtPr>
@@ -4058,30 +4010,14 @@
       <w:bookmarkEnd w:id="16"/>
     </w:p>
     <w:p>
-      <w:proofErr w:type="spellStart"/>
       <w:r>
         <w:rPr>
           <w:lang w:val="en-US"/>
         </w:rPr>
-        <w:t>NeuroEvolution</w:t>
-      </w:r>
-      <w:proofErr w:type="spellEnd"/>
-      <w:r>
-        <w:rPr>
-          <w:lang w:val="en-US"/>
-        </w:rPr>
-        <w:t xml:space="preserve"> of Augmenting Topologies</w:t>
-      </w:r>
-      <w:r>
-        <w:t xml:space="preserve"> (NEAT) je genetický algoritmus určený pro generaci </w:t>
-      </w:r>
-      <w:proofErr w:type="spellStart"/>
-      <w:r>
-        <w:t>evolvujících</w:t>
-      </w:r>
-      <w:proofErr w:type="spellEnd"/>
-      <w:r>
-        <w:t xml:space="preserve"> umělých neuronových sítí. Metoda kombinuje předem používané systémy.</w:t>
+        <w:t>NeuroEvolution of Augmenting Topologies</w:t>
+      </w:r>
+      <w:r>
+        <w:t xml:space="preserve"> (NEAT) je genetický algoritmus určený pro generaci evolvujících umělých neuronových sítí. Metoda kombinuje předem používané systémy.</w:t>
       </w:r>
       <w:sdt>
         <w:sdtPr>
@@ -4503,15 +4439,7 @@
     </w:p>
     <w:p>
       <w:r>
-        <w:t xml:space="preserve">Originální hra byla vytvořena 11letým Gabrielem </w:t>
-      </w:r>
-      <w:proofErr w:type="spellStart"/>
-      <w:r>
-        <w:t>Cirullim</w:t>
-      </w:r>
-      <w:proofErr w:type="spellEnd"/>
-      <w:r>
-        <w:t xml:space="preserve">, který tuto hru vytvořil za jediný víkend. Hra se během krátké doby staly hitem, a stránku k jejímu stažení navštívilo během prvního týdne přes 4 miliony lidí. Hra byla vydána na platformy iOS a Android </w:t>
+        <w:t xml:space="preserve">Originální hra byla vytvořena 11letým Gabrielem Cirullim, který tuto hru vytvořil za jediný víkend. Hra se během krátké doby staly hitem, a stránku k jejímu stažení navštívilo během prvního týdne přes 4 miliony lidí. Hra byla vydána na platformy iOS a Android </w:t>
       </w:r>
       <w:r>
         <w:rPr>
@@ -5142,39 +5070,25 @@
         </w:tabs>
       </w:pPr>
       <w:bookmarkStart w:id="25" w:name="_Toc29562535"/>
-      <w:proofErr w:type="spellStart"/>
       <w:r>
         <w:lastRenderedPageBreak/>
         <w:t>Processing</w:t>
       </w:r>
       <w:bookmarkEnd w:id="25"/>
-      <w:proofErr w:type="spellEnd"/>
-    </w:p>
-    <w:p>
-      <w:proofErr w:type="spellStart"/>
+    </w:p>
+    <w:p>
       <w:r>
         <w:t>P</w:t>
       </w:r>
       <w:r>
-        <w:t>rocessing</w:t>
-      </w:r>
-      <w:proofErr w:type="spellEnd"/>
-      <w:r>
-        <w:t xml:space="preserve"> je open-source grafická knihovna s vlastním integrovaným vývojovým prostředím. Jazyk je založen na jazyku Java, ale poskytuje mnoho zjednodušení vytváření funkcí a dodatečné </w:t>
-      </w:r>
-      <w:proofErr w:type="spellStart"/>
-      <w:r>
-        <w:t>aliasy</w:t>
-      </w:r>
-      <w:proofErr w:type="spellEnd"/>
-      <w:r>
-        <w:t xml:space="preserve"> pro matematické funkce. Vlastní IDE zjednodušuje přípravu kódu a kompilaci, což činí jazyk velmi přístupný začátečníkům.</w:t>
+        <w:t>rocessing je open-source grafická knihovna s vlastním integrovaným vývojovým prostředím. Jazyk je založen na jazyku Java, ale poskytuje mnoho zjednodušení vytváření funkcí a dodatečné aliasy pro matematické funkce. Vlastní IDE zjednodušuje přípravu kódu a kompilaci, což činí jazyk velmi přístupný začátečníkům.</w:t>
       </w:r>
       <w:sdt>
         <w:sdtPr>
           <w:id w:val="76647111"/>
           <w:citation/>
         </w:sdtPr>
+        <w:sdtEndPr/>
         <w:sdtContent>
           <w:r>
             <w:fldChar w:fldCharType="begin"/>
@@ -5286,13 +5200,8 @@
         <w:t xml:space="preserve"> </w:t>
       </w:r>
       <w:r>
-        <w:t xml:space="preserve">Integrované vývojové prostředí jazyka </w:t>
-      </w:r>
-      <w:proofErr w:type="spellStart"/>
-      <w:r>
-        <w:t>Processing</w:t>
-      </w:r>
-      <w:proofErr w:type="spellEnd"/>
+        <w:t>Integrované vývojové prostředí jazyka Processing</w:t>
+      </w:r>
       <w:r>
         <w:br/>
         <w:t>Zdroj: https://en.wikipedia.org/wiki/File:ProcessingIDE_english.png</w:t>
@@ -5313,71 +5222,7 @@
         <w:pStyle w:val="Zkladntext"/>
       </w:pPr>
       <w:r>
-        <w:t xml:space="preserve">Projekt zastřešující jazyk </w:t>
-      </w:r>
-      <w:proofErr w:type="spellStart"/>
-      <w:r>
-        <w:t>Processing</w:t>
-      </w:r>
-      <w:proofErr w:type="spellEnd"/>
-      <w:r>
-        <w:t xml:space="preserve"> byl vytvořen v roce 2001 vývojáři </w:t>
-      </w:r>
-      <w:proofErr w:type="spellStart"/>
-      <w:r>
-        <w:t>Caseyem</w:t>
-      </w:r>
-      <w:proofErr w:type="spellEnd"/>
-      <w:r>
-        <w:t xml:space="preserve"> </w:t>
-      </w:r>
-      <w:proofErr w:type="spellStart"/>
-      <w:r>
-        <w:t>Reasem</w:t>
-      </w:r>
-      <w:proofErr w:type="spellEnd"/>
-      <w:r>
-        <w:t xml:space="preserve"> a Benem </w:t>
-      </w:r>
-      <w:proofErr w:type="spellStart"/>
-      <w:r>
-        <w:t>Fryem</w:t>
-      </w:r>
-      <w:proofErr w:type="spellEnd"/>
-      <w:r>
-        <w:t xml:space="preserve">, kteří oba byli původně součástí laboratoří MIT Media </w:t>
-      </w:r>
-      <w:proofErr w:type="spellStart"/>
-      <w:r>
-        <w:t>Lab</w:t>
-      </w:r>
-      <w:proofErr w:type="spellEnd"/>
-      <w:r>
-        <w:t>. Původní doména projektu byla proce55ing.net protože doména processing.org byla již vlastněna a </w:t>
-      </w:r>
-      <w:proofErr w:type="spellStart"/>
-      <w:r>
-        <w:t>Reas</w:t>
-      </w:r>
-      <w:proofErr w:type="spellEnd"/>
-      <w:r>
-        <w:t xml:space="preserve"> a </w:t>
-      </w:r>
-      <w:proofErr w:type="spellStart"/>
-      <w:r>
-        <w:t>Fry</w:t>
-      </w:r>
-      <w:proofErr w:type="spellEnd"/>
-      <w:r>
-        <w:t xml:space="preserve"> ji získali až později. Z tohoto důvodu je na </w:t>
-      </w:r>
-      <w:proofErr w:type="spellStart"/>
-      <w:r>
-        <w:t>Processing</w:t>
-      </w:r>
-      <w:proofErr w:type="spellEnd"/>
-      <w:r>
-        <w:t xml:space="preserve"> někdy odkazováno termínem p5. </w:t>
+        <w:t xml:space="preserve">Projekt zastřešující jazyk Processing byl vytvořen v roce 2001 vývojáři Caseyem Reasem a Benem Fryem, kteří oba byli původně součástí laboratoří MIT Media Lab. Původní doména projektu byla proce55ing.net protože doména processing.org byla již vlastněna a Reas a Fry ji získali až později. Z tohoto důvodu je na Processing někdy odkazováno termínem p5. </w:t>
       </w:r>
       <w:sdt>
         <w:sdtPr>
@@ -5431,39 +5276,7 @@
         <w:pStyle w:val="Zkladntext"/>
       </w:pPr>
       <w:r>
-        <w:t xml:space="preserve">Vzhledem ke grafickému zaměření jazyka </w:t>
-      </w:r>
-      <w:proofErr w:type="spellStart"/>
-      <w:r>
-        <w:t>Processing</w:t>
-      </w:r>
-      <w:proofErr w:type="spellEnd"/>
-      <w:r>
-        <w:t xml:space="preserve"> je základní jednotka, která představuje projekt, nazývána </w:t>
-      </w:r>
-      <w:proofErr w:type="spellStart"/>
-      <w:r>
-        <w:t>sketchbook</w:t>
-      </w:r>
-      <w:proofErr w:type="spellEnd"/>
-      <w:r>
-        <w:t xml:space="preserve"> (česky skicář). </w:t>
-      </w:r>
-      <w:proofErr w:type="spellStart"/>
-      <w:r>
-        <w:t>Sketchbook</w:t>
-      </w:r>
-      <w:proofErr w:type="spellEnd"/>
-      <w:r>
-        <w:t xml:space="preserve"> nepodporuje hierarchii adresářů a je tvořen jako podtřída Java třídy </w:t>
-      </w:r>
-      <w:proofErr w:type="spellStart"/>
-      <w:r>
-        <w:t>PApplet</w:t>
-      </w:r>
-      <w:proofErr w:type="spellEnd"/>
-      <w:r>
-        <w:t>. Všechny třídy vytvořené uvnitř programu jsou pak vytvářeny jako vnořené, což omezuje některé jejich funkce.</w:t>
+        <w:t>Vzhledem ke grafickému zaměření jazyka Processing je základní jednotka, která představuje projekt, nazývána sketchbook (česky skicář). Sketchbook nepodporuje hierarchii adresářů a je tvořen jako podtřída Java třídy PApplet. Všechny třídy vytvořené uvnitř programu jsou pak vytvářeny jako vnořené, což omezuje některé jejich funkce.</w:t>
       </w:r>
     </w:p>
     <w:p>
@@ -5481,15 +5294,7 @@
         <w:pStyle w:val="Zkladntext"/>
       </w:pPr>
       <w:r>
-        <w:t xml:space="preserve">Hlavní výhody přebírá jazyk </w:t>
-      </w:r>
-      <w:proofErr w:type="spellStart"/>
-      <w:r>
-        <w:t>processing</w:t>
-      </w:r>
-      <w:proofErr w:type="spellEnd"/>
-      <w:r>
-        <w:t xml:space="preserve"> z Javy.</w:t>
+        <w:t>Hlavní výhody přebírá jazyk processing z Javy.</w:t>
       </w:r>
     </w:p>
     <w:p>
@@ -5562,31 +5367,7 @@
     </w:p>
     <w:p>
       <w:r>
-        <w:t xml:space="preserve">Jedním z důležitých přínosů jazyka je jeho typizovaná struktura vyžadující při vstupu do aplikace existenci funkcí setup a </w:t>
-      </w:r>
-      <w:proofErr w:type="spellStart"/>
-      <w:r>
-        <w:t>draw</w:t>
-      </w:r>
-      <w:proofErr w:type="spellEnd"/>
-      <w:r>
-        <w:t xml:space="preserve">. Podobné rozdělení je možné najít například při programování různých mikrokontrolerů (funkce setup a </w:t>
-      </w:r>
-      <w:proofErr w:type="spellStart"/>
-      <w:r>
-        <w:t>loop</w:t>
-      </w:r>
-      <w:proofErr w:type="spellEnd"/>
-      <w:r>
-        <w:t xml:space="preserve"> u kontroléru </w:t>
-      </w:r>
-      <w:proofErr w:type="spellStart"/>
-      <w:r>
-        <w:t>Arduino</w:t>
-      </w:r>
-      <w:proofErr w:type="spellEnd"/>
-      <w:r>
-        <w:t>), zde je však upraveno pro potřeby grafického zobrazení.</w:t>
+        <w:t>Jedním z důležitých přínosů jazyka je jeho typizovaná struktura vyžadující při vstupu do aplikace existenci funkcí setup a draw. Podobné rozdělení je možné najít například při programování různých mikrokontrolerů (funkce setup a loop u kontroléru Arduino), zde je však upraveno pro potřeby grafického zobrazení.</w:t>
       </w:r>
     </w:p>
     <w:p>
@@ -5599,15 +5380,7 @@
     </w:p>
     <w:p>
       <w:r>
-        <w:t xml:space="preserve">Jedná se o vstup do programu. Tato funkce je zavolána jednou ihned po spuštění. Je vhodná k inicializaci dat, která budou potřeba po celý běh programu a k implementaci nastavení, která budou nutná již při prvním běhu funkce </w:t>
-      </w:r>
-      <w:proofErr w:type="spellStart"/>
-      <w:r>
-        <w:t>draw</w:t>
-      </w:r>
-      <w:proofErr w:type="spellEnd"/>
-      <w:r>
-        <w:t>.</w:t>
+        <w:t>Jedná se o vstup do programu. Tato funkce je zavolána jednou ihned po spuštění. Je vhodná k inicializaci dat, která budou potřeba po celý běh programu a k implementaci nastavení, která budou nutná již při prvním běhu funkce draw.</w:t>
       </w:r>
     </w:p>
     <w:p>
@@ -5615,25 +5388,12 @@
         <w:pStyle w:val="Nadpis3"/>
       </w:pPr>
       <w:r>
-        <w:t xml:space="preserve">Funkce </w:t>
-      </w:r>
-      <w:proofErr w:type="spellStart"/>
-      <w:r>
-        <w:t>draw</w:t>
-      </w:r>
-      <w:proofErr w:type="spellEnd"/>
-    </w:p>
-    <w:p>
-      <w:r>
-        <w:t xml:space="preserve">Tato funkce je zavolána ihned po funkci setup a opakovaně provádí svůj kód v nekonečné smyčce. Tento proces je možné ovlivnit zavoláním speciálních funkcí, které </w:t>
-      </w:r>
-      <w:proofErr w:type="spellStart"/>
-      <w:r>
-        <w:t>Processing</w:t>
-      </w:r>
-      <w:proofErr w:type="spellEnd"/>
-      <w:r>
-        <w:t xml:space="preserve"> poskytuje. Tato funkce by nikdy neměla být volána explicitně. Po jejím běhu jsou aktualizovány zobrazované objekty v okně aplikace.</w:t>
+        <w:t>Funkce draw</w:t>
+      </w:r>
+    </w:p>
+    <w:p>
+      <w:r>
+        <w:t>Tato funkce je zavolána ihned po funkci setup a opakovaně provádí svůj kód v nekonečné smyčce. Tento proces je možné ovlivnit zavoláním speciálních funkcí, které Processing poskytuje. Tato funkce by nikdy neměla být volána explicitně. Po jejím běhu jsou aktualizovány zobrazované objekty v okně aplikace.</w:t>
       </w:r>
     </w:p>
     <w:p>
@@ -5650,13 +5410,8 @@
         <w:pStyle w:val="Nadpis3"/>
       </w:pPr>
       <w:r>
-        <w:t xml:space="preserve">Hello </w:t>
-      </w:r>
-      <w:proofErr w:type="spellStart"/>
-      <w:r>
-        <w:t>world</w:t>
-      </w:r>
-      <w:proofErr w:type="spellEnd"/>
+        <w:t>Hello world</w:t>
+      </w:r>
     </w:p>
     <w:p>
       <w:pPr>
@@ -5690,7 +5445,13 @@
         <w:pStyle w:val="Zkladntext"/>
       </w:pPr>
       <w:r>
-        <w:t>Práce bude rozdělena do několika modulů. Samotné nástroje nutné k jejímu vypracování ukazují logické rozdělení.</w:t>
+        <w:t xml:space="preserve">Práce </w:t>
+      </w:r>
+      <w:r>
+        <w:t>je</w:t>
+      </w:r>
+      <w:r>
+        <w:t xml:space="preserve"> rozdělena do několika modulů. Samotné nástroje nutné k jejímu vypracování ukazují logické rozdělení.</w:t>
       </w:r>
     </w:p>
     <w:p>
@@ -6050,10 +5811,7 @@
         <w:fldChar w:fldCharType="end"/>
       </w:r>
       <w:r>
-        <w:t xml:space="preserve"> </w:t>
-      </w:r>
-      <w:r>
-        <w:t>Diagram obecné struktury práce</w:t>
+        <w:t xml:space="preserve"> Diagram obecné struktury práce</w:t>
       </w:r>
     </w:p>
     <w:p>
@@ -6071,15 +5829,25 @@
         <w:pStyle w:val="Zkladntext"/>
       </w:pPr>
       <w:r>
-        <w:t xml:space="preserve">Samotná hra bude mít v práci vlastní implementaci. Vlastní implementaci hry s použitím prostředků jazyka </w:t>
-      </w:r>
-      <w:proofErr w:type="spellStart"/>
-      <w:r>
-        <w:t>Processing</w:t>
-      </w:r>
-      <w:proofErr w:type="spellEnd"/>
-      <w:r>
-        <w:t xml:space="preserve"> umožní plnou kontrolu nad ovládacími prvky a zároveň přístup k datovému modelu hry, který musí poskytovat vstupy srozumitelné pro neuronovou síť.</w:t>
+        <w:t xml:space="preserve">Samotná hra </w:t>
+      </w:r>
+      <w:r>
+        <w:t>má</w:t>
+      </w:r>
+      <w:r>
+        <w:t xml:space="preserve"> v práci vlastní implementaci. Vlastní implementaci hry s použitím prostředků jazyka Processing umož</w:t>
+      </w:r>
+      <w:r>
+        <w:t>ňuje</w:t>
+      </w:r>
+      <w:r>
+        <w:t xml:space="preserve"> plnou kontrolu nad ovládacími prvky a zároveň přístup k datovému modelu hry, který poskyt</w:t>
+      </w:r>
+      <w:r>
+        <w:t>uje</w:t>
+      </w:r>
+      <w:r>
+        <w:t xml:space="preserve"> vstupy srozumitelné pro neuronovou síť.</w:t>
       </w:r>
     </w:p>
     <w:p>
@@ -6140,6 +5908,8 @@
                           <w:txbxContent>
                             <w:p>
                               <w:pPr>
+                                <w:pStyle w:val="Normlnweb"/>
+                                <w:spacing w:before="0" w:beforeAutospacing="0" w:after="0" w:afterAutospacing="0"/>
                                 <w:jc w:val="center"/>
                               </w:pPr>
                               <w:r>
@@ -6506,6 +6276,8 @@
                     <w:txbxContent>
                       <w:p>
                         <w:pPr>
+                          <w:pStyle w:val="Normlnweb"/>
+                          <w:spacing w:before="0" w:beforeAutospacing="0" w:after="0" w:afterAutospacing="0"/>
                           <w:jc w:val="center"/>
                         </w:pPr>
                         <w:r>
@@ -6637,22 +6409,136 @@
         <w:fldChar w:fldCharType="end"/>
       </w:r>
       <w:r>
-        <w:t xml:space="preserve"> </w:t>
-      </w:r>
-      <w:r>
-        <w:t>Diagram modulu hra</w:t>
-      </w:r>
-    </w:p>
-    <w:p/>
+        <w:t xml:space="preserve"> Diagram modulu hra</w:t>
+      </w:r>
+    </w:p>
+    <w:p>
+      <w:pPr>
+        <w:pStyle w:val="Nadpis3"/>
+      </w:pPr>
+      <w:r>
+        <w:t>Herní síť</w:t>
+      </w:r>
+    </w:p>
+    <w:p>
+      <w:r>
+        <w:t xml:space="preserve">Herní síť je hrací plocha o rozměrech 4x4 herní pole. Herní pole jsou zde představovány pomocí dvourozměrného pole herních kamenů. </w:t>
+      </w:r>
+    </w:p>
+    <w:bookmarkStart w:id="31" w:name="_MON_1694803672"/>
+    <w:bookmarkEnd w:id="31"/>
+    <w:p>
+      <w:pPr>
+        <w:pStyle w:val="Obr"/>
+      </w:pPr>
+      <w:r>
+        <w:object w:dxaOrig="9072" w:dyaOrig="3852" w14:anchorId="2CD1C1C8">
+          <v:shape id="_x0000_i1113" type="#_x0000_t75" style="width:453.6pt;height:192.6pt" o:ole="">
+            <v:imagedata r:id="rId23" o:title=""/>
+          </v:shape>
+          <o:OLEObject Type="Embed" ProgID="Word.OpenDocumentText.12" ShapeID="_x0000_i1113" DrawAspect="Content" ObjectID="_1694814402" r:id="rId24"/>
+        </w:object>
+      </w:r>
+    </w:p>
+    <w:p>
+      <w:pPr>
+        <w:pStyle w:val="Titulek"/>
+      </w:pPr>
+      <w:r>
+        <w:t xml:space="preserve">Obr. </w:t>
+      </w:r>
+      <w:r>
+        <w:fldChar w:fldCharType="begin"/>
+      </w:r>
+      <w:r>
+        <w:instrText xml:space="preserve"> SEQ Obr. \* ARABIC </w:instrText>
+      </w:r>
+      <w:r>
+        <w:fldChar w:fldCharType="separate"/>
+      </w:r>
+      <w:r>
+        <w:rPr>
+          <w:noProof/>
+        </w:rPr>
+        <w:t>9</w:t>
+      </w:r>
+      <w:r>
+        <w:fldChar w:fldCharType="end"/>
+      </w:r>
+      <w:r>
+        <w:t xml:space="preserve"> Třída CGrid představující herní síť</w:t>
+      </w:r>
+    </w:p>
+    <w:p>
+      <w:pPr>
+        <w:pStyle w:val="Nadpis3"/>
+      </w:pPr>
+      <w:r>
+        <w:t>Herní kameny</w:t>
+      </w:r>
+    </w:p>
+    <w:p>
+      <w:r>
+        <w:t xml:space="preserve">Herní kameny ve hře pouze drží svou hodnotu. Jejich vnitřní hodnota je číslo, které představuje exponent mocniny 2 v logice hry 2048. </w:t>
+      </w:r>
+      <w:r>
+        <w:t>Herní kámen s hodnotou 0 v této implementaci představuje prázdné herní pole.</w:t>
+      </w:r>
+    </w:p>
+    <w:bookmarkStart w:id="32" w:name="_MON_1694806136"/>
+    <w:bookmarkEnd w:id="32"/>
+    <w:p>
+      <w:pPr>
+        <w:pStyle w:val="Obr"/>
+        <w:keepNext/>
+      </w:pPr>
+      <w:r>
+        <w:object w:dxaOrig="9072" w:dyaOrig="1586" w14:anchorId="56ED901F">
+          <v:shape id="_x0000_i1115" type="#_x0000_t75" style="width:453.6pt;height:79.3pt" o:ole="">
+            <v:imagedata r:id="rId25" o:title=""/>
+          </v:shape>
+          <o:OLEObject Type="Embed" ProgID="Word.OpenDocumentText.12" ShapeID="_x0000_i1115" DrawAspect="Content" ObjectID="_1694814403" r:id="rId26"/>
+        </w:object>
+      </w:r>
+    </w:p>
+    <w:p>
+      <w:pPr>
+        <w:pStyle w:val="Titulek"/>
+      </w:pPr>
+      <w:r>
+        <w:t xml:space="preserve">Obr. </w:t>
+      </w:r>
+      <w:r>
+        <w:fldChar w:fldCharType="begin"/>
+      </w:r>
+      <w:r>
+        <w:instrText xml:space="preserve"> SEQ Obr. \* ARABIC </w:instrText>
+      </w:r>
+      <w:r>
+        <w:fldChar w:fldCharType="separate"/>
+      </w:r>
+      <w:r>
+        <w:rPr>
+          <w:noProof/>
+        </w:rPr>
+        <w:t>10</w:t>
+      </w:r>
+      <w:r>
+        <w:fldChar w:fldCharType="end"/>
+      </w:r>
+      <w:r>
+        <w:t xml:space="preserve"> Třída CTile představující herní kámen</w:t>
+      </w:r>
+    </w:p>
     <w:p>
       <w:pPr>
         <w:pStyle w:val="Nadpis2"/>
       </w:pPr>
-      <w:bookmarkStart w:id="31" w:name="_Toc29562541"/>
+      <w:bookmarkStart w:id="33" w:name="_Toc29562541"/>
       <w:r>
         <w:t>Modul neuronová síť</w:t>
       </w:r>
-      <w:bookmarkEnd w:id="31"/>
+      <w:bookmarkEnd w:id="33"/>
     </w:p>
     <w:p>
       <w:pPr>
@@ -7200,28 +7086,25 @@
         <w:rPr>
           <w:noProof/>
         </w:rPr>
-        <w:t>9</w:t>
+        <w:t>11</w:t>
       </w:r>
       <w:r>
         <w:fldChar w:fldCharType="end"/>
       </w:r>
       <w:r>
-        <w:t xml:space="preserve"> </w:t>
-      </w:r>
-      <w:r>
-        <w:t>Diagram modulu neuronové sítě</w:t>
-      </w:r>
-    </w:p>
+        <w:t xml:space="preserve"> Diagram modulu neuronové sítě</w:t>
+      </w:r>
+    </w:p>
+    <w:p/>
     <w:p>
       <w:pPr>
         <w:pStyle w:val="Nadpis2"/>
       </w:pPr>
-      <w:bookmarkStart w:id="32" w:name="_Toc29562542"/>
-      <w:r>
-        <w:lastRenderedPageBreak/>
+      <w:bookmarkStart w:id="34" w:name="_Toc29562542"/>
+      <w:r>
         <w:t>Modul generátor genetického algoritmu</w:t>
       </w:r>
-      <w:bookmarkEnd w:id="32"/>
+      <w:bookmarkEnd w:id="34"/>
     </w:p>
     <w:p>
       <w:pPr>
@@ -7241,6 +7124,546 @@
           <w:noProof/>
           <w:lang w:val="en-GB" w:eastAsia="en-GB"/>
         </w:rPr>
+        <w:lastRenderedPageBreak/>
+        <mc:AlternateContent>
+          <mc:Choice Requires="wpc">
+            <w:drawing>
+              <wp:inline distT="0" distB="0" distL="0" distR="0" wp14:anchorId="0D3AA955" wp14:editId="10082201">
+                <wp:extent cx="5933100" cy="3256280"/>
+                <wp:effectExtent l="0" t="0" r="0" b="39370"/>
+                <wp:docPr id="54" name="Plátno 54"/>
+                <wp:cNvGraphicFramePr>
+                  <a:graphicFrameLocks xmlns:a="http://schemas.openxmlformats.org/drawingml/2006/main" noChangeAspect="1"/>
+                </wp:cNvGraphicFramePr>
+                <a:graphic xmlns:a="http://schemas.openxmlformats.org/drawingml/2006/main">
+                  <a:graphicData uri="http://schemas.microsoft.com/office/word/2010/wordprocessingCanvas">
+                    <wpc:wpc>
+                      <wpc:bg/>
+                      <wpc:whole/>
+                      <wps:wsp>
+                        <wps:cNvPr id="7" name="Obdélník: se zakulacenými rohy 7"/>
+                        <wps:cNvSpPr/>
+                        <wps:spPr>
+                          <a:xfrm>
+                            <a:off x="2408850" y="46651"/>
+                            <a:ext cx="1304925" cy="714375"/>
+                          </a:xfrm>
+                          <a:prstGeom prst="roundRect">
+                            <a:avLst/>
+                          </a:prstGeom>
+                        </wps:spPr>
+                        <wps:style>
+                          <a:lnRef idx="2">
+                            <a:schemeClr val="accent1">
+                              <a:shade val="50000"/>
+                            </a:schemeClr>
+                          </a:lnRef>
+                          <a:fillRef idx="1">
+                            <a:schemeClr val="accent1"/>
+                          </a:fillRef>
+                          <a:effectRef idx="0">
+                            <a:schemeClr val="accent1"/>
+                          </a:effectRef>
+                          <a:fontRef idx="minor">
+                            <a:schemeClr val="lt1"/>
+                          </a:fontRef>
+                        </wps:style>
+                        <wps:txbx>
+                          <w:txbxContent>
+                            <w:p>
+                              <w:pPr>
+                                <w:pStyle w:val="Normlnweb"/>
+                                <w:spacing w:before="0" w:beforeAutospacing="0" w:after="0" w:afterAutospacing="0"/>
+                                <w:jc w:val="center"/>
+                              </w:pPr>
+                              <w:r>
+                                <w:t>Populace</w:t>
+                              </w:r>
+                            </w:p>
+                          </w:txbxContent>
+                        </wps:txbx>
+                        <wps:bodyPr rot="0" spcFirstLastPara="0" vert="horz" wrap="square" lIns="91440" tIns="45720" rIns="91440" bIns="45720" numCol="1" spcCol="0" rtlCol="0" fromWordArt="0" anchor="ctr" anchorCtr="0" forceAA="0" compatLnSpc="1">
+                          <a:prstTxWarp prst="textNoShape">
+                            <a:avLst/>
+                          </a:prstTxWarp>
+                          <a:noAutofit/>
+                        </wps:bodyPr>
+                      </wps:wsp>
+                      <wps:wsp>
+                        <wps:cNvPr id="13" name="Obdélník: se zakulacenými rohy 13"/>
+                        <wps:cNvSpPr/>
+                        <wps:spPr>
+                          <a:xfrm>
+                            <a:off x="2408622" y="1303951"/>
+                            <a:ext cx="1304925" cy="714375"/>
+                          </a:xfrm>
+                          <a:prstGeom prst="roundRect">
+                            <a:avLst/>
+                          </a:prstGeom>
+                        </wps:spPr>
+                        <wps:style>
+                          <a:lnRef idx="2">
+                            <a:schemeClr val="accent1">
+                              <a:shade val="50000"/>
+                            </a:schemeClr>
+                          </a:lnRef>
+                          <a:fillRef idx="1">
+                            <a:schemeClr val="accent1"/>
+                          </a:fillRef>
+                          <a:effectRef idx="0">
+                            <a:schemeClr val="accent1"/>
+                          </a:effectRef>
+                          <a:fontRef idx="minor">
+                            <a:schemeClr val="lt1"/>
+                          </a:fontRef>
+                        </wps:style>
+                        <wps:txbx>
+                          <w:txbxContent>
+                            <w:p>
+                              <w:pPr>
+                                <w:pStyle w:val="Normlnweb"/>
+                                <w:spacing w:before="0" w:beforeAutospacing="0" w:after="0" w:afterAutospacing="0"/>
+                                <w:jc w:val="center"/>
+                              </w:pPr>
+                              <w:r>
+                                <w:t>Druh</w:t>
+                              </w:r>
+                            </w:p>
+                          </w:txbxContent>
+                        </wps:txbx>
+                        <wps:bodyPr rot="0" spcFirstLastPara="0" vert="horz" wrap="square" lIns="91440" tIns="45720" rIns="91440" bIns="45720" numCol="1" spcCol="0" rtlCol="0" fromWordArt="0" anchor="ctr" anchorCtr="0" forceAA="0" compatLnSpc="1">
+                          <a:prstTxWarp prst="textNoShape">
+                            <a:avLst/>
+                          </a:prstTxWarp>
+                          <a:noAutofit/>
+                        </wps:bodyPr>
+                      </wps:wsp>
+                      <wps:wsp>
+                        <wps:cNvPr id="27" name="Obdélník: se zakulacenými rohy 27"/>
+                        <wps:cNvSpPr/>
+                        <wps:spPr>
+                          <a:xfrm>
+                            <a:off x="2408850" y="2552701"/>
+                            <a:ext cx="1304925" cy="714375"/>
+                          </a:xfrm>
+                          <a:prstGeom prst="roundRect">
+                            <a:avLst/>
+                          </a:prstGeom>
+                        </wps:spPr>
+                        <wps:style>
+                          <a:lnRef idx="2">
+                            <a:schemeClr val="accent1">
+                              <a:shade val="50000"/>
+                            </a:schemeClr>
+                          </a:lnRef>
+                          <a:fillRef idx="1">
+                            <a:schemeClr val="accent1"/>
+                          </a:fillRef>
+                          <a:effectRef idx="0">
+                            <a:schemeClr val="accent1"/>
+                          </a:effectRef>
+                          <a:fontRef idx="minor">
+                            <a:schemeClr val="lt1"/>
+                          </a:fontRef>
+                        </wps:style>
+                        <wps:txbx>
+                          <w:txbxContent>
+                            <w:p>
+                              <w:pPr>
+                                <w:pStyle w:val="Normlnweb"/>
+                                <w:spacing w:before="0" w:beforeAutospacing="0" w:after="0" w:afterAutospacing="0"/>
+                                <w:jc w:val="center"/>
+                              </w:pPr>
+                              <w:r>
+                                <w:t>Neuronová síť</w:t>
+                              </w:r>
+                            </w:p>
+                          </w:txbxContent>
+                        </wps:txbx>
+                        <wps:bodyPr rot="0" spcFirstLastPara="0" vert="horz" wrap="square" lIns="91440" tIns="45720" rIns="91440" bIns="45720" numCol="1" spcCol="0" rtlCol="0" fromWordArt="0" anchor="ctr" anchorCtr="0" forceAA="0" compatLnSpc="1">
+                          <a:prstTxWarp prst="textNoShape">
+                            <a:avLst/>
+                          </a:prstTxWarp>
+                          <a:noAutofit/>
+                        </wps:bodyPr>
+                      </wps:wsp>
+                      <wps:wsp>
+                        <wps:cNvPr id="34" name="Přímá spojnice se šipkou 34"/>
+                        <wps:cNvCnPr/>
+                        <wps:spPr>
+                          <a:xfrm flipH="1">
+                            <a:off x="3061085" y="771526"/>
+                            <a:ext cx="10728" cy="532425"/>
+                          </a:xfrm>
+                          <a:prstGeom prst="straightConnector1">
+                            <a:avLst/>
+                          </a:prstGeom>
+                          <a:ln>
+                            <a:tailEnd type="triangle"/>
+                          </a:ln>
+                        </wps:spPr>
+                        <wps:style>
+                          <a:lnRef idx="1">
+                            <a:schemeClr val="accent1"/>
+                          </a:lnRef>
+                          <a:fillRef idx="0">
+                            <a:schemeClr val="accent1"/>
+                          </a:fillRef>
+                          <a:effectRef idx="0">
+                            <a:schemeClr val="accent1"/>
+                          </a:effectRef>
+                          <a:fontRef idx="minor">
+                            <a:schemeClr val="tx1"/>
+                          </a:fontRef>
+                        </wps:style>
+                        <wps:bodyPr/>
+                      </wps:wsp>
+                      <wps:wsp>
+                        <wps:cNvPr id="35" name="Přímá spojnice se šipkou 35"/>
+                        <wps:cNvCnPr/>
+                        <wps:spPr>
+                          <a:xfrm>
+                            <a:off x="3061085" y="2018326"/>
+                            <a:ext cx="228" cy="534375"/>
+                          </a:xfrm>
+                          <a:prstGeom prst="straightConnector1">
+                            <a:avLst/>
+                          </a:prstGeom>
+                          <a:ln>
+                            <a:tailEnd type="triangle"/>
+                          </a:ln>
+                        </wps:spPr>
+                        <wps:style>
+                          <a:lnRef idx="1">
+                            <a:schemeClr val="accent1"/>
+                          </a:lnRef>
+                          <a:fillRef idx="0">
+                            <a:schemeClr val="accent1"/>
+                          </a:fillRef>
+                          <a:effectRef idx="0">
+                            <a:schemeClr val="accent1"/>
+                          </a:effectRef>
+                          <a:fontRef idx="minor">
+                            <a:schemeClr val="tx1"/>
+                          </a:fontRef>
+                        </wps:style>
+                        <wps:bodyPr/>
+                      </wps:wsp>
+                    </wpc:wpc>
+                  </a:graphicData>
+                </a:graphic>
+              </wp:inline>
+            </w:drawing>
+          </mc:Choice>
+          <mc:Fallback>
+            <w:pict>
+              <v:group w14:anchorId="0D3AA955" id="Plátno 54" o:spid="_x0000_s1057" editas="canvas" style="width:467.15pt;height:256.4pt;mso-position-horizontal-relative:char;mso-position-vertical-relative:line" coordsize="59328,32562" o:gfxdata="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">
+                <v:shape id="_x0000_s1058" type="#_x0000_t75" style="position:absolute;width:59328;height:32562;visibility:visible;mso-wrap-style:square">
+                  <v:fill o:detectmouseclick="t"/>
+                  <v:path o:connecttype="none"/>
+                </v:shape>
+                <v:roundrect id="Obdélník: se zakulacenými rohy 7" o:spid="_x0000_s1059" style="position:absolute;left:24088;top:466;width:13049;height:7144;visibility:visible;mso-wrap-style:square;v-text-anchor:middle" arcsize="10923f" o:gfxdata="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" fillcolor="#5b9bd5 [3204]" strokecolor="#1f4d78 [1604]" strokeweight="1pt">
+                  <v:stroke joinstyle="miter"/>
+                  <v:textbox>
+                    <w:txbxContent>
+                      <w:p>
+                        <w:pPr>
+                          <w:pStyle w:val="Normlnweb"/>
+                          <w:spacing w:before="0" w:beforeAutospacing="0" w:after="0" w:afterAutospacing="0"/>
+                          <w:jc w:val="center"/>
+                        </w:pPr>
+                        <w:r>
+                          <w:t>Populace</w:t>
+                        </w:r>
+                      </w:p>
+                    </w:txbxContent>
+                  </v:textbox>
+                </v:roundrect>
+                <v:roundrect id="Obdélník: se zakulacenými rohy 13" o:spid="_x0000_s1060" style="position:absolute;left:24086;top:13039;width:13049;height:7144;visibility:visible;mso-wrap-style:square;v-text-anchor:middle" arcsize="10923f" o:gfxdata="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" fillcolor="#5b9bd5 [3204]" strokecolor="#1f4d78 [1604]" strokeweight="1pt">
+                  <v:stroke joinstyle="miter"/>
+                  <v:textbox>
+                    <w:txbxContent>
+                      <w:p>
+                        <w:pPr>
+                          <w:pStyle w:val="Normlnweb"/>
+                          <w:spacing w:before="0" w:beforeAutospacing="0" w:after="0" w:afterAutospacing="0"/>
+                          <w:jc w:val="center"/>
+                        </w:pPr>
+                        <w:r>
+                          <w:t>Druh</w:t>
+                        </w:r>
+                      </w:p>
+                    </w:txbxContent>
+                  </v:textbox>
+                </v:roundrect>
+                <v:roundrect id="Obdélník: se zakulacenými rohy 27" o:spid="_x0000_s1061" style="position:absolute;left:24088;top:25527;width:13049;height:7143;visibility:visible;mso-wrap-style:square;v-text-anchor:middle" arcsize="10923f" o:gfxdata="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" fillcolor="#5b9bd5 [3204]" strokecolor="#1f4d78 [1604]" strokeweight="1pt">
+                  <v:stroke joinstyle="miter"/>
+                  <v:textbox>
+                    <w:txbxContent>
+                      <w:p>
+                        <w:pPr>
+                          <w:pStyle w:val="Normlnweb"/>
+                          <w:spacing w:before="0" w:beforeAutospacing="0" w:after="0" w:afterAutospacing="0"/>
+                          <w:jc w:val="center"/>
+                        </w:pPr>
+                        <w:r>
+                          <w:t>Neuronová síť</w:t>
+                        </w:r>
+                      </w:p>
+                    </w:txbxContent>
+                  </v:textbox>
+                </v:roundrect>
+                <v:shape id="Přímá spojnice se šipkou 34" o:spid="_x0000_s1062" type="#_x0000_t32" style="position:absolute;left:30610;top:7715;width:108;height:5324;flip:x;visibility:visible;mso-wrap-style:square" o:connectortype="straight" o:gfxdata="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" strokecolor="#5b9bd5 [3204]" strokeweight=".5pt">
+                  <v:stroke endarrow="block" joinstyle="miter"/>
+                </v:shape>
+                <v:shape id="Přímá spojnice se šipkou 35" o:spid="_x0000_s1063" type="#_x0000_t32" style="position:absolute;left:30610;top:20183;width:3;height:5344;visibility:visible;mso-wrap-style:square" o:connectortype="straight" o:gfxdata="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" strokecolor="#5b9bd5 [3204]" strokeweight=".5pt">
+                  <v:stroke endarrow="block" joinstyle="miter"/>
+                </v:shape>
+                <w10:anchorlock/>
+              </v:group>
+            </w:pict>
+          </mc:Fallback>
+        </mc:AlternateContent>
+      </w:r>
+    </w:p>
+    <w:p>
+      <w:pPr>
+        <w:pStyle w:val="Titulek"/>
+      </w:pPr>
+      <w:r>
+        <w:t xml:space="preserve">Obr. </w:t>
+      </w:r>
+      <w:r>
+        <w:fldChar w:fldCharType="begin"/>
+      </w:r>
+      <w:r>
+        <w:instrText xml:space="preserve"> SEQ Obr. \* ARABIC </w:instrText>
+      </w:r>
+      <w:r>
+        <w:fldChar w:fldCharType="separate"/>
+      </w:r>
+      <w:r>
+        <w:rPr>
+          <w:noProof/>
+        </w:rPr>
+        <w:t>12</w:t>
+      </w:r>
+      <w:r>
+        <w:fldChar w:fldCharType="end"/>
+      </w:r>
+      <w:r>
+        <w:t xml:space="preserve"> Diagram hierarchie genetického algoritmu</w:t>
+      </w:r>
+    </w:p>
+    <w:p>
+      <w:pPr>
+        <w:pStyle w:val="Nadpis3"/>
+      </w:pPr>
+      <w:r>
+        <w:t>Populace</w:t>
+      </w:r>
+    </w:p>
+    <w:p>
+      <w:r>
+        <w:t>Populace je třída zastřešující všechny druhy a jejich jedince. Poskytuje také přístup k metodám, které vykonávají operace nad celou populací.</w:t>
+      </w:r>
+    </w:p>
+    <w:bookmarkStart w:id="35" w:name="_MON_1694810325"/>
+    <w:bookmarkEnd w:id="35"/>
+    <w:p>
+      <w:pPr>
+        <w:pStyle w:val="Obr"/>
+        <w:keepNext/>
+      </w:pPr>
+      <w:r>
+        <w:object w:dxaOrig="9072" w:dyaOrig="4531" w14:anchorId="7E90908E">
+          <v:shape id="_x0000_i1152" type="#_x0000_t75" style="width:453.6pt;height:226.55pt" o:ole="">
+            <v:imagedata r:id="rId27" o:title=""/>
+          </v:shape>
+          <o:OLEObject Type="Embed" ProgID="Word.OpenDocumentText.12" ShapeID="_x0000_i1152" DrawAspect="Content" ObjectID="_1694814404" r:id="rId28"/>
+        </w:object>
+      </w:r>
+    </w:p>
+    <w:p>
+      <w:pPr>
+        <w:pStyle w:val="Titulek"/>
+      </w:pPr>
+      <w:r>
+        <w:t xml:space="preserve">Obr. </w:t>
+      </w:r>
+      <w:r>
+        <w:fldChar w:fldCharType="begin"/>
+      </w:r>
+      <w:r>
+        <w:instrText xml:space="preserve"> SEQ Obr. \* ARABIC </w:instrText>
+      </w:r>
+      <w:r>
+        <w:fldChar w:fldCharType="separate"/>
+      </w:r>
+      <w:r>
+        <w:rPr>
+          <w:noProof/>
+        </w:rPr>
+        <w:t>13</w:t>
+      </w:r>
+      <w:r>
+        <w:fldChar w:fldCharType="end"/>
+      </w:r>
+      <w:r>
+        <w:t xml:space="preserve"> Definice třídy CPopulation, která představuje implementaci populace</w:t>
+      </w:r>
+    </w:p>
+    <w:p>
+      <w:pPr>
+        <w:pStyle w:val="Nadpis3"/>
+      </w:pPr>
+      <w:r>
+        <w:lastRenderedPageBreak/>
+        <w:t>Druh</w:t>
+      </w:r>
+    </w:p>
+    <w:p>
+      <w:r>
+        <w:t>Druh je mechanizmus používaný během vytváření nové generace, který chrání jedince s méně rozvinutými rysy a zároveň ztěžuje přílišné rozšíření velmi podobných jedinců, které by mohlo vést k uvíznutí populace v lokálním maximu řešení problému.</w:t>
+      </w:r>
+    </w:p>
+    <w:bookmarkStart w:id="36" w:name="_MON_1694811422"/>
+    <w:bookmarkEnd w:id="36"/>
+    <w:p>
+      <w:pPr>
+        <w:keepNext/>
+      </w:pPr>
+      <w:r>
+        <w:object w:dxaOrig="9072" w:dyaOrig="5890" w14:anchorId="0AC52F07">
+          <v:shape id="_x0000_i1176" type="#_x0000_t75" style="width:453.6pt;height:294.5pt" o:ole="">
+            <v:imagedata r:id="rId29" o:title=""/>
+          </v:shape>
+          <o:OLEObject Type="Embed" ProgID="Word.OpenDocumentText.12" ShapeID="_x0000_i1176" DrawAspect="Content" ObjectID="_1694814405" r:id="rId30"/>
+        </w:object>
+      </w:r>
+    </w:p>
+    <w:p>
+      <w:pPr>
+        <w:pStyle w:val="Titulek"/>
+      </w:pPr>
+      <w:r>
+        <w:t xml:space="preserve">Obr. </w:t>
+      </w:r>
+      <w:r>
+        <w:fldChar w:fldCharType="begin"/>
+      </w:r>
+      <w:r>
+        <w:instrText xml:space="preserve"> SEQ Obr. \* ARABIC </w:instrText>
+      </w:r>
+      <w:r>
+        <w:fldChar w:fldCharType="separate"/>
+      </w:r>
+      <w:r>
+        <w:rPr>
+          <w:noProof/>
+        </w:rPr>
+        <w:t>14</w:t>
+      </w:r>
+      <w:r>
+        <w:fldChar w:fldCharType="end"/>
+      </w:r>
+      <w:r>
+        <w:t xml:space="preserve"> Implementace třídy CSpecies, která představuje implementaci druhu</w:t>
+      </w:r>
+    </w:p>
+    <w:p>
+      <w:pPr>
+        <w:pStyle w:val="Nadpis3"/>
+      </w:pPr>
+      <w:r>
+        <w:t>Genetická vzdálenost</w:t>
+      </w:r>
+    </w:p>
+    <w:p>
+      <w:r>
+        <w:t xml:space="preserve">Pro rozlišení jedinců do druhů je nutné </w:t>
+      </w:r>
+      <w:r>
+        <w:t>určit vzájemnou genetickou vzdálenost 2 jedinců. V práci je toto implementováno  v metodě genetic_distance.</w:t>
+      </w:r>
+    </w:p>
+    <w:bookmarkStart w:id="37" w:name="_MON_1694814321"/>
+    <w:bookmarkEnd w:id="37"/>
+    <w:p>
+      <w:pPr>
+        <w:pStyle w:val="Obr"/>
+      </w:pPr>
+      <w:r>
+        <w:object w:dxaOrig="9072" w:dyaOrig="6344" w14:anchorId="0975B5AE">
+          <v:shape id="_x0000_i1206" type="#_x0000_t75" style="width:453.6pt;height:317.2pt" o:ole="">
+            <v:imagedata r:id="rId31" o:title=""/>
+          </v:shape>
+          <o:OLEObject Type="Embed" ProgID="Word.OpenDocumentText.12" ShapeID="_x0000_i1206" DrawAspect="Content" ObjectID="_1694814406" r:id="rId32"/>
+        </w:object>
+      </w:r>
+    </w:p>
+    <w:bookmarkStart w:id="38" w:name="_MON_1694814253"/>
+    <w:bookmarkEnd w:id="38"/>
+    <w:p>
+      <w:pPr>
+        <w:pStyle w:val="Obr"/>
+        <w:keepNext/>
+      </w:pPr>
+      <w:r>
+        <w:object w:dxaOrig="9072" w:dyaOrig="11555" w14:anchorId="54029232">
+          <v:shape id="_x0000_i1203" type="#_x0000_t75" style="width:453.6pt;height:577.75pt" o:ole="">
+            <v:imagedata r:id="rId33" o:title=""/>
+          </v:shape>
+          <o:OLEObject Type="Embed" ProgID="Word.OpenDocumentText.12" ShapeID="_x0000_i1203" DrawAspect="Content" ObjectID="_1694814407" r:id="rId34"/>
+        </w:object>
+      </w:r>
+    </w:p>
+    <w:p>
+      <w:pPr>
+        <w:pStyle w:val="Titulek"/>
+      </w:pPr>
+      <w:r>
+        <w:t xml:space="preserve">Obr. </w:t>
+      </w:r>
+      <w:r>
+        <w:fldChar w:fldCharType="begin"/>
+      </w:r>
+      <w:r>
+        <w:instrText xml:space="preserve"> SEQ Obr. \* ARABIC </w:instrText>
+      </w:r>
+      <w:r>
+        <w:fldChar w:fldCharType="separate"/>
+      </w:r>
+      <w:r>
+        <w:rPr>
+          <w:noProof/>
+        </w:rPr>
+        <w:t>15</w:t>
+      </w:r>
+      <w:r>
+        <w:fldChar w:fldCharType="end"/>
+      </w:r>
+      <w:r>
+        <w:t xml:space="preserve"> </w:t>
+      </w:r>
+      <w:r>
+        <w:t>I</w:t>
+      </w:r>
+      <w:r>
+        <w:t>mplementace metody kalkulující genetickou vzdálenost 2 jedinců</w:t>
+      </w:r>
+    </w:p>
+    <w:p>
+      <w:pPr>
+        <w:pStyle w:val="Zkladntext"/>
+        <w:keepNext/>
+      </w:pPr>
+      <w:r>
+        <w:rPr>
+          <w:noProof/>
+          <w:lang w:val="en-GB" w:eastAsia="en-GB"/>
+        </w:rPr>
+        <w:lastRenderedPageBreak/>
         <mc:AlternateContent>
           <mc:Choice Requires="wpc">
             <w:drawing>
@@ -7593,12 +8016,12 @@
           </mc:Choice>
           <mc:Fallback>
             <w:pict>
-              <v:group w14:anchorId="1F0387EC" id="Plátno 43" o:spid="_x0000_s1057" editas="canvas" style="width:6in;height:290.25pt;mso-position-horizontal-relative:char;mso-position-vertical-relative:line" coordsize="54864,36855" o:gfxdata="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">
-                <v:shape id="_x0000_s1058" type="#_x0000_t75" style="position:absolute;width:54864;height:36855;visibility:visible;mso-wrap-style:square">
+              <v:group w14:anchorId="1F0387EC" id="Plátno 43" o:spid="_x0000_s1064" editas="canvas" style="width:6in;height:290.25pt;mso-position-horizontal-relative:char;mso-position-vertical-relative:line" coordsize="54864,36855" o:gfxdata="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">
+                <v:shape id="_x0000_s1065" type="#_x0000_t75" style="position:absolute;width:54864;height:36855;visibility:visible;mso-wrap-style:square">
                   <v:fill o:detectmouseclick="t"/>
                   <v:path o:connecttype="none"/>
                 </v:shape>
-                <v:oval id="Ovál 44" o:spid="_x0000_s1059" style="position:absolute;left:12192;top:15616;width:13239;height:7430;visibility:visible;mso-wrap-style:square;v-text-anchor:middle" o:gfxdata="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" fillcolor="#5b9bd5 [3204]" strokecolor="#1f4d78 [1604]" strokeweight="1pt">
+                <v:oval id="Ovál 44" o:spid="_x0000_s1066" style="position:absolute;left:12192;top:15616;width:13239;height:7430;visibility:visible;mso-wrap-style:square;v-text-anchor:middle" o:gfxdata="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" fillcolor="#5b9bd5 [3204]" strokecolor="#1f4d78 [1604]" strokeweight="1pt">
                   <v:stroke joinstyle="miter"/>
                   <v:textbox>
                     <w:txbxContent>
@@ -7613,7 +8036,7 @@
                     </w:txbxContent>
                   </v:textbox>
                 </v:oval>
-                <v:oval id="Ovál 45" o:spid="_x0000_s1060" style="position:absolute;left:29613;top:29418;width:13239;height:7429;visibility:visible;mso-wrap-style:square;v-text-anchor:middle" o:gfxdata="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" fillcolor="#5b9bd5 [3204]" strokecolor="#1f4d78 [1604]" strokeweight="1pt">
+                <v:oval id="Ovál 45" o:spid="_x0000_s1067" style="position:absolute;left:29613;top:29418;width:13239;height:7429;visibility:visible;mso-wrap-style:square;v-text-anchor:middle" o:gfxdata="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" fillcolor="#5b9bd5 [3204]" strokecolor="#1f4d78 [1604]" strokeweight="1pt">
                   <v:stroke joinstyle="miter"/>
                   <v:textbox>
                     <w:txbxContent>
@@ -7630,7 +8053,7 @@
                     </w:txbxContent>
                   </v:textbox>
                 </v:oval>
-                <v:roundrect id="Obdélník: se zakulacenými rohy 46" o:spid="_x0000_s1061" style="position:absolute;left:29898;top:3034;width:13050;height:7143;visibility:visible;mso-wrap-style:square;v-text-anchor:middle" arcsize="10923f" o:gfxdata="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" fillcolor="#5b9bd5 [3204]" strokecolor="#1f4d78 [1604]" strokeweight="1pt">
+                <v:roundrect id="Obdélník: se zakulacenými rohy 46" o:spid="_x0000_s1068" style="position:absolute;left:29898;top:3034;width:13050;height:7143;visibility:visible;mso-wrap-style:square;v-text-anchor:middle" arcsize="10923f" o:gfxdata="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" fillcolor="#5b9bd5 [3204]" strokecolor="#1f4d78 [1604]" strokeweight="1pt">
                   <v:stroke joinstyle="miter"/>
                   <v:textbox>
                     <w:txbxContent>
@@ -7647,7 +8070,7 @@
                     </w:txbxContent>
                   </v:textbox>
                 </v:roundrect>
-                <v:roundrect id="Obdélník: se zakulacenými rohy 48" o:spid="_x0000_s1062" style="position:absolute;left:29898;top:16369;width:13050;height:7143;visibility:visible;mso-wrap-style:square;v-text-anchor:middle" arcsize="10923f" o:gfxdata="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" fillcolor="#5b9bd5 [3204]" strokecolor="#1f4d78 [1604]" strokeweight="1pt">
+                <v:roundrect id="Obdélník: se zakulacenými rohy 48" o:spid="_x0000_s1069" style="position:absolute;left:29898;top:16369;width:13050;height:7143;visibility:visible;mso-wrap-style:square;v-text-anchor:middle" arcsize="10923f" o:gfxdata="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" fillcolor="#5b9bd5 [3204]" strokecolor="#1f4d78 [1604]" strokeweight="1pt">
                   <v:stroke joinstyle="miter"/>
                   <v:textbox>
                     <w:txbxContent>
@@ -7664,10 +8087,10 @@
                     </w:txbxContent>
                   </v:textbox>
                 </v:roundrect>
-                <v:shape id="Přímá spojnice se šipkou 49" o:spid="_x0000_s1063" type="#_x0000_t32" style="position:absolute;left:36232;top:23508;width:191;height:5905;flip:x;visibility:visible;mso-wrap-style:square" o:connectortype="straight" o:gfxdata="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" strokecolor="#5b9bd5 [3204]" strokeweight=".5pt">
+                <v:shape id="Přímá spojnice se šipkou 49" o:spid="_x0000_s1070" type="#_x0000_t32" style="position:absolute;left:36232;top:23508;width:191;height:5905;flip:x;visibility:visible;mso-wrap-style:square" o:connectortype="straight" o:gfxdata="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" strokecolor="#5b9bd5 [3204]" strokeweight=".5pt">
                   <v:stroke endarrow="block" joinstyle="miter"/>
                 </v:shape>
-                <v:shape id="Přímá spojnice se šipkou 50" o:spid="_x0000_s1064" type="#_x0000_t32" style="position:absolute;left:36423;top:10176;width:0;height:6190;visibility:visible;mso-wrap-style:square" o:connectortype="straight" o:gfxdata="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" strokecolor="#5b9bd5 [3204]" strokeweight=".5pt">
+                <v:shape id="Přímá spojnice se šipkou 50" o:spid="_x0000_s1071" type="#_x0000_t32" style="position:absolute;left:36423;top:10176;width:0;height:6190;visibility:visible;mso-wrap-style:square" o:connectortype="straight" o:gfxdata="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" strokecolor="#5b9bd5 [3204]" strokeweight=".5pt">
                   <v:stroke endarrow="block" joinstyle="miter"/>
                 </v:shape>
                 <v:shapetype id="_x0000_t33" coordsize="21600,21600" o:spt="33" o:oned="t" path="m,l21600,r,21600e" filled="f">
@@ -7675,10 +8098,10 @@
                   <v:path arrowok="t" fillok="f" o:connecttype="none"/>
                   <o:lock v:ext="edit" shapetype="t"/>
                 </v:shapetype>
-                <v:shape id="Spojnice: pravoúhlá 51" o:spid="_x0000_s1065" type="#_x0000_t33" style="position:absolute;left:18811;top:23042;width:10802;height:10085;rotation:180;visibility:visible;mso-wrap-style:square" o:connectortype="elbow" o:gfxdata="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" strokecolor="#5b9bd5 [3204]" strokeweight=".5pt">
+                <v:shape id="Spojnice: pravoúhlá 51" o:spid="_x0000_s1072" type="#_x0000_t33" style="position:absolute;left:18811;top:23042;width:10802;height:10085;rotation:180;visibility:visible;mso-wrap-style:square" o:connectortype="elbow" o:gfxdata="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" strokecolor="#5b9bd5 [3204]" strokeweight=".5pt">
                   <v:stroke endarrow="block"/>
                 </v:shape>
-                <v:shape id="Spojnice: pravoúhlá 52" o:spid="_x0000_s1066" type="#_x0000_t33" style="position:absolute;left:19850;top:5565;width:9010;height:11087;rotation:90;flip:x y;visibility:visible;mso-wrap-style:square" o:connectortype="elbow" o:gfxdata="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" strokecolor="#5b9bd5 [3204]" strokeweight=".5pt">
+                <v:shape id="Spojnice: pravoúhlá 52" o:spid="_x0000_s1073" type="#_x0000_t33" style="position:absolute;left:19850;top:5565;width:9010;height:11087;rotation:90;flip:x y;visibility:visible;mso-wrap-style:square" o:connectortype="elbow" o:gfxdata="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" strokecolor="#5b9bd5 [3204]" strokeweight=".5pt">
                   <v:stroke endarrow="block"/>
                 </v:shape>
                 <w10:anchorlock/>
@@ -7708,16 +8131,13 @@
         <w:rPr>
           <w:noProof/>
         </w:rPr>
-        <w:t>10</w:t>
+        <w:t>16</w:t>
       </w:r>
       <w:r>
         <w:fldChar w:fldCharType="end"/>
       </w:r>
       <w:r>
-        <w:t xml:space="preserve"> </w:t>
-      </w:r>
-      <w:r>
-        <w:t>Diagram generátoru genetických algoritmů</w:t>
+        <w:t xml:space="preserve"> Diagram generátoru genetických algoritmů</w:t>
       </w:r>
     </w:p>
     <w:p>
@@ -7742,26 +8162,13 @@
         <w:t xml:space="preserve"> – postupně je na každém zavolána funkce</w:t>
       </w:r>
       <w:r>
-        <w:t xml:space="preserve"> </w:t>
-      </w:r>
-      <w:proofErr w:type="spellStart"/>
-      <w:r>
-        <w:t>compute</w:t>
-      </w:r>
-      <w:proofErr w:type="spellEnd"/>
+        <w:t xml:space="preserve"> compute</w:t>
+      </w:r>
       <w:r>
         <w:t xml:space="preserve">, která vypočítá jeho hodnotu, na základě příchozích spojení. Hodnota genů na druhé straně těchto spojení je vypočítána rekurzivním </w:t>
       </w:r>
       <w:r>
-        <w:t xml:space="preserve">voláním funkce </w:t>
-      </w:r>
-      <w:proofErr w:type="spellStart"/>
-      <w:r>
-        <w:t>compute</w:t>
-      </w:r>
-      <w:proofErr w:type="spellEnd"/>
-      <w:r>
-        <w:t xml:space="preserve"> pro tyto geny. Aby nedošlo k nekonečnému volání rekurze, je pro každý gen uložen jeho aktuální stav v rámci výpočtu. Toto také umožní použití již jednou spočítaných genů</w:t>
+        <w:t>voláním funkce compute pro tyto geny. Aby nedošlo k nekonečnému volání rekurze, je pro každý gen uložen jeho aktuální stav v rámci výpočtu. Toto také umožní použití již jednou spočítaných genů</w:t>
       </w:r>
       <w:r>
         <w:t>.</w:t>
@@ -7783,8 +8190,8 @@
         <w:t>jsou všechny geny u vstupních spojení spočítání je gen označen za spočítaný. Poté, co jsou všechny výstupní geny sítě označeny jako spočítané, je stav těchto genů přeložen do herního tahu.</w:t>
       </w:r>
     </w:p>
-    <w:bookmarkStart w:id="33" w:name="_MON_1693510927"/>
-    <w:bookmarkEnd w:id="33"/>
+    <w:bookmarkStart w:id="39" w:name="_MON_1693510927"/>
+    <w:bookmarkEnd w:id="39"/>
     <w:p>
       <w:pPr>
         <w:pStyle w:val="Obr"/>
@@ -7792,10 +8199,10 @@
       </w:pPr>
       <w:r>
         <w:object w:dxaOrig="9072" w:dyaOrig="6562" w14:anchorId="7AF8540E">
-          <v:shape id="_x0000_i1099" type="#_x0000_t75" style="width:453.6pt;height:328.1pt" o:ole="">
-            <v:imagedata r:id="rId23" o:title=""/>
+          <v:shape id="_x0000_i1025" type="#_x0000_t75" style="width:453.6pt;height:328.1pt" o:ole="">
+            <v:imagedata r:id="rId35" o:title=""/>
           </v:shape>
-          <o:OLEObject Type="Embed" ProgID="Word.OpenDocumentText.12" ShapeID="_x0000_i1099" DrawAspect="Content" ObjectID="_1693802415" r:id="rId24"/>
+          <o:OLEObject Type="Embed" ProgID="Word.OpenDocumentText.12" ShapeID="_x0000_i1025" DrawAspect="Content" ObjectID="_1694814408" r:id="rId36"/>
         </w:object>
       </w:r>
     </w:p>
@@ -7819,7 +8226,7 @@
         <w:rPr>
           <w:noProof/>
         </w:rPr>
-        <w:t>11</w:t>
+        <w:t>17</w:t>
       </w:r>
       <w:r>
         <w:fldChar w:fldCharType="end"/>
@@ -7831,16 +8238,9 @@
         <w:t>Implementace vyhodnocení sítě</w:t>
       </w:r>
     </w:p>
-    <w:p>
-      <w:pPr>
-        <w:rPr>
-          <w:lang w:val="en-US"/>
-        </w:rPr>
-      </w:pPr>
-    </w:p>
     <w:p/>
-    <w:bookmarkStart w:id="34" w:name="_MON_1693511783"/>
-    <w:bookmarkEnd w:id="34"/>
+    <w:bookmarkStart w:id="40" w:name="_MON_1693511783"/>
+    <w:bookmarkEnd w:id="40"/>
     <w:p>
       <w:pPr>
         <w:pStyle w:val="Obr"/>
@@ -7848,10 +8248,10 @@
       </w:pPr>
       <w:r>
         <w:object w:dxaOrig="9072" w:dyaOrig="4301" w14:anchorId="259568A1">
-          <v:shape id="_x0000_i1055" type="#_x0000_t75" style="width:453.6pt;height:215.05pt" o:ole="">
-            <v:imagedata r:id="rId25" o:title=""/>
+          <v:shape id="_x0000_i1026" type="#_x0000_t75" style="width:453.6pt;height:215.05pt" o:ole="">
+            <v:imagedata r:id="rId37" o:title=""/>
           </v:shape>
-          <o:OLEObject Type="Embed" ProgID="Word.OpenDocumentText.12" ShapeID="_x0000_i1055" DrawAspect="Content" ObjectID="_1693802416" r:id="rId26"/>
+          <o:OLEObject Type="Embed" ProgID="Word.OpenDocumentText.12" ShapeID="_x0000_i1026" DrawAspect="Content" ObjectID="_1694814409" r:id="rId38"/>
         </w:object>
       </w:r>
     </w:p>
@@ -7875,7 +8275,7 @@
         <w:rPr>
           <w:noProof/>
         </w:rPr>
-        <w:t>12</w:t>
+        <w:t>18</w:t>
       </w:r>
       <w:r>
         <w:fldChar w:fldCharType="end"/>
@@ -7889,13 +8289,16 @@
         <w:pStyle w:val="Nadpis2"/>
       </w:pPr>
       <w:r>
+        <w:t>Fitness funkce</w:t>
+      </w:r>
+    </w:p>
+    <w:p>
+      <w:r>
+        <w:t xml:space="preserve">Fitness funkce je elementární součástí genetických algoritmů. Tato funkce umožňuje vzít výsledky po běhu/testování jedince a kvantifikovat jejich úspěšnost v rámci tohoto testu. </w:t>
+      </w:r>
+      <w:r>
         <w:lastRenderedPageBreak/>
-        <w:t>Fitness funkce</w:t>
-      </w:r>
-    </w:p>
-    <w:p>
-      <w:r>
-        <w:t>Fitness funkce je elementární součástí genetických algoritmů. Tato funkce umožňuje vzít výsledky po běhu/testování jedince a kvantifikovat jejich úspěšnost v rámci tohoto testu. Výsledné hodnoty je pak možné porovnávat mezi sebou a umožňuje tak srovnat jedince od těch nejvíce uzpůsobených po ty nejméně uzpůsobené.</w:t>
+        <w:t>Výsledné hodnoty je pak možné porovnávat mezi sebou a umožňuje tak srovnat jedince od těch nejvíce uzpůsobených po ty nejméně uzpůsobené.</w:t>
       </w:r>
     </w:p>
     <w:p>
@@ -7912,6 +8315,62 @@
       </w:r>
     </w:p>
     <w:p>
+      <w:r>
+        <w:t xml:space="preserve">Tato fitness </w:t>
+      </w:r>
+      <w:r>
+        <w:t xml:space="preserve">funkce </w:t>
+      </w:r>
+      <w:r>
+        <w:t>bere v potaz pouze nejvyšší dosažený herní kámen. Takový přístup relativně přesně odpovídá nazírání na výsledek hry běžného hráče, jinými slovy, pokud je cílem hry dosahování nejvyšších herních kamenů, pak jen o toto se má smysl zajímat.</w:t>
+      </w:r>
+    </w:p>
+    <w:bookmarkStart w:id="41" w:name="_MON_1694792406"/>
+    <w:bookmarkEnd w:id="41"/>
+    <w:p>
+      <w:pPr>
+        <w:pStyle w:val="Obr"/>
+        <w:keepNext/>
+      </w:pPr>
+      <w:r>
+        <w:object w:dxaOrig="9072" w:dyaOrig="2492" w14:anchorId="3DC08DB2">
+          <v:shape id="_x0000_i1045" type="#_x0000_t75" style="width:453.6pt;height:124.6pt" o:ole="">
+            <v:imagedata r:id="rId39" o:title=""/>
+          </v:shape>
+          <o:OLEObject Type="Embed" ProgID="Word.OpenDocumentText.12" ShapeID="_x0000_i1045" DrawAspect="Content" ObjectID="_1694814410" r:id="rId40"/>
+        </w:object>
+      </w:r>
+    </w:p>
+    <w:p>
+      <w:pPr>
+        <w:pStyle w:val="Titulek"/>
+      </w:pPr>
+      <w:r>
+        <w:t xml:space="preserve">Obr. </w:t>
+      </w:r>
+      <w:r>
+        <w:fldChar w:fldCharType="begin"/>
+      </w:r>
+      <w:r>
+        <w:instrText xml:space="preserve"> SEQ Obr. \* ARABIC </w:instrText>
+      </w:r>
+      <w:r>
+        <w:fldChar w:fldCharType="separate"/>
+      </w:r>
+      <w:r>
+        <w:rPr>
+          <w:noProof/>
+        </w:rPr>
+        <w:t>19</w:t>
+      </w:r>
+      <w:r>
+        <w:fldChar w:fldCharType="end"/>
+      </w:r>
+      <w:r>
+        <w:t xml:space="preserve"> Fitness funkce hodnotící pouze nejvyšší dosažená herní kámen</w:t>
+      </w:r>
+    </w:p>
+    <w:p>
       <w:pPr>
         <w:pStyle w:val="Nadpis3"/>
       </w:pPr>
@@ -7920,6 +8379,58 @@
       </w:r>
     </w:p>
     <w:p>
+      <w:r>
+        <w:t>Tato fitness bere v potaz pouze schopnost jedince přežít ve hře co nejdéle. Takový přístup je zaměřen na hledání nejlepších cest, kdy jednotlivé kameny nebude ve vzorech, které by významně blokovali pole na herní síti</w:t>
+      </w:r>
+      <w:r>
+        <w:t>. Nevýhodou tohoto přístupu je výherní podmínka, která ukončí hru. Tento přístup preferuje hru, která bude trvat déle i v případě, kdy je možné hru vyhrát během několika málo tahů.</w:t>
+      </w:r>
+    </w:p>
+    <w:bookmarkStart w:id="42" w:name="_MON_1694795580"/>
+    <w:bookmarkEnd w:id="42"/>
+    <w:p>
+      <w:pPr>
+        <w:keepNext/>
+      </w:pPr>
+      <w:r>
+        <w:object w:dxaOrig="9072" w:dyaOrig="2492" w14:anchorId="1F81CCB1">
+          <v:shape id="_x0000_i1049" type="#_x0000_t75" style="width:453.6pt;height:124.6pt" o:ole="">
+            <v:imagedata r:id="rId41" o:title=""/>
+          </v:shape>
+          <o:OLEObject Type="Embed" ProgID="Word.OpenDocumentText.12" ShapeID="_x0000_i1049" DrawAspect="Content" ObjectID="_1694814411" r:id="rId42"/>
+        </w:object>
+      </w:r>
+    </w:p>
+    <w:p>
+      <w:pPr>
+        <w:pStyle w:val="Titulek"/>
+      </w:pPr>
+      <w:r>
+        <w:t xml:space="preserve">Obr. </w:t>
+      </w:r>
+      <w:r>
+        <w:fldChar w:fldCharType="begin"/>
+      </w:r>
+      <w:r>
+        <w:instrText xml:space="preserve"> SEQ Obr. \* ARABIC </w:instrText>
+      </w:r>
+      <w:r>
+        <w:fldChar w:fldCharType="separate"/>
+      </w:r>
+      <w:r>
+        <w:rPr>
+          <w:noProof/>
+        </w:rPr>
+        <w:t>20</w:t>
+      </w:r>
+      <w:r>
+        <w:fldChar w:fldCharType="end"/>
+      </w:r>
+      <w:r>
+        <w:t xml:space="preserve"> Fitness funkce hodnotící pouze množství tahů před dokončením hry</w:t>
+      </w:r>
+    </w:p>
+    <w:p>
       <w:pPr>
         <w:pStyle w:val="Nadpis3"/>
       </w:pPr>
@@ -7927,6 +8438,114 @@
         <w:t>Kombinované řešení</w:t>
       </w:r>
     </w:p>
+    <w:p>
+      <w:r>
+        <w:t xml:space="preserve">Kombinované řešení </w:t>
+      </w:r>
+      <w:r>
+        <w:t>bere v potaz jak nejvyšší dosažený hrací kámen</w:t>
+      </w:r>
+      <w:r>
+        <w:t>, tak množství tahů před koncem hry. Takové řešení je velmi důležité parametrizovat</w:t>
+      </w:r>
+      <w:r>
+        <w:t>, aby obě části měly určitou váhu na finální hodnotě fitness.</w:t>
+      </w:r>
+    </w:p>
+    <w:bookmarkStart w:id="43" w:name="_MON_1694798131"/>
+    <w:bookmarkEnd w:id="43"/>
+    <w:p>
+      <w:pPr>
+        <w:pStyle w:val="Obr"/>
+        <w:keepNext/>
+      </w:pPr>
+      <w:r>
+        <w:object w:dxaOrig="9072" w:dyaOrig="2265" w14:anchorId="1FBCBAEA">
+          <v:shape id="_x0000_i1061" type="#_x0000_t75" style="width:453.6pt;height:113.25pt" o:ole="">
+            <v:imagedata r:id="rId43" o:title=""/>
+          </v:shape>
+          <o:OLEObject Type="Embed" ProgID="Word.OpenDocumentText.12" ShapeID="_x0000_i1061" DrawAspect="Content" ObjectID="_1694814412" r:id="rId44"/>
+        </w:object>
+      </w:r>
+    </w:p>
+    <w:p>
+      <w:pPr>
+        <w:pStyle w:val="Titulek"/>
+      </w:pPr>
+      <w:r>
+        <w:t xml:space="preserve">Obr. </w:t>
+      </w:r>
+      <w:r>
+        <w:fldChar w:fldCharType="begin"/>
+      </w:r>
+      <w:r>
+        <w:instrText xml:space="preserve"> SEQ Obr. \* ARABIC </w:instrText>
+      </w:r>
+      <w:r>
+        <w:fldChar w:fldCharType="separate"/>
+      </w:r>
+      <w:r>
+        <w:rPr>
+          <w:noProof/>
+        </w:rPr>
+        <w:t>21</w:t>
+      </w:r>
+      <w:r>
+        <w:fldChar w:fldCharType="end"/>
+      </w:r>
+      <w:r>
+        <w:t xml:space="preserve"> Fitness funkce kombinovaného řešení</w:t>
+      </w:r>
+    </w:p>
+    <w:p/>
+    <w:bookmarkStart w:id="44" w:name="_MON_1694798260"/>
+    <w:bookmarkEnd w:id="44"/>
+    <w:p>
+      <w:pPr>
+        <w:pStyle w:val="Obr"/>
+        <w:keepNext/>
+      </w:pPr>
+      <w:r>
+        <w:object w:dxaOrig="9072" w:dyaOrig="680" w14:anchorId="6B7F21F6">
+          <v:shape id="_x0000_i1078" type="#_x0000_t75" style="width:453.6pt;height:34pt" o:ole="">
+            <v:imagedata r:id="rId45" o:title=""/>
+          </v:shape>
+          <o:OLEObject Type="Embed" ProgID="Word.OpenDocumentText.12" ShapeID="_x0000_i1078" DrawAspect="Content" ObjectID="_1694814413" r:id="rId46"/>
+        </w:object>
+      </w:r>
+    </w:p>
+    <w:p>
+      <w:pPr>
+        <w:pStyle w:val="Titulek"/>
+      </w:pPr>
+      <w:r>
+        <w:t xml:space="preserve">Obr. </w:t>
+      </w:r>
+      <w:r>
+        <w:fldChar w:fldCharType="begin"/>
+      </w:r>
+      <w:r>
+        <w:instrText xml:space="preserve"> SEQ Obr. \* ARABIC </w:instrText>
+      </w:r>
+      <w:r>
+        <w:fldChar w:fldCharType="separate"/>
+      </w:r>
+      <w:r>
+        <w:rPr>
+          <w:noProof/>
+        </w:rPr>
+        <w:t>22</w:t>
+      </w:r>
+      <w:r>
+        <w:fldChar w:fldCharType="end"/>
+      </w:r>
+      <w:r>
+        <w:t xml:space="preserve"> Dedikovaná funkce parametrizace fitness funkce kombinovaného řešení</w:t>
+      </w:r>
+    </w:p>
+    <w:p/>
+    <w:p/>
+    <w:p/>
     <w:p>
       <w:pPr>
         <w:pStyle w:val="Nadpis1"/>
@@ -7936,41 +8555,24 @@
         </w:numPr>
         <w:ind w:left="573" w:hanging="431"/>
       </w:pPr>
-      <w:bookmarkStart w:id="35" w:name="_Toc29562543"/>
+      <w:bookmarkStart w:id="45" w:name="_Toc29562543"/>
       <w:r>
         <w:lastRenderedPageBreak/>
         <w:t>Závěr</w:t>
       </w:r>
-      <w:bookmarkEnd w:id="35"/>
-    </w:p>
-    <w:p>
-      <w:pPr>
-        <w:pStyle w:val="Zkladntext"/>
-      </w:pPr>
-      <w:r>
-        <w:t xml:space="preserve">Vytvoření geneticky generované neuronové sítě hrající hru 2048 je možné. Vzhledem k objektově orientaci jazyka </w:t>
-      </w:r>
-      <w:proofErr w:type="spellStart"/>
-      <w:r>
-        <w:t>Processing</w:t>
-      </w:r>
-      <w:proofErr w:type="spellEnd"/>
-      <w:r>
-        <w:t xml:space="preserve"> přirozeně v návrhu aplikace, která síť obstarává, vznikají jednotlivé moduly, které se zabývají pouze úzkou částí celkové problematiky. </w:t>
-      </w:r>
-    </w:p>
-    <w:p>
-      <w:pPr>
-        <w:pStyle w:val="Zkladntext"/>
-      </w:pPr>
+      <w:bookmarkEnd w:id="45"/>
+    </w:p>
+    <w:p>
+      <w:r>
+        <w:t xml:space="preserve">Vytvoření geneticky generované neuronové sítě hrající hru 2048 je možné. Vzhledem k objektově orientaci jazyka Processing přirozeně v návrhu aplikace, která síť obstarává, vznikají jednotlivé moduly, které se zabývají pouze úzkou částí celkové problematiky. </w:t>
+      </w:r>
+    </w:p>
+    <w:p>
       <w:r>
         <w:t>Vzhledem k omezením použití metody NEAT – potřebě, aby řešení, které je bližší k optimálnímu řešení, bylo fitness funkcí hodnoceno lépe – je nutné, aby výsledky jednotlivých her staticky hodnotit. Tím je také možné odstranit vliv náhody na hodnocení jedinců, kteří jsou takto hodnoceni dle průměrného výsledku.</w:t>
       </w:r>
     </w:p>
     <w:p>
-      <w:pPr>
-        <w:pStyle w:val="Zkladntext"/>
-      </w:pPr>
       <w:r>
         <w:t>Navržené řešení, bere v potaz i vizuální kontrolu výsledku uživatelem, které může být důležité pro další analýzu způsobu hry sítě a možnost využití těchto dat i při hře hráčem. Tento proces je velmi užitečný obzvláště při případné aplikaci metodiky na hru pro více hráčů.</w:t>
       </w:r>
@@ -8109,13 +8711,13 @@
       <w:pPr>
         <w:pStyle w:val="Nadpis2"/>
       </w:pPr>
-      <w:bookmarkStart w:id="36" w:name="_Toc43056356"/>
-      <w:bookmarkStart w:id="37" w:name="_Toc62826309"/>
+      <w:bookmarkStart w:id="46" w:name="_Toc43056356"/>
+      <w:bookmarkStart w:id="47" w:name="_Toc62826309"/>
       <w:r>
         <w:t>Obecná východiska výzkumu</w:t>
       </w:r>
-      <w:bookmarkEnd w:id="36"/>
-      <w:bookmarkEnd w:id="37"/>
+      <w:bookmarkEnd w:id="46"/>
+      <w:bookmarkEnd w:id="47"/>
       <w:r>
         <w:t xml:space="preserve"> </w:t>
       </w:r>
@@ -8363,13 +8965,13 @@
       <w:pPr>
         <w:pStyle w:val="Nadpis2"/>
       </w:pPr>
-      <w:bookmarkStart w:id="38" w:name="_Toc43056357"/>
-      <w:bookmarkStart w:id="39" w:name="_Toc62826310"/>
+      <w:bookmarkStart w:id="48" w:name="_Toc43056357"/>
+      <w:bookmarkStart w:id="49" w:name="_Toc62826310"/>
       <w:r>
         <w:t>Zdroje dat</w:t>
       </w:r>
-      <w:bookmarkEnd w:id="38"/>
-      <w:bookmarkEnd w:id="39"/>
+      <w:bookmarkEnd w:id="48"/>
+      <w:bookmarkEnd w:id="49"/>
       <w:r>
         <w:t xml:space="preserve"> </w:t>
       </w:r>
@@ -8605,12 +9207,12 @@
       <w:pPr>
         <w:pStyle w:val="Nadpis1"/>
       </w:pPr>
-      <w:bookmarkStart w:id="40" w:name="_Toc62826311"/>
+      <w:bookmarkStart w:id="50" w:name="_Toc62826311"/>
       <w:r>
         <w:lastRenderedPageBreak/>
         <w:t>Výzkumná část / Praktická část / Hlavní část práce / …</w:t>
       </w:r>
-      <w:bookmarkEnd w:id="40"/>
+      <w:bookmarkEnd w:id="50"/>
     </w:p>
     <w:p>
       <w:pPr>
@@ -8706,7 +9308,7 @@
       <w:pPr>
         <w:pStyle w:val="Nadpis2"/>
       </w:pPr>
-      <w:bookmarkStart w:id="41" w:name="_Toc62826312"/>
+      <w:bookmarkStart w:id="51" w:name="_Toc62826312"/>
       <w:r>
         <w:t xml:space="preserve">Obrázky </w:t>
       </w:r>
@@ -8716,7 +9318,7 @@
       <w:r>
         <w:t>grafy</w:t>
       </w:r>
-      <w:bookmarkEnd w:id="41"/>
+      <w:bookmarkEnd w:id="51"/>
     </w:p>
     <w:p>
       <w:pPr>
@@ -8821,7 +9423,7 @@
                     <pic:cNvPicPr/>
                   </pic:nvPicPr>
                   <pic:blipFill>
-                    <a:blip r:embed="rId27">
+                    <a:blip r:embed="rId47">
                       <a:extLst>
                         <a:ext uri="{28A0092B-C50C-407E-A947-70E740481C1C}">
                           <a14:useLocalDpi xmlns:a14="http://schemas.microsoft.com/office/drawing/2010/main" val="0"/>
@@ -8855,8 +9457,8 @@
           <w:szCs w:val="20"/>
         </w:rPr>
       </w:pPr>
-      <w:bookmarkStart w:id="42" w:name="_Toc60054356"/>
-      <w:bookmarkStart w:id="43" w:name="_Toc62826319"/>
+      <w:bookmarkStart w:id="52" w:name="_Toc60054356"/>
+      <w:bookmarkStart w:id="53" w:name="_Toc62826319"/>
       <w:r>
         <w:t xml:space="preserve">Obr. </w:t>
       </w:r>
@@ -8873,7 +9475,7 @@
         <w:rPr>
           <w:noProof/>
         </w:rPr>
-        <w:t>13</w:t>
+        <w:t>23</w:t>
       </w:r>
       <w:r>
         <w:rPr>
@@ -8894,8 +9496,8 @@
         </w:rPr>
         <w:t xml:space="preserve"> Krásný vodopád</w:t>
       </w:r>
-      <w:bookmarkEnd w:id="42"/>
-      <w:bookmarkEnd w:id="43"/>
+      <w:bookmarkEnd w:id="52"/>
+      <w:bookmarkEnd w:id="53"/>
       <w:r>
         <w:rPr>
           <w:szCs w:val="20"/>
@@ -8940,11 +9542,11 @@
       <w:pPr>
         <w:pStyle w:val="Nadpis2"/>
       </w:pPr>
-      <w:bookmarkStart w:id="44" w:name="_Toc62826313"/>
+      <w:bookmarkStart w:id="54" w:name="_Toc62826313"/>
       <w:r>
         <w:t>Tabulky</w:t>
       </w:r>
-      <w:bookmarkEnd w:id="44"/>
+      <w:bookmarkEnd w:id="54"/>
     </w:p>
     <w:p>
       <w:pPr>
@@ -9030,7 +9632,7 @@
         <w:pStyle w:val="Titulek"/>
         <w:keepNext/>
       </w:pPr>
-      <w:bookmarkStart w:id="45" w:name="_Toc62826320"/>
+      <w:bookmarkStart w:id="55" w:name="_Toc62826320"/>
       <w:r>
         <w:t xml:space="preserve">Tab. </w:t>
       </w:r>
@@ -9058,7 +9660,7 @@
       <w:r>
         <w:t>: Název (popis) tabulky</w:t>
       </w:r>
-      <w:bookmarkEnd w:id="45"/>
+      <w:bookmarkEnd w:id="55"/>
     </w:p>
     <w:tbl>
       <w:tblPr>
@@ -9289,13 +9891,8 @@
               <w:spacing w:line="276" w:lineRule="auto"/>
             </w:pPr>
             <w:r>
-              <w:t xml:space="preserve">Calibri </w:t>
+              <w:t>Calibri Light</w:t>
             </w:r>
-            <w:proofErr w:type="spellStart"/>
-            <w:r>
-              <w:t>Light</w:t>
-            </w:r>
-            <w:proofErr w:type="spellEnd"/>
           </w:p>
         </w:tc>
         <w:tc>
@@ -9424,13 +10021,8 @@
               <w:spacing w:line="276" w:lineRule="auto"/>
             </w:pPr>
             <w:r>
-              <w:t xml:space="preserve">Calibri </w:t>
+              <w:t>Calibri Light</w:t>
             </w:r>
-            <w:proofErr w:type="spellStart"/>
-            <w:r>
-              <w:t>Light</w:t>
-            </w:r>
-            <w:proofErr w:type="spellEnd"/>
           </w:p>
         </w:tc>
         <w:tc>
@@ -9533,7 +10125,7 @@
       <w:pPr>
         <w:pStyle w:val="Nadpis2"/>
       </w:pPr>
-      <w:bookmarkStart w:id="46" w:name="_Toc62826314"/>
+      <w:bookmarkStart w:id="56" w:name="_Toc62826314"/>
       <w:r>
         <w:lastRenderedPageBreak/>
         <w:t xml:space="preserve">Rovnice, vzorce </w:t>
@@ -9544,7 +10136,7 @@
       <w:r>
         <w:t>funkce</w:t>
       </w:r>
-      <w:bookmarkEnd w:id="46"/>
+      <w:bookmarkEnd w:id="56"/>
     </w:p>
     <w:p>
       <w:pPr>
@@ -9823,21 +10415,7 @@
         <w:rPr>
           <w:color w:val="5B9BD5" w:themeColor="accent1"/>
         </w:rPr>
-        <w:t xml:space="preserve">Číslo rovnice lze v Editoru rovnic vložit přímo použitím symbolu </w:t>
-      </w:r>
-      <w:proofErr w:type="gramStart"/>
-      <w:r>
-        <w:rPr>
-          <w:color w:val="5B9BD5" w:themeColor="accent1"/>
-        </w:rPr>
-        <w:t>#(</w:t>
-      </w:r>
-      <w:proofErr w:type="gramEnd"/>
-      <w:r>
-        <w:rPr>
-          <w:color w:val="5B9BD5" w:themeColor="accent1"/>
-        </w:rPr>
-        <w:t xml:space="preserve">číslo rovnice) hned za matematický výraz. Matematický výraz se automaticky vycentruje </w:t>
+        <w:t xml:space="preserve">Číslo rovnice lze v Editoru rovnic vložit přímo použitím symbolu #(číslo rovnice) hned za matematický výraz. Matematický výraz se automaticky vycentruje </w:t>
       </w:r>
       <w:r>
         <w:rPr>
@@ -9863,11 +10441,11 @@
         <w:pStyle w:val="Nadpis2"/>
         <w:ind w:left="576" w:hanging="576"/>
       </w:pPr>
-      <w:bookmarkStart w:id="47" w:name="_Toc62826315"/>
+      <w:bookmarkStart w:id="57" w:name="_Toc62826315"/>
       <w:r>
         <w:t>Výčty a seznamy</w:t>
       </w:r>
-      <w:bookmarkEnd w:id="47"/>
+      <w:bookmarkEnd w:id="57"/>
     </w:p>
     <w:p>
       <w:pPr>
@@ -10043,15 +10621,7 @@
         </w:numPr>
       </w:pPr>
       <w:r>
-        <w:t xml:space="preserve">Všechny věty a odrážky se </w:t>
-      </w:r>
-      <w:proofErr w:type="gramStart"/>
-      <w:r>
-        <w:t>píší</w:t>
-      </w:r>
-      <w:proofErr w:type="gramEnd"/>
-      <w:r>
-        <w:t xml:space="preserve"> stejně.</w:t>
+        <w:t>Všechny věty a odrážky se píší stejně.</w:t>
       </w:r>
     </w:p>
     <w:p/>
@@ -10064,14 +10634,14 @@
         </w:numPr>
         <w:ind w:left="431" w:hanging="431"/>
       </w:pPr>
-      <w:bookmarkStart w:id="48" w:name="_Toc60053869"/>
-      <w:bookmarkStart w:id="49" w:name="_Toc62826316"/>
+      <w:bookmarkStart w:id="58" w:name="_Toc60053869"/>
+      <w:bookmarkStart w:id="59" w:name="_Toc62826316"/>
       <w:r>
         <w:lastRenderedPageBreak/>
         <w:t>Závěr</w:t>
       </w:r>
-      <w:bookmarkEnd w:id="48"/>
-      <w:bookmarkEnd w:id="49"/>
+      <w:bookmarkEnd w:id="58"/>
+      <w:bookmarkEnd w:id="59"/>
     </w:p>
     <w:p>
       <w:pPr>
@@ -10167,12 +10737,12 @@
         </w:numPr>
         <w:ind w:left="431" w:hanging="431"/>
       </w:pPr>
-      <w:bookmarkStart w:id="50" w:name="_Toc62826317"/>
+      <w:bookmarkStart w:id="60" w:name="_Toc62826317"/>
       <w:r>
         <w:lastRenderedPageBreak/>
         <w:t>Seznam použité literatury</w:t>
       </w:r>
-      <w:bookmarkEnd w:id="50"/>
+      <w:bookmarkEnd w:id="60"/>
     </w:p>
     <w:p>
       <w:pPr>
@@ -10219,7 +10789,7 @@
       <w:r>
         <w:t xml:space="preserve">[online]. Brno, 2011 [cit. 2020-12-09]. Dostupné z: </w:t>
       </w:r>
-      <w:hyperlink r:id="rId28" w:history="1">
+      <w:hyperlink r:id="rId48" w:history="1">
         <w:r>
           <w:rPr>
             <w:rStyle w:val="Hypertextovodkaz"/>
@@ -10298,40 +10868,152 @@
         </w:rPr>
         <w:t> </w:t>
       </w:r>
-      <w:proofErr w:type="gramStart"/>
       <w:r>
         <w:rPr>
           <w:i/>
         </w:rPr>
-        <w:t>dokumentace - Pravidla</w:t>
-      </w:r>
-      <w:proofErr w:type="gramEnd"/>
+        <w:t xml:space="preserve">dokumentace - Pravidla pro bibliografické odkazy </w:t>
+      </w:r>
       <w:r>
         <w:rPr>
           <w:i/>
         </w:rPr>
-        <w:t xml:space="preserve"> pro bibliografické odkazy </w:t>
+        <w:t>a</w:t>
       </w:r>
       <w:r>
         <w:rPr>
           <w:i/>
         </w:rPr>
+        <w:t> </w:t>
+      </w:r>
+      <w:r>
+        <w:rPr>
+          <w:i/>
+        </w:rPr>
+        <w:t>citace informačních zdrojů</w:t>
+      </w:r>
+      <w:r>
+        <w:t xml:space="preserve">. 3. vyd. Praha: Úřad pro technickou normalizaci, metrologii </w:t>
+      </w:r>
+      <w:r>
         <w:t>a</w:t>
       </w:r>
       <w:r>
+        <w:t> </w:t>
+      </w:r>
+      <w:r>
+        <w:t>státní zkušebnictví, 2011. Česká technická norma.</w:t>
+      </w:r>
+    </w:p>
+    <w:p>
+      <w:pPr>
+        <w:pStyle w:val="Seznamliteratury"/>
+      </w:pPr>
+      <w:r>
+        <w:t xml:space="preserve">ECO, Umberto. </w:t>
+      </w:r>
+      <w:r>
         <w:rPr>
           <w:i/>
         </w:rPr>
+        <w:t>Jak napsat diplomovou práci</w:t>
+      </w:r>
+      <w:r>
+        <w:t>. Olomouc: Votobia, 1997. Velká řada (Votobia). ISBN 80-7198-173-7.</w:t>
+      </w:r>
+    </w:p>
+    <w:p>
+      <w:pPr>
+        <w:pStyle w:val="Seznamliteratury"/>
+      </w:pPr>
+      <w:r>
+        <w:t xml:space="preserve">FIŠER, Zbyněk. </w:t>
+      </w:r>
+      <w:r>
+        <w:rPr>
+          <w:i/>
+        </w:rPr>
+        <w:t>Tvůrčí psaní: malá učebnice technik tvůrčího psaní</w:t>
+      </w:r>
+      <w:r>
+        <w:t>. Brno: Paido, 2001. Edice pedagogické literatury. ISBN 80-85931-99-0.</w:t>
+      </w:r>
+    </w:p>
+    <w:p>
+      <w:pPr>
+        <w:pStyle w:val="Seznamliteratury"/>
+      </w:pPr>
+      <w:r>
+        <w:rPr>
+          <w:i/>
+        </w:rPr>
+        <w:t>Internetová jazyková příručka</w:t>
+      </w:r>
+      <w:r>
+        <w:t xml:space="preserve"> [online].</w:t>
+      </w:r>
+      <w:r>
+        <w:t xml:space="preserve"> Praha: Ústav pro jazyk český, © </w:t>
+      </w:r>
+      <w:r>
+        <w:t>2008–</w:t>
+      </w:r>
+      <w:r>
+        <w:t xml:space="preserve">2020 [cit. 2020-12-09]. Dostupné z: </w:t>
+      </w:r>
+      <w:r>
+        <w:t>https://prirucka.ujc.cas.cz/</w:t>
+      </w:r>
+    </w:p>
+    <w:p>
+      <w:pPr>
+        <w:pStyle w:val="Seznamliteratury"/>
+      </w:pPr>
+      <w:r>
+        <w:t xml:space="preserve">KERSLAGER, Milan. Typografická pravidla. </w:t>
+      </w:r>
+      <w:r>
+        <w:rPr>
+          <w:i/>
+        </w:rPr>
+        <w:t>SPŠE a VOŠ Liberec</w:t>
+      </w:r>
+      <w:r>
+        <w:t xml:space="preserve"> [online]. 2016 [cit. 2020-12-01]. Dostupné z: https://www.pslib.cz/milan.kerslager/Typografick%C3%A1_pravidla</w:t>
+      </w:r>
+    </w:p>
+    <w:p>
+      <w:pPr>
+        <w:pStyle w:val="Seznamliteratury"/>
+      </w:pPr>
+      <w:r>
+        <w:t xml:space="preserve">KOČIČKA, Pavel </w:t>
+      </w:r>
+      <w:r>
+        <w:t>a</w:t>
+      </w:r>
+      <w:r>
         <w:t> </w:t>
       </w:r>
       <w:r>
+        <w:t xml:space="preserve">Filip BLAŽEK. </w:t>
+      </w:r>
+      <w:r>
         <w:rPr>
           <w:i/>
         </w:rPr>
-        <w:t>citace informačních zdrojů</w:t>
-      </w:r>
-      <w:r>
-        <w:t xml:space="preserve">. 3. vyd. Praha: Úřad pro technickou normalizaci, metrologii </w:t>
+        <w:t>Praktická typografie</w:t>
+      </w:r>
+      <w:r>
+        <w:t>. Praha: Computer Press, c2000. DTP &amp; grafika. ISBN 80-7226-385-4.</w:t>
+      </w:r>
+    </w:p>
+    <w:p>
+      <w:pPr>
+        <w:pStyle w:val="Seznamliteratury"/>
+      </w:pPr>
+      <w:r>
+        <w:t xml:space="preserve">MEŠKO, Dušan, Dušan KATUŠČÁK </w:t>
       </w:r>
       <w:r>
         <w:t>a</w:t>
@@ -10340,192 +11022,16 @@
         <w:t> </w:t>
       </w:r>
       <w:r>
-        <w:t>státní zkušebnictví, 2011. Česká technická norma.</w:t>
-      </w:r>
-    </w:p>
-    <w:p>
-      <w:pPr>
-        <w:pStyle w:val="Seznamliteratury"/>
-      </w:pPr>
-      <w:r>
-        <w:t xml:space="preserve">ECO, Umberto. </w:t>
+        <w:t xml:space="preserve">Ján FINDRA. </w:t>
       </w:r>
       <w:r>
         <w:rPr>
           <w:i/>
         </w:rPr>
-        <w:t>Jak napsat diplomovou práci</w:t>
-      </w:r>
-      <w:r>
-        <w:t xml:space="preserve">. Olomouc: </w:t>
-      </w:r>
-      <w:proofErr w:type="spellStart"/>
-      <w:r>
-        <w:t>Votobia</w:t>
-      </w:r>
-      <w:proofErr w:type="spellEnd"/>
-      <w:r>
-        <w:t>, 1997. Velká řada (</w:t>
-      </w:r>
-      <w:proofErr w:type="spellStart"/>
-      <w:r>
-        <w:t>Votobia</w:t>
-      </w:r>
-      <w:proofErr w:type="spellEnd"/>
-      <w:r>
-        <w:t>). ISBN 80-7198-173-7.</w:t>
-      </w:r>
-    </w:p>
-    <w:p>
-      <w:pPr>
-        <w:pStyle w:val="Seznamliteratury"/>
-      </w:pPr>
-      <w:r>
-        <w:t xml:space="preserve">FIŠER, Zbyněk. </w:t>
-      </w:r>
-      <w:r>
-        <w:rPr>
-          <w:i/>
-        </w:rPr>
-        <w:t>Tvůrčí psaní: malá učebnice technik tvůrčího psaní</w:t>
-      </w:r>
-      <w:r>
-        <w:t xml:space="preserve">. Brno: </w:t>
-      </w:r>
-      <w:proofErr w:type="spellStart"/>
-      <w:r>
-        <w:t>Paido</w:t>
-      </w:r>
-      <w:proofErr w:type="spellEnd"/>
-      <w:r>
-        <w:t>, 2001. Edice pedagogické literatury. ISBN 80-85931-99-0.</w:t>
-      </w:r>
-    </w:p>
-    <w:p>
-      <w:pPr>
-        <w:pStyle w:val="Seznamliteratury"/>
-      </w:pPr>
-      <w:r>
-        <w:rPr>
-          <w:i/>
-        </w:rPr>
-        <w:t>Internetová jazyková příručka</w:t>
-      </w:r>
-      <w:r>
-        <w:t xml:space="preserve"> [online].</w:t>
-      </w:r>
-      <w:r>
-        <w:t xml:space="preserve"> Praha: Ústav pro jazyk český, © </w:t>
-      </w:r>
-      <w:r>
-        <w:t>2008–</w:t>
-      </w:r>
-      <w:r>
-        <w:t xml:space="preserve">2020 [cit. 2020-12-09]. Dostupné z: </w:t>
-      </w:r>
-      <w:r>
-        <w:t>https://prirucka.ujc.cas.cz/</w:t>
-      </w:r>
-    </w:p>
-    <w:p>
-      <w:pPr>
-        <w:pStyle w:val="Seznamliteratury"/>
-      </w:pPr>
-      <w:r>
-        <w:t xml:space="preserve">KERSLAGER, Milan. Typografická pravidla. </w:t>
-      </w:r>
-      <w:r>
-        <w:rPr>
-          <w:i/>
-        </w:rPr>
-        <w:t>SPŠE a VOŠ Liberec</w:t>
-      </w:r>
-      <w:r>
-        <w:t xml:space="preserve"> [online]. 2016 [cit. 2020-12-01]. Dostupné z: https://www.pslib.cz/milan.kerslager/Typografick%C3%A1_pravidla</w:t>
-      </w:r>
-    </w:p>
-    <w:p>
-      <w:pPr>
-        <w:pStyle w:val="Seznamliteratury"/>
-      </w:pPr>
-      <w:r>
-        <w:t xml:space="preserve">KOČIČKA, Pavel </w:t>
-      </w:r>
-      <w:r>
-        <w:t>a</w:t>
-      </w:r>
-      <w:r>
-        <w:t> </w:t>
-      </w:r>
-      <w:r>
-        <w:t xml:space="preserve">Filip BLAŽEK. </w:t>
-      </w:r>
-      <w:r>
-        <w:rPr>
-          <w:i/>
-        </w:rPr>
-        <w:t>Praktická typografie</w:t>
-      </w:r>
-      <w:r>
-        <w:t xml:space="preserve">. Praha: </w:t>
-      </w:r>
-      <w:proofErr w:type="spellStart"/>
-      <w:r>
-        <w:t>Computer</w:t>
-      </w:r>
-      <w:proofErr w:type="spellEnd"/>
-      <w:r>
-        <w:t xml:space="preserve"> </w:t>
-      </w:r>
-      <w:proofErr w:type="spellStart"/>
-      <w:r>
-        <w:t>Press</w:t>
-      </w:r>
-      <w:proofErr w:type="spellEnd"/>
-      <w:r>
-        <w:t>, c2000. DTP &amp; grafika. ISBN 80-7226-385-4.</w:t>
-      </w:r>
-    </w:p>
-    <w:p>
-      <w:pPr>
-        <w:pStyle w:val="Seznamliteratury"/>
-      </w:pPr>
-      <w:r>
-        <w:t xml:space="preserve">MEŠKO, Dušan, Dušan KATUŠČÁK </w:t>
-      </w:r>
-      <w:r>
-        <w:t>a</w:t>
-      </w:r>
-      <w:r>
-        <w:t> </w:t>
-      </w:r>
-      <w:r>
-        <w:t xml:space="preserve">Ján FINDRA. </w:t>
-      </w:r>
-      <w:r>
-        <w:rPr>
-          <w:i/>
-        </w:rPr>
         <w:t>Akademická příručka</w:t>
       </w:r>
       <w:r>
-        <w:t xml:space="preserve">. České, </w:t>
-      </w:r>
-      <w:proofErr w:type="spellStart"/>
-      <w:r>
-        <w:t>upr</w:t>
-      </w:r>
-      <w:proofErr w:type="spellEnd"/>
-      <w:r>
-        <w:t xml:space="preserve">. vyd. Martin: </w:t>
-      </w:r>
-      <w:proofErr w:type="spellStart"/>
-      <w:r>
-        <w:t>Osveta</w:t>
-      </w:r>
-      <w:proofErr w:type="spellEnd"/>
-      <w:r>
-        <w:t>, 2006. ISBN 80-8063-219-7.</w:t>
+        <w:t>. České, upr. vyd. Martin: Osveta, 2006. ISBN 80-8063-219-7.</w:t>
       </w:r>
     </w:p>
     <w:p>
@@ -10567,12 +11073,12 @@
           <w:numId w:val="0"/>
         </w:numPr>
       </w:pPr>
-      <w:bookmarkStart w:id="51" w:name="_Toc62826318"/>
+      <w:bookmarkStart w:id="61" w:name="_Toc62826318"/>
       <w:r>
         <w:lastRenderedPageBreak/>
         <w:t>Přílohy</w:t>
       </w:r>
-      <w:bookmarkEnd w:id="51"/>
+      <w:bookmarkEnd w:id="61"/>
     </w:p>
     <w:p>
       <w:pPr>
@@ -10719,21 +11225,7 @@
         <w:rPr>
           <w:color w:val="5B9BD5" w:themeColor="accent1"/>
         </w:rPr>
-        <w:t xml:space="preserve">většího </w:t>
-      </w:r>
-      <w:proofErr w:type="spellStart"/>
-      <w:r>
-        <w:rPr>
-          <w:color w:val="5B9BD5" w:themeColor="accent1"/>
-        </w:rPr>
-        <w:t>rozahu</w:t>
-      </w:r>
-      <w:proofErr w:type="spellEnd"/>
-      <w:r>
-        <w:rPr>
-          <w:color w:val="5B9BD5" w:themeColor="accent1"/>
-        </w:rPr>
-        <w:t>.</w:t>
+        <w:t>většího rozahu.</w:t>
       </w:r>
     </w:p>
     <w:p>
@@ -11133,7 +11625,7 @@
       </w:r>
     </w:p>
     <w:sectPr>
-      <w:footerReference w:type="default" r:id="rId29"/>
+      <w:footerReference w:type="default" r:id="rId49"/>
       <w:pgSz w:w="11906" w:h="16838"/>
       <w:pgMar w:top="1418" w:right="1418" w:bottom="1418" w:left="1985" w:header="709" w:footer="709" w:gutter="0"/>
       <w:cols w:space="708"/>
@@ -15329,6 +15821,7 @@
   <w:style w:type="character" w:default="1" w:styleId="Standardnpsmoodstavce">
     <w:name w:val="Default Paragraph Font"/>
     <w:uiPriority w:val="1"/>
+    <w:semiHidden/>
     <w:unhideWhenUsed/>
   </w:style>
   <w:style w:type="table" w:default="1" w:styleId="Normlntabulka">
@@ -16225,7 +16718,7 @@
     <w:charset w:val="EE"/>
     <w:family w:val="roman"/>
     <w:pitch w:val="variable"/>
-    <w:sig w:usb0="E0002AFF" w:usb1="C0007843" w:usb2="00000009" w:usb3="00000000" w:csb0="000001FF" w:csb1="00000000"/>
+    <w:sig w:usb0="E0002EFF" w:usb1="C000785B" w:usb2="00000009" w:usb3="00000000" w:csb0="000001FF" w:csb1="00000000"/>
   </w:font>
   <w:font w:name="Courier New">
     <w:panose1 w:val="02070309020205020404"/>
@@ -16246,14 +16739,14 @@
     <w:charset w:val="EE"/>
     <w:family w:val="swiss"/>
     <w:pitch w:val="variable"/>
-    <w:sig w:usb0="E0002AFF" w:usb1="4000ACFF" w:usb2="00000001" w:usb3="00000000" w:csb0="000001FF" w:csb1="00000000"/>
+    <w:sig w:usb0="E4002EFF" w:usb1="C000247B" w:usb2="00000009" w:usb3="00000000" w:csb0="000001FF" w:csb1="00000000"/>
   </w:font>
   <w:font w:name="Calibri Light">
     <w:panose1 w:val="020F0302020204030204"/>
     <w:charset w:val="EE"/>
     <w:family w:val="swiss"/>
     <w:pitch w:val="variable"/>
-    <w:sig w:usb0="A0002AEF" w:usb1="4000207B" w:usb2="00000000" w:usb3="00000000" w:csb0="000001FF" w:csb1="00000000"/>
+    <w:sig w:usb0="E4002EFF" w:usb1="C000247B" w:usb2="00000009" w:usb3="00000000" w:csb0="000001FF" w:csb1="00000000"/>
   </w:font>
   <w:font w:name="Segoe UI">
     <w:panose1 w:val="020B0502040204020203"/>
@@ -16298,8 +16791,10 @@
     <w:rsid w:val="00387F6E"/>
     <w:rsid w:val="00417A64"/>
     <w:rsid w:val="00466793"/>
+    <w:rsid w:val="004A7174"/>
     <w:rsid w:val="00516CF2"/>
     <w:rsid w:val="005171BE"/>
+    <w:rsid w:val="006462F6"/>
     <w:rsid w:val="006F67BD"/>
     <w:rsid w:val="007815E8"/>
     <w:rsid w:val="00820F7C"/>
@@ -17219,6 +17714,21 @@
 </file>
 
 <file path=customXml/item3.xml><?xml version="1.0" encoding="utf-8"?>
+<?mso-contentType ?>
+<FormTemplates xmlns="http://schemas.microsoft.com/sharepoint/v3/contenttype/forms">
+  <Display>DocumentLibraryForm</Display>
+  <Edit>DocumentLibraryForm</Edit>
+  <New>DocumentLibraryForm</New>
+</FormTemplates>
+</file>
+
+<file path=customXml/item4.xml><?xml version="1.0" encoding="utf-8"?>
+<p:properties xmlns:p="http://schemas.microsoft.com/office/2006/metadata/properties" xmlns:xsi="http://www.w3.org/2001/XMLSchema-instance" xmlns:pc="http://schemas.microsoft.com/office/infopath/2007/PartnerControls">
+  <documentManagement/>
+</p:properties>
+</file>
+
+<file path=customXml/item5.xml><?xml version="1.0" encoding="utf-8"?>
 <b:Sources xmlns:b="http://schemas.openxmlformats.org/officeDocument/2006/bibliography" xmlns="http://schemas.openxmlformats.org/officeDocument/2006/bibliography" SelectedStyle="\APASixthEditionOfficeOnline.xsl" StyleName="APA" Version="6">
   <b:Source>
     <b:Tag>Sta02</b:Tag>
@@ -17499,21 +18009,6 @@
 </b:Sources>
 </file>
 
-<file path=customXml/item4.xml><?xml version="1.0" encoding="utf-8"?>
-<p:properties xmlns:p="http://schemas.microsoft.com/office/2006/metadata/properties" xmlns:xsi="http://www.w3.org/2001/XMLSchema-instance" xmlns:pc="http://schemas.microsoft.com/office/infopath/2007/PartnerControls">
-  <documentManagement/>
-</p:properties>
-</file>
-
-<file path=customXml/item5.xml><?xml version="1.0" encoding="utf-8"?>
-<?mso-contentType ?>
-<FormTemplates xmlns="http://schemas.microsoft.com/sharepoint/v3/contenttype/forms">
-  <Display>DocumentLibraryForm</Display>
-  <Edit>DocumentLibraryForm</Edit>
-  <New>DocumentLibraryForm</New>
-</FormTemplates>
-</file>
-
 <file path=customXml/itemProps1.xml><?xml version="1.0" encoding="utf-8"?>
 <ds:datastoreItem xmlns:ds="http://schemas.openxmlformats.org/officeDocument/2006/customXml" ds:itemID="{55AF091B-3C7A-41E3-B477-F2FDAA23CFDA}">
   <ds:schemaRefs>
@@ -17541,9 +18036,9 @@
 </file>
 
 <file path=customXml/itemProps3.xml><?xml version="1.0" encoding="utf-8"?>
-<ds:datastoreItem xmlns:ds="http://schemas.openxmlformats.org/officeDocument/2006/customXml" ds:itemID="{DFF3B643-61C8-474D-98FB-2EE4B6EA7407}">
+<ds:datastoreItem xmlns:ds="http://schemas.openxmlformats.org/officeDocument/2006/customXml" ds:itemID="{B7C1A596-E5BE-4405-BB39-8891EE7E0A9A}">
   <ds:schemaRefs>
-    <ds:schemaRef ds:uri="http://schemas.openxmlformats.org/officeDocument/2006/bibliography"/>
+    <ds:schemaRef ds:uri="http://schemas.microsoft.com/sharepoint/v3/contenttype/forms"/>
   </ds:schemaRefs>
 </ds:datastoreItem>
 </file>
@@ -17558,9 +18053,9 @@
 </file>
 
 <file path=customXml/itemProps5.xml><?xml version="1.0" encoding="utf-8"?>
-<ds:datastoreItem xmlns:ds="http://schemas.openxmlformats.org/officeDocument/2006/customXml" ds:itemID="{B7C1A596-E5BE-4405-BB39-8891EE7E0A9A}">
+<ds:datastoreItem xmlns:ds="http://schemas.openxmlformats.org/officeDocument/2006/customXml" ds:itemID="{DFF3B643-61C8-474D-98FB-2EE4B6EA7407}">
   <ds:schemaRefs>
-    <ds:schemaRef ds:uri="http://schemas.microsoft.com/sharepoint/v3/contenttype/forms"/>
+    <ds:schemaRef ds:uri="http://schemas.openxmlformats.org/officeDocument/2006/bibliography"/>
   </ds:schemaRefs>
 </ds:datastoreItem>
 </file>
</xml_diff>

<commit_message>
worked on text of BP
</commit_message>
<xml_diff>
--- a/doc/humpal_BP_0001.docx
+++ b/doc/humpal_BP_0001.docx
@@ -480,10 +480,10 @@
             <v:path o:extrusionok="f" gradientshapeok="t" o:connecttype="rect"/>
             <o:lock v:ext="edit" aspectratio="t"/>
           </v:shapetype>
-          <v:shape id="_x0000_i1461" type="#_x0000_t75" style="width:440.5pt;height:445.3pt" o:ole="">
+          <v:shape id="_x0000_i1025" type="#_x0000_t75" style="width:440.5pt;height:445.3pt" o:ole="">
             <v:imagedata r:id="rId12" o:title=""/>
           </v:shape>
-          <o:OLEObject Type="Embed" ProgID="Word.Document.12" ShapeID="_x0000_i1461" DrawAspect="Content" ObjectID="_1695154295" r:id="rId13">
+          <o:OLEObject Type="Embed" ProgID="Word.Document.12" ShapeID="_x0000_i1025" DrawAspect="Content" ObjectID="_1696349753" r:id="rId13">
             <o:FieldCodes>\s</o:FieldCodes>
           </o:OLEObject>
         </w:object>
@@ -4200,24 +4200,14 @@
                             <w:r>
                               <w:t xml:space="preserve">Obr. </w:t>
                             </w:r>
-                            <w:r>
-                              <w:fldChar w:fldCharType="begin"/>
-                            </w:r>
-                            <w:r>
-                              <w:instrText xml:space="preserve"> SEQ Obr. \* ARABIC </w:instrText>
-                            </w:r>
-                            <w:r>
-                              <w:fldChar w:fldCharType="separate"/>
-                            </w:r>
-                            <w:r>
-                              <w:rPr>
-                                <w:noProof/>
-                              </w:rPr>
-                              <w:t>1</w:t>
-                            </w:r>
-                            <w:r>
-                              <w:fldChar w:fldCharType="end"/>
-                            </w:r>
+                            <w:fldSimple w:instr=" SEQ Obr. \* ARABIC ">
+                              <w:r>
+                                <w:rPr>
+                                  <w:noProof/>
+                                </w:rPr>
+                                <w:t>1</w:t>
+                              </w:r>
+                            </w:fldSimple>
                             <w:r>
                               <w:t xml:space="preserve"> </w:t>
                             </w:r>
@@ -4268,24 +4258,14 @@
                       <w:r>
                         <w:t xml:space="preserve">Obr. </w:t>
                       </w:r>
-                      <w:r>
-                        <w:fldChar w:fldCharType="begin"/>
-                      </w:r>
-                      <w:r>
-                        <w:instrText xml:space="preserve"> SEQ Obr. \* ARABIC </w:instrText>
-                      </w:r>
-                      <w:r>
-                        <w:fldChar w:fldCharType="separate"/>
-                      </w:r>
-                      <w:r>
-                        <w:rPr>
-                          <w:noProof/>
-                        </w:rPr>
-                        <w:t>1</w:t>
-                      </w:r>
-                      <w:r>
-                        <w:fldChar w:fldCharType="end"/>
-                      </w:r>
+                      <w:fldSimple w:instr=" SEQ Obr. \* ARABIC ">
+                        <w:r>
+                          <w:rPr>
+                            <w:noProof/>
+                          </w:rPr>
+                          <w:t>1</w:t>
+                        </w:r>
+                      </w:fldSimple>
                       <w:r>
                         <w:t xml:space="preserve"> </w:t>
                       </w:r>
@@ -4499,24 +4479,14 @@
                             <w:r>
                               <w:t xml:space="preserve">Obr. </w:t>
                             </w:r>
-                            <w:r>
-                              <w:fldChar w:fldCharType="begin"/>
-                            </w:r>
-                            <w:r>
-                              <w:instrText xml:space="preserve"> SEQ Obr. \* ARABIC </w:instrText>
-                            </w:r>
-                            <w:r>
-                              <w:fldChar w:fldCharType="separate"/>
-                            </w:r>
-                            <w:r>
-                              <w:rPr>
-                                <w:noProof/>
-                              </w:rPr>
-                              <w:t>2</w:t>
-                            </w:r>
-                            <w:r>
-                              <w:fldChar w:fldCharType="end"/>
-                            </w:r>
+                            <w:fldSimple w:instr=" SEQ Obr. \* ARABIC ">
+                              <w:r>
+                                <w:rPr>
+                                  <w:noProof/>
+                                </w:rPr>
+                                <w:t>2</w:t>
+                              </w:r>
+                            </w:fldSimple>
                             <w:r>
                               <w:t xml:space="preserve"> </w:t>
                             </w:r>
@@ -4554,24 +4524,14 @@
                       <w:r>
                         <w:t xml:space="preserve">Obr. </w:t>
                       </w:r>
-                      <w:r>
-                        <w:fldChar w:fldCharType="begin"/>
-                      </w:r>
-                      <w:r>
-                        <w:instrText xml:space="preserve"> SEQ Obr. \* ARABIC </w:instrText>
-                      </w:r>
-                      <w:r>
-                        <w:fldChar w:fldCharType="separate"/>
-                      </w:r>
-                      <w:r>
-                        <w:rPr>
-                          <w:noProof/>
-                        </w:rPr>
-                        <w:t>2</w:t>
-                      </w:r>
-                      <w:r>
-                        <w:fldChar w:fldCharType="end"/>
-                      </w:r>
+                      <w:fldSimple w:instr=" SEQ Obr. \* ARABIC ">
+                        <w:r>
+                          <w:rPr>
+                            <w:noProof/>
+                          </w:rPr>
+                          <w:t>2</w:t>
+                        </w:r>
+                      </w:fldSimple>
                       <w:r>
                         <w:t xml:space="preserve"> </w:t>
                       </w:r>
@@ -4782,24 +4742,14 @@
       <w:r>
         <w:t xml:space="preserve">Obr. </w:t>
       </w:r>
-      <w:r>
-        <w:fldChar w:fldCharType="begin"/>
-      </w:r>
-      <w:r>
-        <w:instrText xml:space="preserve"> SEQ Obr. \* ARABIC </w:instrText>
-      </w:r>
-      <w:r>
-        <w:fldChar w:fldCharType="separate"/>
-      </w:r>
-      <w:r>
-        <w:rPr>
-          <w:noProof/>
-        </w:rPr>
-        <w:t>3</w:t>
-      </w:r>
-      <w:r>
-        <w:fldChar w:fldCharType="end"/>
-      </w:r>
+      <w:fldSimple w:instr=" SEQ Obr. \* ARABIC ">
+        <w:r>
+          <w:rPr>
+            <w:noProof/>
+          </w:rPr>
+          <w:t>3</w:t>
+        </w:r>
+      </w:fldSimple>
       <w:r>
         <w:t xml:space="preserve"> </w:t>
       </w:r>
@@ -4882,24 +4832,14 @@
       <w:r>
         <w:t xml:space="preserve">Obr. </w:t>
       </w:r>
-      <w:r>
-        <w:fldChar w:fldCharType="begin"/>
-      </w:r>
-      <w:r>
-        <w:instrText xml:space="preserve"> SEQ Obr. \* ARABIC </w:instrText>
-      </w:r>
-      <w:r>
-        <w:fldChar w:fldCharType="separate"/>
-      </w:r>
-      <w:r>
-        <w:rPr>
-          <w:noProof/>
-        </w:rPr>
-        <w:t>4</w:t>
-      </w:r>
-      <w:r>
-        <w:fldChar w:fldCharType="end"/>
-      </w:r>
+      <w:fldSimple w:instr=" SEQ Obr. \* ARABIC ">
+        <w:r>
+          <w:rPr>
+            <w:noProof/>
+          </w:rPr>
+          <w:t>4</w:t>
+        </w:r>
+      </w:fldSimple>
       <w:r>
         <w:t xml:space="preserve"> </w:t>
       </w:r>
@@ -4977,24 +4917,14 @@
       <w:r>
         <w:t xml:space="preserve">Obr. </w:t>
       </w:r>
-      <w:r>
-        <w:fldChar w:fldCharType="begin"/>
-      </w:r>
-      <w:r>
-        <w:instrText xml:space="preserve"> SEQ Obr. \* ARABIC </w:instrText>
-      </w:r>
-      <w:r>
-        <w:fldChar w:fldCharType="separate"/>
-      </w:r>
-      <w:r>
-        <w:rPr>
-          <w:noProof/>
-        </w:rPr>
-        <w:t>5</w:t>
-      </w:r>
-      <w:r>
-        <w:fldChar w:fldCharType="end"/>
-      </w:r>
+      <w:fldSimple w:instr=" SEQ Obr. \* ARABIC ">
+        <w:r>
+          <w:rPr>
+            <w:noProof/>
+          </w:rPr>
+          <w:t>5</w:t>
+        </w:r>
+      </w:fldSimple>
       <w:r>
         <w:rPr>
           <w:noProof/>
@@ -5176,24 +5106,14 @@
       <w:r>
         <w:t xml:space="preserve">Obr. </w:t>
       </w:r>
-      <w:r>
-        <w:fldChar w:fldCharType="begin"/>
-      </w:r>
-      <w:r>
-        <w:instrText xml:space="preserve"> SEQ Obr. \* ARABIC </w:instrText>
-      </w:r>
-      <w:r>
-        <w:fldChar w:fldCharType="separate"/>
-      </w:r>
-      <w:r>
-        <w:rPr>
-          <w:noProof/>
-        </w:rPr>
-        <w:t>6</w:t>
-      </w:r>
-      <w:r>
-        <w:fldChar w:fldCharType="end"/>
-      </w:r>
+      <w:fldSimple w:instr=" SEQ Obr. \* ARABIC ">
+        <w:r>
+          <w:rPr>
+            <w:noProof/>
+          </w:rPr>
+          <w:t>6</w:t>
+        </w:r>
+      </w:fldSimple>
       <w:r>
         <w:t xml:space="preserve"> </w:t>
       </w:r>
@@ -5570,10 +5490,10 @@
       </w:pPr>
       <w:r>
         <w:object w:dxaOrig="9072" w:dyaOrig="3625" w14:anchorId="268DF7A9">
-          <v:shape id="_x0000_i1354" type="#_x0000_t75" style="width:453.6pt;height:181.25pt" o:ole="">
+          <v:shape id="_x0000_i1026" type="#_x0000_t75" style="width:453.6pt;height:181.25pt" o:ole="">
             <v:imagedata r:id="rId25" o:title=""/>
           </v:shape>
-          <o:OLEObject Type="Embed" ProgID="Word.OpenDocumentText.12" ShapeID="_x0000_i1354" DrawAspect="Content" ObjectID="_1695154296" r:id="rId26"/>
+          <o:OLEObject Type="Embed" ProgID="Word.OpenDocumentText.12" ShapeID="_x0000_i1026" DrawAspect="Content" ObjectID="_1696349754" r:id="rId26"/>
         </w:object>
       </w:r>
     </w:p>
@@ -5584,24 +5504,14 @@
       <w:r>
         <w:t xml:space="preserve">Obr. </w:t>
       </w:r>
-      <w:r>
-        <w:fldChar w:fldCharType="begin"/>
-      </w:r>
-      <w:r>
-        <w:instrText xml:space="preserve"> SEQ Obr. \* ARABIC </w:instrText>
-      </w:r>
-      <w:r>
-        <w:fldChar w:fldCharType="separate"/>
-      </w:r>
-      <w:r>
-        <w:rPr>
-          <w:noProof/>
-        </w:rPr>
-        <w:t>7</w:t>
-      </w:r>
-      <w:r>
-        <w:fldChar w:fldCharType="end"/>
-      </w:r>
+      <w:fldSimple w:instr=" SEQ Obr. \* ARABIC ">
+        <w:r>
+          <w:rPr>
+            <w:noProof/>
+          </w:rPr>
+          <w:t>7</w:t>
+        </w:r>
+      </w:fldSimple>
       <w:r>
         <w:t xml:space="preserve"> Jednoduchý příklad Hello </w:t>
       </w:r>
@@ -5681,24 +5591,14 @@
       <w:r>
         <w:t xml:space="preserve">Obr. </w:t>
       </w:r>
-      <w:r>
-        <w:fldChar w:fldCharType="begin"/>
-      </w:r>
-      <w:r>
-        <w:instrText xml:space="preserve"> SEQ Obr. \* ARABIC </w:instrText>
-      </w:r>
-      <w:r>
-        <w:fldChar w:fldCharType="separate"/>
-      </w:r>
-      <w:r>
-        <w:rPr>
-          <w:noProof/>
-        </w:rPr>
-        <w:t>8</w:t>
-      </w:r>
-      <w:r>
-        <w:fldChar w:fldCharType="end"/>
-      </w:r>
+      <w:fldSimple w:instr=" SEQ Obr. \* ARABIC ">
+        <w:r>
+          <w:rPr>
+            <w:noProof/>
+          </w:rPr>
+          <w:t>8</w:t>
+        </w:r>
+      </w:fldSimple>
       <w:r>
         <w:t xml:space="preserve"> Příklad výstupu Hello </w:t>
       </w:r>
@@ -5780,24 +5680,14 @@
       <w:r>
         <w:t xml:space="preserve">Obr. </w:t>
       </w:r>
-      <w:r>
-        <w:fldChar w:fldCharType="begin"/>
-      </w:r>
-      <w:r>
-        <w:instrText xml:space="preserve"> SEQ Obr. \* ARABIC </w:instrText>
-      </w:r>
-      <w:r>
-        <w:fldChar w:fldCharType="separate"/>
-      </w:r>
-      <w:r>
-        <w:rPr>
-          <w:noProof/>
-        </w:rPr>
-        <w:t>9</w:t>
-      </w:r>
-      <w:r>
-        <w:fldChar w:fldCharType="end"/>
-      </w:r>
+      <w:fldSimple w:instr=" SEQ Obr. \* ARABIC ">
+        <w:r>
+          <w:rPr>
+            <w:noProof/>
+          </w:rPr>
+          <w:t>9</w:t>
+        </w:r>
+      </w:fldSimple>
       <w:r>
         <w:t xml:space="preserve"> Příklad grafického výstupu jednoduchého Hello </w:t>
       </w:r>
@@ -6160,24 +6050,14 @@
       <w:r>
         <w:t xml:space="preserve">Obr. </w:t>
       </w:r>
-      <w:r>
-        <w:fldChar w:fldCharType="begin"/>
-      </w:r>
-      <w:r>
-        <w:instrText xml:space="preserve"> SEQ Obr. \* ARABIC </w:instrText>
-      </w:r>
-      <w:r>
-        <w:fldChar w:fldCharType="separate"/>
-      </w:r>
-      <w:r>
-        <w:rPr>
-          <w:noProof/>
-        </w:rPr>
-        <w:t>10</w:t>
-      </w:r>
-      <w:r>
-        <w:fldChar w:fldCharType="end"/>
-      </w:r>
+      <w:fldSimple w:instr=" SEQ Obr. \* ARABIC ">
+        <w:r>
+          <w:rPr>
+            <w:noProof/>
+          </w:rPr>
+          <w:t>10</w:t>
+        </w:r>
+      </w:fldSimple>
       <w:r>
         <w:t xml:space="preserve"> Diagram obecné struktury práce</w:t>
       </w:r>
@@ -6766,24 +6646,14 @@
       <w:r>
         <w:t xml:space="preserve">Obr. </w:t>
       </w:r>
-      <w:r>
-        <w:fldChar w:fldCharType="begin"/>
-      </w:r>
-      <w:r>
-        <w:instrText xml:space="preserve"> SEQ Obr. \* ARABIC </w:instrText>
-      </w:r>
-      <w:r>
-        <w:fldChar w:fldCharType="separate"/>
-      </w:r>
-      <w:r>
-        <w:rPr>
-          <w:noProof/>
-        </w:rPr>
-        <w:t>11</w:t>
-      </w:r>
-      <w:r>
-        <w:fldChar w:fldCharType="end"/>
-      </w:r>
+      <w:fldSimple w:instr=" SEQ Obr. \* ARABIC ">
+        <w:r>
+          <w:rPr>
+            <w:noProof/>
+          </w:rPr>
+          <w:t>11</w:t>
+        </w:r>
+      </w:fldSimple>
       <w:r>
         <w:t xml:space="preserve"> Diagram modulu hra</w:t>
       </w:r>
@@ -6817,10 +6687,10 @@
       </w:pPr>
       <w:r>
         <w:object w:dxaOrig="9072" w:dyaOrig="3852" w14:anchorId="2CD1C1C8">
-          <v:shape id="_x0000_i1339" type="#_x0000_t75" style="width:453.6pt;height:192.6pt" o:ole="">
+          <v:shape id="_x0000_i1027" type="#_x0000_t75" style="width:453.6pt;height:192.6pt" o:ole="">
             <v:imagedata r:id="rId29" o:title=""/>
           </v:shape>
-          <o:OLEObject Type="Embed" ProgID="Word.OpenDocumentText.12" ShapeID="_x0000_i1339" DrawAspect="Content" ObjectID="_1695154297" r:id="rId30"/>
+          <o:OLEObject Type="Embed" ProgID="Word.OpenDocumentText.12" ShapeID="_x0000_i1027" DrawAspect="Content" ObjectID="_1696349755" r:id="rId30"/>
         </w:object>
       </w:r>
     </w:p>
@@ -6831,24 +6701,14 @@
       <w:r>
         <w:t xml:space="preserve">Obr. </w:t>
       </w:r>
-      <w:r>
-        <w:fldChar w:fldCharType="begin"/>
-      </w:r>
-      <w:r>
-        <w:instrText xml:space="preserve"> SEQ Obr. \* ARABIC </w:instrText>
-      </w:r>
-      <w:r>
-        <w:fldChar w:fldCharType="separate"/>
-      </w:r>
-      <w:r>
-        <w:rPr>
-          <w:noProof/>
-        </w:rPr>
-        <w:t>12</w:t>
-      </w:r>
-      <w:r>
-        <w:fldChar w:fldCharType="end"/>
-      </w:r>
+      <w:fldSimple w:instr=" SEQ Obr. \* ARABIC ">
+        <w:r>
+          <w:rPr>
+            <w:noProof/>
+          </w:rPr>
+          <w:t>12</w:t>
+        </w:r>
+      </w:fldSimple>
       <w:r>
         <w:t xml:space="preserve"> Třída </w:t>
       </w:r>
@@ -6886,10 +6746,10 @@
       </w:pPr>
       <w:r>
         <w:object w:dxaOrig="9072" w:dyaOrig="1586" w14:anchorId="56ED901F">
-          <v:shape id="_x0000_i1340" type="#_x0000_t75" style="width:453.6pt;height:79.3pt" o:ole="">
+          <v:shape id="_x0000_i1028" type="#_x0000_t75" style="width:453.6pt;height:79.3pt" o:ole="">
             <v:imagedata r:id="rId31" o:title=""/>
           </v:shape>
-          <o:OLEObject Type="Embed" ProgID="Word.OpenDocumentText.12" ShapeID="_x0000_i1340" DrawAspect="Content" ObjectID="_1695154298" r:id="rId32"/>
+          <o:OLEObject Type="Embed" ProgID="Word.OpenDocumentText.12" ShapeID="_x0000_i1028" DrawAspect="Content" ObjectID="_1696349756" r:id="rId32"/>
         </w:object>
       </w:r>
     </w:p>
@@ -6900,24 +6760,14 @@
       <w:r>
         <w:t xml:space="preserve">Obr. </w:t>
       </w:r>
-      <w:r>
-        <w:fldChar w:fldCharType="begin"/>
-      </w:r>
-      <w:r>
-        <w:instrText xml:space="preserve"> SEQ Obr. \* ARABIC </w:instrText>
-      </w:r>
-      <w:r>
-        <w:fldChar w:fldCharType="separate"/>
-      </w:r>
-      <w:r>
-        <w:rPr>
-          <w:noProof/>
-        </w:rPr>
-        <w:t>13</w:t>
-      </w:r>
-      <w:r>
-        <w:fldChar w:fldCharType="end"/>
-      </w:r>
+      <w:fldSimple w:instr=" SEQ Obr. \* ARABIC ">
+        <w:r>
+          <w:rPr>
+            <w:noProof/>
+          </w:rPr>
+          <w:t>13</w:t>
+        </w:r>
+      </w:fldSimple>
       <w:r>
         <w:t xml:space="preserve"> Třída </w:t>
       </w:r>
@@ -7473,24 +7323,14 @@
       <w:r>
         <w:t xml:space="preserve">Obr. </w:t>
       </w:r>
-      <w:r>
-        <w:fldChar w:fldCharType="begin"/>
-      </w:r>
-      <w:r>
-        <w:instrText xml:space="preserve"> SEQ Obr. \* ARABIC </w:instrText>
-      </w:r>
-      <w:r>
-        <w:fldChar w:fldCharType="separate"/>
-      </w:r>
-      <w:r>
-        <w:rPr>
-          <w:noProof/>
-        </w:rPr>
-        <w:t>14</w:t>
-      </w:r>
-      <w:r>
-        <w:fldChar w:fldCharType="end"/>
-      </w:r>
+      <w:fldSimple w:instr=" SEQ Obr. \* ARABIC ">
+        <w:r>
+          <w:rPr>
+            <w:noProof/>
+          </w:rPr>
+          <w:t>14</w:t>
+        </w:r>
+      </w:fldSimple>
       <w:r>
         <w:t xml:space="preserve"> Diagram modulu neuronové sítě</w:t>
       </w:r>
@@ -7504,10 +7344,10 @@
       </w:pPr>
       <w:r>
         <w:object w:dxaOrig="9072" w:dyaOrig="13367" w14:anchorId="0634DC27">
-          <v:shape id="_x0000_i1345" type="#_x0000_t75" style="width:453.6pt;height:668.35pt" o:ole="">
+          <v:shape id="_x0000_i1029" type="#_x0000_t75" style="width:453.6pt;height:668.35pt" o:ole="">
             <v:imagedata r:id="rId33" o:title=""/>
           </v:shape>
-          <o:OLEObject Type="Embed" ProgID="Word.OpenDocumentText.12" ShapeID="_x0000_i1345" DrawAspect="Content" ObjectID="_1695154299" r:id="rId34"/>
+          <o:OLEObject Type="Embed" ProgID="Word.OpenDocumentText.12" ShapeID="_x0000_i1029" DrawAspect="Content" ObjectID="_1696349757" r:id="rId34"/>
         </w:object>
       </w:r>
     </w:p>
@@ -7518,24 +7358,14 @@
       <w:r>
         <w:t xml:space="preserve">Obr. </w:t>
       </w:r>
-      <w:r>
-        <w:fldChar w:fldCharType="begin"/>
-      </w:r>
-      <w:r>
-        <w:instrText xml:space="preserve"> SEQ Obr. \* ARABIC </w:instrText>
-      </w:r>
-      <w:r>
-        <w:fldChar w:fldCharType="separate"/>
-      </w:r>
-      <w:r>
-        <w:rPr>
-          <w:noProof/>
-        </w:rPr>
-        <w:t>15</w:t>
-      </w:r>
-      <w:r>
-        <w:fldChar w:fldCharType="end"/>
-      </w:r>
+      <w:fldSimple w:instr=" SEQ Obr. \* ARABIC ">
+        <w:r>
+          <w:rPr>
+            <w:noProof/>
+          </w:rPr>
+          <w:t>15</w:t>
+        </w:r>
+      </w:fldSimple>
       <w:r>
         <w:t xml:space="preserve"> Definice třídy </w:t>
       </w:r>
@@ -7885,24 +7715,14 @@
       <w:r>
         <w:t xml:space="preserve">Obr. </w:t>
       </w:r>
-      <w:r>
-        <w:fldChar w:fldCharType="begin"/>
-      </w:r>
-      <w:r>
-        <w:instrText xml:space="preserve"> SEQ Obr. \* ARABIC </w:instrText>
-      </w:r>
-      <w:r>
-        <w:fldChar w:fldCharType="separate"/>
-      </w:r>
-      <w:r>
-        <w:rPr>
-          <w:noProof/>
-        </w:rPr>
-        <w:t>16</w:t>
-      </w:r>
-      <w:r>
-        <w:fldChar w:fldCharType="end"/>
-      </w:r>
+      <w:fldSimple w:instr=" SEQ Obr. \* ARABIC ">
+        <w:r>
+          <w:rPr>
+            <w:noProof/>
+          </w:rPr>
+          <w:t>16</w:t>
+        </w:r>
+      </w:fldSimple>
       <w:r>
         <w:t xml:space="preserve"> Diagram hierarchie genetického algoritmu</w:t>
       </w:r>
@@ -7929,10 +7749,10 @@
       </w:pPr>
       <w:r>
         <w:object w:dxaOrig="9072" w:dyaOrig="4531" w14:anchorId="7E90908E">
-          <v:shape id="_x0000_i1341" type="#_x0000_t75" style="width:453.6pt;height:226.55pt" o:ole="">
+          <v:shape id="_x0000_i1030" type="#_x0000_t75" style="width:453.6pt;height:226.55pt" o:ole="">
             <v:imagedata r:id="rId35" o:title=""/>
           </v:shape>
-          <o:OLEObject Type="Embed" ProgID="Word.OpenDocumentText.12" ShapeID="_x0000_i1341" DrawAspect="Content" ObjectID="_1695154300" r:id="rId36"/>
+          <o:OLEObject Type="Embed" ProgID="Word.OpenDocumentText.12" ShapeID="_x0000_i1030" DrawAspect="Content" ObjectID="_1696349758" r:id="rId36"/>
         </w:object>
       </w:r>
     </w:p>
@@ -7943,24 +7763,14 @@
       <w:r>
         <w:t xml:space="preserve">Obr. </w:t>
       </w:r>
-      <w:r>
-        <w:fldChar w:fldCharType="begin"/>
-      </w:r>
-      <w:r>
-        <w:instrText xml:space="preserve"> SEQ Obr. \* ARABIC </w:instrText>
-      </w:r>
-      <w:r>
-        <w:fldChar w:fldCharType="separate"/>
-      </w:r>
-      <w:r>
-        <w:rPr>
-          <w:noProof/>
-        </w:rPr>
-        <w:t>17</w:t>
-      </w:r>
-      <w:r>
-        <w:fldChar w:fldCharType="end"/>
-      </w:r>
+      <w:fldSimple w:instr=" SEQ Obr. \* ARABIC ">
+        <w:r>
+          <w:rPr>
+            <w:noProof/>
+          </w:rPr>
+          <w:t>17</w:t>
+        </w:r>
+      </w:fldSimple>
       <w:r>
         <w:t xml:space="preserve"> Definice třídy </w:t>
       </w:r>
@@ -8002,10 +7812,10 @@
       </w:pPr>
       <w:r>
         <w:object w:dxaOrig="9072" w:dyaOrig="5890" w14:anchorId="0AC52F07">
-          <v:shape id="_x0000_i1342" type="#_x0000_t75" style="width:453.6pt;height:294.5pt" o:ole="">
+          <v:shape id="_x0000_i1031" type="#_x0000_t75" style="width:453.6pt;height:294.5pt" o:ole="">
             <v:imagedata r:id="rId37" o:title=""/>
           </v:shape>
-          <o:OLEObject Type="Embed" ProgID="Word.OpenDocumentText.12" ShapeID="_x0000_i1342" DrawAspect="Content" ObjectID="_1695154301" r:id="rId38"/>
+          <o:OLEObject Type="Embed" ProgID="Word.OpenDocumentText.12" ShapeID="_x0000_i1031" DrawAspect="Content" ObjectID="_1696349759" r:id="rId38"/>
         </w:object>
       </w:r>
     </w:p>
@@ -8016,24 +7826,14 @@
       <w:r>
         <w:t xml:space="preserve">Obr. </w:t>
       </w:r>
-      <w:r>
-        <w:fldChar w:fldCharType="begin"/>
-      </w:r>
-      <w:r>
-        <w:instrText xml:space="preserve"> SEQ Obr. \* ARABIC </w:instrText>
-      </w:r>
-      <w:r>
-        <w:fldChar w:fldCharType="separate"/>
-      </w:r>
-      <w:r>
-        <w:rPr>
-          <w:noProof/>
-        </w:rPr>
-        <w:t>18</w:t>
-      </w:r>
-      <w:r>
-        <w:fldChar w:fldCharType="end"/>
-      </w:r>
+      <w:fldSimple w:instr=" SEQ Obr. \* ARABIC ">
+        <w:r>
+          <w:rPr>
+            <w:noProof/>
+          </w:rPr>
+          <w:t>18</w:t>
+        </w:r>
+      </w:fldSimple>
       <w:r>
         <w:t xml:space="preserve"> Implementace třídy </w:t>
       </w:r>
@@ -8087,10 +7887,10 @@
       </w:pPr>
       <w:r>
         <w:object w:dxaOrig="9072" w:dyaOrig="6344" w14:anchorId="0975B5AE">
-          <v:shape id="_x0000_i1344" type="#_x0000_t75" style="width:453.6pt;height:317.2pt" o:ole="">
+          <v:shape id="_x0000_i1032" type="#_x0000_t75" style="width:453.6pt;height:317.2pt" o:ole="">
             <v:imagedata r:id="rId39" o:title=""/>
           </v:shape>
-          <o:OLEObject Type="Embed" ProgID="Word.OpenDocumentText.12" ShapeID="_x0000_i1344" DrawAspect="Content" ObjectID="_1695154302" r:id="rId40"/>
+          <o:OLEObject Type="Embed" ProgID="Word.OpenDocumentText.12" ShapeID="_x0000_i1032" DrawAspect="Content" ObjectID="_1696349760" r:id="rId40"/>
         </w:object>
       </w:r>
     </w:p>
@@ -8103,10 +7903,10 @@
       </w:pPr>
       <w:r>
         <w:object w:dxaOrig="9072" w:dyaOrig="11555" w14:anchorId="54029232">
-          <v:shape id="_x0000_i1343" type="#_x0000_t75" style="width:453.6pt;height:577.75pt" o:ole="">
+          <v:shape id="_x0000_i1033" type="#_x0000_t75" style="width:453.6pt;height:577.75pt" o:ole="">
             <v:imagedata r:id="rId41" o:title=""/>
           </v:shape>
-          <o:OLEObject Type="Embed" ProgID="Word.OpenDocumentText.12" ShapeID="_x0000_i1343" DrawAspect="Content" ObjectID="_1695154303" r:id="rId42"/>
+          <o:OLEObject Type="Embed" ProgID="Word.OpenDocumentText.12" ShapeID="_x0000_i1033" DrawAspect="Content" ObjectID="_1696349761" r:id="rId42"/>
         </w:object>
       </w:r>
     </w:p>
@@ -8117,24 +7917,14 @@
       <w:r>
         <w:t xml:space="preserve">Obr. </w:t>
       </w:r>
-      <w:r>
-        <w:fldChar w:fldCharType="begin"/>
-      </w:r>
-      <w:r>
-        <w:instrText xml:space="preserve"> SEQ Obr. \* ARABIC </w:instrText>
-      </w:r>
-      <w:r>
-        <w:fldChar w:fldCharType="separate"/>
-      </w:r>
-      <w:r>
-        <w:rPr>
-          <w:noProof/>
-        </w:rPr>
-        <w:t>19</w:t>
-      </w:r>
-      <w:r>
-        <w:fldChar w:fldCharType="end"/>
-      </w:r>
+      <w:fldSimple w:instr=" SEQ Obr. \* ARABIC ">
+        <w:r>
+          <w:rPr>
+            <w:noProof/>
+          </w:rPr>
+          <w:t>19</w:t>
+        </w:r>
+      </w:fldSimple>
       <w:r>
         <w:t xml:space="preserve"> </w:t>
       </w:r>
@@ -8610,24 +8400,14 @@
       <w:r>
         <w:t xml:space="preserve">Obr. </w:t>
       </w:r>
-      <w:r>
-        <w:fldChar w:fldCharType="begin"/>
-      </w:r>
-      <w:r>
-        <w:instrText xml:space="preserve"> SEQ Obr. \* ARABIC </w:instrText>
-      </w:r>
-      <w:r>
-        <w:fldChar w:fldCharType="separate"/>
-      </w:r>
-      <w:r>
-        <w:rPr>
-          <w:noProof/>
-        </w:rPr>
-        <w:t>20</w:t>
-      </w:r>
-      <w:r>
-        <w:fldChar w:fldCharType="end"/>
-      </w:r>
+      <w:fldSimple w:instr=" SEQ Obr. \* ARABIC ">
+        <w:r>
+          <w:rPr>
+            <w:noProof/>
+          </w:rPr>
+          <w:t>20</w:t>
+        </w:r>
+      </w:fldSimple>
       <w:r>
         <w:t xml:space="preserve"> Diagram generátoru genetických algoritmů</w:t>
       </w:r>
@@ -8744,13 +8524,7 @@
                     <w:rPr>
                       <w:rFonts w:ascii="Cambria Math" w:hAnsi="Cambria Math"/>
                     </w:rPr>
-                    <m:t>i=</m:t>
-                  </m:r>
-                  <m:r>
-                    <w:rPr>
-                      <w:rFonts w:ascii="Cambria Math" w:hAnsi="Cambria Math"/>
-                    </w:rPr>
-                    <m:t>1</m:t>
+                    <m:t>i=1</m:t>
                   </m:r>
                 </m:sub>
                 <m:sup>
@@ -8899,25 +8673,7 @@
         <w:rPr>
           <w:rFonts w:eastAsiaTheme="minorEastAsia"/>
         </w:rPr>
-        <w:t xml:space="preserve">, </w:t>
-      </w:r>
-      <w:r>
-        <w:rPr>
-          <w:rFonts w:eastAsiaTheme="minorEastAsia"/>
-        </w:rPr>
-        <w:t xml:space="preserve">představuje </w:t>
-      </w:r>
-      <w:r>
-        <w:rPr>
-          <w:rFonts w:eastAsiaTheme="minorEastAsia"/>
-        </w:rPr>
-        <w:t>hodnotu fitness</w:t>
-      </w:r>
-      <w:r>
-        <w:rPr>
-          <w:rFonts w:eastAsiaTheme="minorEastAsia"/>
-        </w:rPr>
-        <w:t xml:space="preserve"> </w:t>
+        <w:t xml:space="preserve">, představuje hodnotu fitness </w:t>
       </w:r>
       <m:oMath>
         <m:r>
@@ -8931,13 +8687,7 @@
         <w:rPr>
           <w:rFonts w:eastAsiaTheme="minorEastAsia"/>
         </w:rPr>
-        <w:t>-tého jedince</w:t>
-      </w:r>
-      <w:r>
-        <w:rPr>
-          <w:rFonts w:eastAsiaTheme="minorEastAsia"/>
-        </w:rPr>
-        <w:t xml:space="preserve"> a </w:t>
+        <w:t xml:space="preserve">-tého jedince a </w:t>
       </w:r>
       <m:oMath>
         <m:r>
@@ -8981,10 +8731,10 @@
     <w:p>
       <w:r>
         <w:object w:dxaOrig="9072" w:dyaOrig="7477" w14:anchorId="616C2D1A">
-          <v:shape id="_x0000_i1352" type="#_x0000_t75" style="width:453.6pt;height:373.85pt" o:ole="">
+          <v:shape id="_x0000_i1034" type="#_x0000_t75" style="width:453.6pt;height:373.85pt" o:ole="">
             <v:imagedata r:id="rId43" o:title=""/>
           </v:shape>
-          <o:OLEObject Type="Embed" ProgID="Word.OpenDocumentText.12" ShapeID="_x0000_i1352" DrawAspect="Content" ObjectID="_1695154304" r:id="rId44"/>
+          <o:OLEObject Type="Embed" ProgID="Word.OpenDocumentText.12" ShapeID="_x0000_i1034" DrawAspect="Content" ObjectID="_1696349762" r:id="rId44"/>
         </w:object>
       </w:r>
     </w:p>
@@ -8997,10 +8747,10 @@
       </w:pPr>
       <w:r>
         <w:object w:dxaOrig="9072" w:dyaOrig="8609" w14:anchorId="1115435B">
-          <v:shape id="_x0000_i1350" type="#_x0000_t75" style="width:453.6pt;height:430.45pt" o:ole="">
+          <v:shape id="_x0000_i1035" type="#_x0000_t75" style="width:453.6pt;height:430.45pt" o:ole="">
             <v:imagedata r:id="rId45" o:title=""/>
           </v:shape>
-          <o:OLEObject Type="Embed" ProgID="Word.OpenDocumentText.12" ShapeID="_x0000_i1350" DrawAspect="Content" ObjectID="_1695154305" r:id="rId46"/>
+          <o:OLEObject Type="Embed" ProgID="Word.OpenDocumentText.12" ShapeID="_x0000_i1035" DrawAspect="Content" ObjectID="_1696349763" r:id="rId46"/>
         </w:object>
       </w:r>
     </w:p>
@@ -9011,24 +8761,14 @@
       <w:r>
         <w:t xml:space="preserve">Obr. </w:t>
       </w:r>
-      <w:r>
-        <w:fldChar w:fldCharType="begin"/>
-      </w:r>
-      <w:r>
-        <w:instrText xml:space="preserve"> SEQ Obr. \* ARABIC </w:instrText>
-      </w:r>
-      <w:r>
-        <w:fldChar w:fldCharType="separate"/>
-      </w:r>
-      <w:r>
-        <w:rPr>
-          <w:noProof/>
-        </w:rPr>
-        <w:t>21</w:t>
-      </w:r>
-      <w:r>
-        <w:fldChar w:fldCharType="end"/>
-      </w:r>
+      <w:fldSimple w:instr=" SEQ Obr. \* ARABIC ">
+        <w:r>
+          <w:rPr>
+            <w:noProof/>
+          </w:rPr>
+          <w:t>21</w:t>
+        </w:r>
+      </w:fldSimple>
       <w:r>
         <w:t xml:space="preserve"> Metoda křížení</w:t>
       </w:r>
@@ -9110,10 +8850,10 @@
       </w:pPr>
       <w:r>
         <w:object w:dxaOrig="9072" w:dyaOrig="7250" w14:anchorId="2C498421">
-          <v:shape id="_x0000_i1466" type="#_x0000_t75" style="width:453.6pt;height:362.5pt" o:ole="">
+          <v:shape id="_x0000_i1036" type="#_x0000_t75" style="width:453.6pt;height:362.5pt" o:ole="">
             <v:imagedata r:id="rId47" o:title=""/>
           </v:shape>
-          <o:OLEObject Type="Embed" ProgID="Word.OpenDocumentText.12" ShapeID="_x0000_i1466" DrawAspect="Content" ObjectID="_1695154306" r:id="rId48"/>
+          <o:OLEObject Type="Embed" ProgID="Word.OpenDocumentText.12" ShapeID="_x0000_i1036" DrawAspect="Content" ObjectID="_1696349764" r:id="rId48"/>
         </w:object>
       </w:r>
     </w:p>
@@ -9124,24 +8864,14 @@
       <w:r>
         <w:t xml:space="preserve">Obr. </w:t>
       </w:r>
-      <w:r>
-        <w:fldChar w:fldCharType="begin"/>
-      </w:r>
-      <w:r>
-        <w:instrText xml:space="preserve"> SEQ Obr. \* ARABIC </w:instrText>
-      </w:r>
-      <w:r>
-        <w:fldChar w:fldCharType="separate"/>
-      </w:r>
-      <w:r>
-        <w:rPr>
-          <w:noProof/>
-        </w:rPr>
-        <w:t>22</w:t>
-      </w:r>
-      <w:r>
-        <w:fldChar w:fldCharType="end"/>
-      </w:r>
+      <w:fldSimple w:instr=" SEQ Obr. \* ARABIC ">
+        <w:r>
+          <w:rPr>
+            <w:noProof/>
+          </w:rPr>
+          <w:t>22</w:t>
+        </w:r>
+      </w:fldSimple>
       <w:r>
         <w:t xml:space="preserve"> Funkce </w:t>
       </w:r>
@@ -9184,10 +8914,10 @@
       </w:pPr>
       <w:r>
         <w:object w:dxaOrig="9072" w:dyaOrig="1586" w14:anchorId="25C91BA6">
-          <v:shape id="_x0000_i1505" type="#_x0000_t75" style="width:453.6pt;height:79.3pt" o:ole="">
+          <v:shape id="_x0000_i1037" type="#_x0000_t75" style="width:453.6pt;height:79.3pt" o:ole="">
             <v:imagedata r:id="rId49" o:title=""/>
           </v:shape>
-          <o:OLEObject Type="Embed" ProgID="Word.OpenDocumentText.12" ShapeID="_x0000_i1505" DrawAspect="Content" ObjectID="_1695154307" r:id="rId50"/>
+          <o:OLEObject Type="Embed" ProgID="Word.OpenDocumentText.12" ShapeID="_x0000_i1037" DrawAspect="Content" ObjectID="_1696349765" r:id="rId50"/>
         </w:object>
       </w:r>
     </w:p>
@@ -9198,24 +8928,14 @@
       <w:r>
         <w:t xml:space="preserve">Obr. </w:t>
       </w:r>
-      <w:r>
-        <w:fldChar w:fldCharType="begin"/>
-      </w:r>
-      <w:r>
-        <w:instrText xml:space="preserve"> SEQ Obr. \* ARABIC </w:instrText>
-      </w:r>
-      <w:r>
-        <w:fldChar w:fldCharType="separate"/>
-      </w:r>
-      <w:r>
-        <w:rPr>
-          <w:noProof/>
-        </w:rPr>
-        <w:t>23</w:t>
-      </w:r>
-      <w:r>
-        <w:fldChar w:fldCharType="end"/>
-      </w:r>
+      <w:fldSimple w:instr=" SEQ Obr. \* ARABIC ">
+        <w:r>
+          <w:rPr>
+            <w:noProof/>
+          </w:rPr>
+          <w:t>23</w:t>
+        </w:r>
+      </w:fldSimple>
       <w:r>
         <w:t xml:space="preserve"> Metody mutace spojení</w:t>
       </w:r>
@@ -9249,10 +8969,10 @@
       </w:pPr>
       <w:r>
         <w:object w:dxaOrig="9072" w:dyaOrig="2039" w14:anchorId="3B5D3588">
-          <v:shape id="_x0000_i1585" type="#_x0000_t75" style="width:453.6pt;height:101.95pt" o:ole="">
+          <v:shape id="_x0000_i1038" type="#_x0000_t75" style="width:453.6pt;height:101.95pt" o:ole="">
             <v:imagedata r:id="rId51" o:title=""/>
           </v:shape>
-          <o:OLEObject Type="Embed" ProgID="Word.OpenDocumentText.12" ShapeID="_x0000_i1585" DrawAspect="Content" ObjectID="_1695154308" r:id="rId52"/>
+          <o:OLEObject Type="Embed" ProgID="Word.OpenDocumentText.12" ShapeID="_x0000_i1038" DrawAspect="Content" ObjectID="_1696349766" r:id="rId52"/>
         </w:object>
       </w:r>
     </w:p>
@@ -9263,24 +8983,14 @@
       <w:r>
         <w:t xml:space="preserve">Obr. </w:t>
       </w:r>
-      <w:r>
-        <w:fldChar w:fldCharType="begin"/>
-      </w:r>
-      <w:r>
-        <w:instrText xml:space="preserve"> SEQ Obr. \* ARABIC </w:instrText>
-      </w:r>
-      <w:r>
-        <w:fldChar w:fldCharType="separate"/>
-      </w:r>
-      <w:r>
-        <w:rPr>
-          <w:noProof/>
-        </w:rPr>
-        <w:t>24</w:t>
-      </w:r>
-      <w:r>
-        <w:fldChar w:fldCharType="end"/>
-      </w:r>
+      <w:fldSimple w:instr=" SEQ Obr. \* ARABIC ">
+        <w:r>
+          <w:rPr>
+            <w:noProof/>
+          </w:rPr>
+          <w:t>24</w:t>
+        </w:r>
+      </w:fldSimple>
       <w:r>
         <w:t xml:space="preserve"> Metody mutace genu</w:t>
       </w:r>
@@ -9298,7 +9008,13 @@
         <w:t>Přidání spojení, přidá</w:t>
       </w:r>
       <w:r>
-        <w:t xml:space="preserve"> náhodné nové spojení mezi dvěma náhodnými geny s váhou 1. toto nové spojení ihned po vytvoření nemá žádný efektu, umožňuje však vytvořit větší komplexnost v rámci dalších mutací.</w:t>
+        <w:t xml:space="preserve"> náhodné nové spojení mezi dvěma náhodnými geny s váhou 1. </w:t>
+      </w:r>
+      <w:r>
+        <w:t>T</w:t>
+      </w:r>
+      <w:r>
+        <w:t>oto nové spojení ihned po vytvoření nemá žádný efekt, umožňuje však vytvořit větší komplexnost v rámci dalších mutací.</w:t>
       </w:r>
     </w:p>
     <w:bookmarkStart w:id="47" w:name="_MON_1695153580"/>
@@ -9310,10 +9026,10 @@
       </w:pPr>
       <w:r>
         <w:object w:dxaOrig="9072" w:dyaOrig="11555" w14:anchorId="0ACFED30">
-          <v:shape id="_x0000_i1627" type="#_x0000_t75" style="width:453.6pt;height:577.75pt" o:ole="">
+          <v:shape id="_x0000_i1039" type="#_x0000_t75" style="width:453.6pt;height:577.75pt" o:ole="">
             <v:imagedata r:id="rId53" o:title=""/>
           </v:shape>
-          <o:OLEObject Type="Embed" ProgID="Word.OpenDocumentText.12" ShapeID="_x0000_i1627" DrawAspect="Content" ObjectID="_1695154309" r:id="rId54"/>
+          <o:OLEObject Type="Embed" ProgID="Word.OpenDocumentText.12" ShapeID="_x0000_i1039" DrawAspect="Content" ObjectID="_1696349767" r:id="rId54"/>
         </w:object>
       </w:r>
     </w:p>
@@ -9324,24 +9040,14 @@
       <w:r>
         <w:t xml:space="preserve">Obr. </w:t>
       </w:r>
-      <w:r>
-        <w:fldChar w:fldCharType="begin"/>
-      </w:r>
-      <w:r>
-        <w:instrText xml:space="preserve"> SEQ Obr. \* ARABIC </w:instrText>
-      </w:r>
-      <w:r>
-        <w:fldChar w:fldCharType="separate"/>
-      </w:r>
-      <w:r>
-        <w:rPr>
-          <w:noProof/>
-        </w:rPr>
-        <w:t>25</w:t>
-      </w:r>
-      <w:r>
-        <w:fldChar w:fldCharType="end"/>
-      </w:r>
+      <w:fldSimple w:instr=" SEQ Obr. \* ARABIC ">
+        <w:r>
+          <w:rPr>
+            <w:noProof/>
+          </w:rPr>
+          <w:t>25</w:t>
+        </w:r>
+      </w:fldSimple>
       <w:r>
         <w:t xml:space="preserve"> Metoda přidání spojení</w:t>
       </w:r>
@@ -9354,72 +9060,27 @@
         <w:t>Přidání genu</w:t>
       </w:r>
     </w:p>
-    <w:p/>
-    <w:p>
-      <w:pPr>
-        <w:pStyle w:val="Nadpis2"/>
-      </w:pPr>
+    <w:p>
+      <w:r>
+        <w:t>Přidá nový gen na náhodné existující spojení s prahem 0. Tento nový gen ze začátku nemění chování sítě, umožní však v pozdějších generacích vytvořit větší komplexitu.</w:t>
+      </w:r>
+      <w:r>
+        <w:t xml:space="preserve"> V této </w:t>
+      </w:r>
+      <w:proofErr w:type="gramStart"/>
+      <w:r>
+        <w:t>implementaci</w:t>
+      </w:r>
+      <w:proofErr w:type="gramEnd"/>
+      <w:r>
+        <w:t xml:space="preserve"> respektive je původní spojení nahrazeno 2 spojeními a novým genem, kde jedno z nových </w:t>
+      </w:r>
       <w:r>
         <w:lastRenderedPageBreak/>
-        <w:t>Vyhodnocení sítě</w:t>
-      </w:r>
-    </w:p>
-    <w:p>
-      <w:r>
-        <w:t xml:space="preserve">Aby mohl být proveden tah ve hře musí síť vyhodnotit </w:t>
-      </w:r>
-      <w:r>
-        <w:t xml:space="preserve">aktuální stav hry a nastavit svůj výstup do odpovídajícího tahu. </w:t>
-      </w:r>
-      <w:r>
-        <w:t>Síť je vyhodnocována od výstupních genů</w:t>
-      </w:r>
-      <w:r>
-        <w:t xml:space="preserve"> – postupně je na každém zavolána funkce</w:t>
-      </w:r>
-      <w:r>
-        <w:t xml:space="preserve"> </w:t>
-      </w:r>
-      <w:proofErr w:type="spellStart"/>
-      <w:r>
-        <w:t>compute</w:t>
-      </w:r>
-      <w:proofErr w:type="spellEnd"/>
-      <w:r>
-        <w:t xml:space="preserve">, která vypočítá jeho hodnotu, na základě příchozích spojení. Hodnota genů na druhé straně těchto spojení je vypočítána rekurzivním </w:t>
-      </w:r>
-      <w:r>
-        <w:t xml:space="preserve">voláním funkce </w:t>
-      </w:r>
-      <w:proofErr w:type="spellStart"/>
-      <w:r>
-        <w:t>compute</w:t>
-      </w:r>
-      <w:proofErr w:type="spellEnd"/>
-      <w:r>
-        <w:t xml:space="preserve"> pro tyto geny. Aby nedošlo k nekonečnému volání rekurze, je pro každý gen uložen jeho aktuální stav v rámci výpočtu. Toto také umožní použití již jednou spočítaných genů</w:t>
-      </w:r>
-      <w:r>
-        <w:t>.</w:t>
-      </w:r>
-      <w:r>
-        <w:t xml:space="preserve"> Další výhodou tohoto způsobu je, že pouze geny, které jsou potřebné pro výpočet jsou brány v potaz.</w:t>
-      </w:r>
-    </w:p>
-    <w:p>
-      <w:pPr>
-        <w:rPr>
-          <w:lang w:val="en-US"/>
-        </w:rPr>
-      </w:pPr>
-      <w:r>
-        <w:t xml:space="preserve">Pokud </w:t>
-      </w:r>
-      <w:r>
-        <w:t>jsou všechny geny u vstupních spojení spočítání je gen označen za spočítaný. Poté, co jsou všechny výstupní geny sítě označeny jako spočítané, je stav těchto genů přeložen do herního tahu.</w:t>
-      </w:r>
-    </w:p>
-    <w:bookmarkStart w:id="48" w:name="_MON_1693510927"/>
+        <w:t>spojení má váhu 1, druhá spojení má váhu originálního spojení a gen má práh 0. Originálnímu spojení je pak nastavena váha na hodnotu 0, což jej deaktivuje. Tento způsob byl zvolen kvůli zachování inovací.</w:t>
+      </w:r>
+    </w:p>
+    <w:bookmarkStart w:id="48" w:name="_MON_1696349015"/>
     <w:bookmarkEnd w:id="48"/>
     <w:p>
       <w:pPr>
@@ -9427,11 +9088,11 @@
         <w:keepNext/>
       </w:pPr>
       <w:r>
-        <w:object w:dxaOrig="9072" w:dyaOrig="6562" w14:anchorId="7AF8540E">
-          <v:shape id="_x0000_i1333" type="#_x0000_t75" style="width:453.6pt;height:328.1pt" o:ole="">
+        <w:object w:dxaOrig="9072" w:dyaOrig="2719" w14:anchorId="2A61F373">
+          <v:shape id="_x0000_i1051" type="#_x0000_t75" style="width:453.6pt;height:135.95pt" o:ole="">
             <v:imagedata r:id="rId55" o:title=""/>
           </v:shape>
-          <o:OLEObject Type="Embed" ProgID="Word.OpenDocumentText.12" ShapeID="_x0000_i1333" DrawAspect="Content" ObjectID="_1695154310" r:id="rId56"/>
+          <o:OLEObject Type="Embed" ProgID="Word.OpenDocumentText.12" ShapeID="_x0000_i1051" DrawAspect="Content" ObjectID="_1696349768" r:id="rId56"/>
         </w:object>
       </w:r>
     </w:p>
@@ -9442,33 +9103,82 @@
       <w:r>
         <w:t xml:space="preserve">Obr. </w:t>
       </w:r>
-      <w:r>
-        <w:fldChar w:fldCharType="begin"/>
-      </w:r>
-      <w:r>
-        <w:instrText xml:space="preserve"> SEQ Obr. \* ARABIC </w:instrText>
-      </w:r>
-      <w:r>
-        <w:fldChar w:fldCharType="separate"/>
-      </w:r>
-      <w:r>
-        <w:rPr>
-          <w:noProof/>
-        </w:rPr>
-        <w:t>26</w:t>
-      </w:r>
-      <w:r>
-        <w:fldChar w:fldCharType="end"/>
+      <w:fldSimple w:instr=" SEQ Obr. \* ARABIC ">
+        <w:r>
+          <w:rPr>
+            <w:noProof/>
+          </w:rPr>
+          <w:t>26</w:t>
+        </w:r>
+      </w:fldSimple>
+      <w:r>
+        <w:t xml:space="preserve"> Metoda přidání genu</w:t>
+      </w:r>
+    </w:p>
+    <w:p>
+      <w:pPr>
+        <w:pStyle w:val="Nadpis2"/>
+      </w:pPr>
+      <w:r>
+        <w:t>Vyhodnocení sítě</w:t>
+      </w:r>
+    </w:p>
+    <w:p>
+      <w:r>
+        <w:t xml:space="preserve">Aby mohl být proveden tah ve hře musí síť vyhodnotit </w:t>
+      </w:r>
+      <w:r>
+        <w:t xml:space="preserve">aktuální stav hry a nastavit svůj výstup do odpovídajícího tahu. </w:t>
+      </w:r>
+      <w:r>
+        <w:t>Síť je vyhodnocována od výstupních genů</w:t>
+      </w:r>
+      <w:r>
+        <w:t xml:space="preserve"> – postupně je na každém zavolána funkce</w:t>
       </w:r>
       <w:r>
         <w:t xml:space="preserve"> </w:t>
       </w:r>
-      <w:r>
-        <w:t>Implementace vyhodnocení sítě</w:t>
-      </w:r>
-    </w:p>
-    <w:p/>
-    <w:bookmarkStart w:id="49" w:name="_MON_1693511783"/>
+      <w:proofErr w:type="spellStart"/>
+      <w:r>
+        <w:t>compute</w:t>
+      </w:r>
+      <w:proofErr w:type="spellEnd"/>
+      <w:r>
+        <w:t xml:space="preserve">, která vypočítá jeho hodnotu, na základě příchozích spojení. Hodnota genů na druhé straně těchto spojení je vypočítána rekurzivním </w:t>
+      </w:r>
+      <w:r>
+        <w:t xml:space="preserve">voláním funkce </w:t>
+      </w:r>
+      <w:proofErr w:type="spellStart"/>
+      <w:r>
+        <w:t>compute</w:t>
+      </w:r>
+      <w:proofErr w:type="spellEnd"/>
+      <w:r>
+        <w:t xml:space="preserve"> pro tyto geny. Aby nedošlo k nekonečnému volání rekurze, je pro každý gen uložen jeho aktuální stav v rámci výpočtu. Toto také umožní použití již jednou spočítaných genů</w:t>
+      </w:r>
+      <w:r>
+        <w:t>.</w:t>
+      </w:r>
+      <w:r>
+        <w:t xml:space="preserve"> Další výhodou tohoto způsobu je, že pouze geny, které jsou potřebné pro výpočet jsou brány v potaz.</w:t>
+      </w:r>
+    </w:p>
+    <w:p>
+      <w:pPr>
+        <w:rPr>
+          <w:lang w:val="en-US"/>
+        </w:rPr>
+      </w:pPr>
+      <w:r>
+        <w:t xml:space="preserve">Pokud </w:t>
+      </w:r>
+      <w:r>
+        <w:t>jsou všechny geny u vstupních spojení spočítání je gen označen za spočítaný. Poté, co jsou všechny výstupní geny sítě označeny jako spočítané, je stav těchto genů přeložen do herního tahu.</w:t>
+      </w:r>
+    </w:p>
+    <w:bookmarkStart w:id="49" w:name="_MON_1693510927"/>
     <w:bookmarkEnd w:id="49"/>
     <w:p>
       <w:pPr>
@@ -9476,11 +9186,11 @@
         <w:keepNext/>
       </w:pPr>
       <w:r>
-        <w:object w:dxaOrig="9072" w:dyaOrig="4301" w14:anchorId="259568A1">
-          <v:shape id="_x0000_i1334" type="#_x0000_t75" style="width:453.6pt;height:215.05pt" o:ole="">
+        <w:object w:dxaOrig="9072" w:dyaOrig="6562" w14:anchorId="7AF8540E">
+          <v:shape id="_x0000_i1040" type="#_x0000_t75" style="width:453.6pt;height:328.1pt" o:ole="">
             <v:imagedata r:id="rId57" o:title=""/>
           </v:shape>
-          <o:OLEObject Type="Embed" ProgID="Word.OpenDocumentText.12" ShapeID="_x0000_i1334" DrawAspect="Content" ObjectID="_1695154311" r:id="rId58"/>
+          <o:OLEObject Type="Embed" ProgID="Word.OpenDocumentText.12" ShapeID="_x0000_i1040" DrawAspect="Content" ObjectID="_1696349769" r:id="rId58"/>
         </w:object>
       </w:r>
     </w:p>
@@ -9491,66 +9201,23 @@
       <w:r>
         <w:t xml:space="preserve">Obr. </w:t>
       </w:r>
-      <w:r>
-        <w:fldChar w:fldCharType="begin"/>
-      </w:r>
-      <w:r>
-        <w:instrText xml:space="preserve"> SEQ Obr. \* ARABIC </w:instrText>
-      </w:r>
-      <w:r>
-        <w:fldChar w:fldCharType="separate"/>
-      </w:r>
-      <w:r>
-        <w:rPr>
-          <w:noProof/>
-        </w:rPr>
-        <w:t>27</w:t>
-      </w:r>
-      <w:r>
-        <w:fldChar w:fldCharType="end"/>
-      </w:r>
-      <w:r>
-        <w:t xml:space="preserve"> Implementace vyhodnocení genu</w:t>
-      </w:r>
-    </w:p>
-    <w:p>
-      <w:pPr>
-        <w:pStyle w:val="Nadpis2"/>
-      </w:pPr>
-      <w:r>
-        <w:t>Fitness funkce</w:t>
-      </w:r>
-    </w:p>
-    <w:p>
-      <w:r>
-        <w:t>Fitness funkce je elementární součástí genetických algoritmů. Tato funkce umožňuje vzít výsledky po běhu/testování jedince a kvantifikovat jejich úspěšnost v rámci tohoto testu. Výsledné hodnoty je pak možné porovnávat mezi sebou a umožňuje tak srovnat jedince od těch nejvíce uzpůsobených po ty nejméně uzpůsobené.</w:t>
-      </w:r>
-    </w:p>
-    <w:p>
-      <w:r>
-        <w:t>Pro problematiku této práce jsem zvolil 3 různé přístupy k určení fitness jednotlivých sítí.</w:t>
-      </w:r>
-    </w:p>
-    <w:p>
-      <w:pPr>
-        <w:pStyle w:val="Nadpis3"/>
-      </w:pPr>
-      <w:r>
-        <w:t>Nejvyšší dosažený herní kámen</w:t>
-      </w:r>
-    </w:p>
-    <w:p>
-      <w:r>
-        <w:t xml:space="preserve">Tato fitness </w:t>
-      </w:r>
-      <w:r>
-        <w:t xml:space="preserve">funkce </w:t>
-      </w:r>
-      <w:r>
-        <w:t>bere v potaz pouze nejvyšší dosažený herní kámen. Takový přístup relativně přesně odpovídá nazírání na výsledek hry běžného hráče, jinými slovy, pokud je cílem hry dosahování nejvyšších herních kamenů, pak jen o toto se má smysl zajímat.</w:t>
-      </w:r>
-    </w:p>
-    <w:bookmarkStart w:id="50" w:name="_MON_1694792406"/>
+      <w:fldSimple w:instr=" SEQ Obr. \* ARABIC ">
+        <w:r>
+          <w:rPr>
+            <w:noProof/>
+          </w:rPr>
+          <w:t>27</w:t>
+        </w:r>
+      </w:fldSimple>
+      <w:r>
+        <w:t xml:space="preserve"> </w:t>
+      </w:r>
+      <w:r>
+        <w:t>Implementace vyhodnocení sítě</w:t>
+      </w:r>
+    </w:p>
+    <w:p/>
+    <w:bookmarkStart w:id="50" w:name="_MON_1693511783"/>
     <w:bookmarkEnd w:id="50"/>
     <w:p>
       <w:pPr>
@@ -9558,11 +9225,11 @@
         <w:keepNext/>
       </w:pPr>
       <w:r>
-        <w:object w:dxaOrig="9072" w:dyaOrig="2492" w14:anchorId="3DC08DB2">
-          <v:shape id="_x0000_i1335" type="#_x0000_t75" style="width:453.6pt;height:124.6pt" o:ole="">
+        <w:object w:dxaOrig="9072" w:dyaOrig="4301" w14:anchorId="259568A1">
+          <v:shape id="_x0000_i1041" type="#_x0000_t75" style="width:453.6pt;height:215.05pt" o:ole="">
             <v:imagedata r:id="rId59" o:title=""/>
           </v:shape>
-          <o:OLEObject Type="Embed" ProgID="Word.OpenDocumentText.12" ShapeID="_x0000_i1335" DrawAspect="Content" ObjectID="_1695154312" r:id="rId60"/>
+          <o:OLEObject Type="Embed" ProgID="Word.OpenDocumentText.12" ShapeID="_x0000_i1041" DrawAspect="Content" ObjectID="_1696349770" r:id="rId60"/>
         </w:object>
       </w:r>
     </w:p>
@@ -9573,26 +9240,38 @@
       <w:r>
         <w:t xml:space="preserve">Obr. </w:t>
       </w:r>
-      <w:r>
-        <w:fldChar w:fldCharType="begin"/>
-      </w:r>
-      <w:r>
-        <w:instrText xml:space="preserve"> SEQ Obr. \* ARABIC </w:instrText>
-      </w:r>
-      <w:r>
-        <w:fldChar w:fldCharType="separate"/>
-      </w:r>
-      <w:r>
-        <w:rPr>
-          <w:noProof/>
-        </w:rPr>
-        <w:t>28</w:t>
-      </w:r>
-      <w:r>
-        <w:fldChar w:fldCharType="end"/>
-      </w:r>
-      <w:r>
-        <w:t xml:space="preserve"> Fitness funkce hodnotící pouze nejvyšší dosažená herní kámen</w:t>
+      <w:fldSimple w:instr=" SEQ Obr. \* ARABIC ">
+        <w:r>
+          <w:rPr>
+            <w:noProof/>
+          </w:rPr>
+          <w:t>28</w:t>
+        </w:r>
+      </w:fldSimple>
+      <w:r>
+        <w:t xml:space="preserve"> Implementace vyhodnocení genu</w:t>
+      </w:r>
+    </w:p>
+    <w:p>
+      <w:pPr>
+        <w:pStyle w:val="Nadpis2"/>
+      </w:pPr>
+      <w:r>
+        <w:t>Fitness funkce</w:t>
+      </w:r>
+    </w:p>
+    <w:p>
+      <w:r>
+        <w:t xml:space="preserve">Fitness funkce je elementární součástí genetických algoritmů. Tato funkce umožňuje vzít výsledky po běhu/testování jedince a kvantifikovat jejich úspěšnost v rámci tohoto testu. </w:t>
+      </w:r>
+      <w:r>
+        <w:lastRenderedPageBreak/>
+        <w:t>Výsledné hodnoty je pak možné porovnávat mezi sebou a umožňuje tak srovnat jedince od těch nejvíce uzpůsobených po ty nejméně uzpůsobené.</w:t>
+      </w:r>
+    </w:p>
+    <w:p>
+      <w:r>
+        <w:t>Pro problematiku této práce jsem zvolil 3 různé přístupy k určení fitness jednotlivých sítí.</w:t>
       </w:r>
     </w:p>
     <w:p>
@@ -9600,33 +9279,33 @@
         <w:pStyle w:val="Nadpis3"/>
       </w:pPr>
       <w:r>
-        <w:t>Počet tahů před prohrou</w:t>
-      </w:r>
-    </w:p>
-    <w:p>
-      <w:r>
-        <w:t xml:space="preserve">Tato fitness bere v potaz pouze schopnost jedince přežít ve hře co nejdéle. Takový přístup je zaměřen na hledání nejlepších cest, kdy jednotlivé kameny nebude ve vzorech, které by </w:t>
-      </w:r>
-      <w:r>
-        <w:lastRenderedPageBreak/>
-        <w:t>významně blokovali pole na herní síti</w:t>
-      </w:r>
-      <w:r>
-        <w:t>. Nevýhodou tohoto přístupu je výherní podmínka, která ukončí hru. Tento přístup preferuje hru, která bude trvat déle i v případě, kdy je možné hru vyhrát během několika málo tahů.</w:t>
-      </w:r>
-    </w:p>
-    <w:bookmarkStart w:id="51" w:name="_MON_1694795580"/>
+        <w:t>Nejvyšší dosažený herní kámen</w:t>
+      </w:r>
+    </w:p>
+    <w:p>
+      <w:r>
+        <w:t xml:space="preserve">Tato fitness </w:t>
+      </w:r>
+      <w:r>
+        <w:t xml:space="preserve">funkce </w:t>
+      </w:r>
+      <w:r>
+        <w:t>bere v potaz pouze nejvyšší dosažený herní kámen. Takový přístup relativně přesně odpovídá nazírání na výsledek hry běžného hráče, jinými slovy, pokud je cílem hry dosahování nejvyšších herních kamenů, pak jen o toto se má smysl zajímat.</w:t>
+      </w:r>
+    </w:p>
+    <w:bookmarkStart w:id="51" w:name="_MON_1694792406"/>
     <w:bookmarkEnd w:id="51"/>
     <w:p>
       <w:pPr>
+        <w:pStyle w:val="Obr"/>
         <w:keepNext/>
       </w:pPr>
       <w:r>
-        <w:object w:dxaOrig="9072" w:dyaOrig="2492" w14:anchorId="1F81CCB1">
-          <v:shape id="_x0000_i1336" type="#_x0000_t75" style="width:453.6pt;height:124.6pt" o:ole="">
+        <w:object w:dxaOrig="9072" w:dyaOrig="2492" w14:anchorId="3DC08DB2">
+          <v:shape id="_x0000_i1042" type="#_x0000_t75" style="width:453.6pt;height:124.6pt" o:ole="">
             <v:imagedata r:id="rId61" o:title=""/>
           </v:shape>
-          <o:OLEObject Type="Embed" ProgID="Word.OpenDocumentText.12" ShapeID="_x0000_i1336" DrawAspect="Content" ObjectID="_1695154313" r:id="rId62"/>
+          <o:OLEObject Type="Embed" ProgID="Word.OpenDocumentText.12" ShapeID="_x0000_i1042" DrawAspect="Content" ObjectID="_1696349771" r:id="rId62"/>
         </w:object>
       </w:r>
     </w:p>
@@ -9637,24 +9316,64 @@
       <w:r>
         <w:t xml:space="preserve">Obr. </w:t>
       </w:r>
-      <w:r>
-        <w:fldChar w:fldCharType="begin"/>
-      </w:r>
-      <w:r>
-        <w:instrText xml:space="preserve"> SEQ Obr. \* ARABIC </w:instrText>
-      </w:r>
-      <w:r>
-        <w:fldChar w:fldCharType="separate"/>
-      </w:r>
-      <w:r>
-        <w:rPr>
-          <w:noProof/>
-        </w:rPr>
-        <w:t>29</w:t>
-      </w:r>
-      <w:r>
-        <w:fldChar w:fldCharType="end"/>
-      </w:r>
+      <w:fldSimple w:instr=" SEQ Obr. \* ARABIC ">
+        <w:r>
+          <w:rPr>
+            <w:noProof/>
+          </w:rPr>
+          <w:t>29</w:t>
+        </w:r>
+      </w:fldSimple>
+      <w:r>
+        <w:t xml:space="preserve"> Fitness funkce hodnotící pouze nejvyšší dosažená herní kámen</w:t>
+      </w:r>
+    </w:p>
+    <w:p>
+      <w:pPr>
+        <w:pStyle w:val="Nadpis3"/>
+      </w:pPr>
+      <w:r>
+        <w:t>Počet tahů před prohrou</w:t>
+      </w:r>
+    </w:p>
+    <w:p>
+      <w:r>
+        <w:t>Tato fitness bere v potaz pouze schopnost jedince přežít ve hře co nejdéle. Takový přístup je zaměřen na hledání nejlepších cest, kdy jednotlivé kameny nebude ve vzorech, které by významně blokovali pole na herní síti</w:t>
+      </w:r>
+      <w:r>
+        <w:t>. Nevýhodou tohoto přístupu je výherní podmínka, která ukončí hru. Tento přístup preferuje hru, která bude trvat déle i v případě, kdy je možné hru vyhrát během několika málo tahů.</w:t>
+      </w:r>
+    </w:p>
+    <w:bookmarkStart w:id="52" w:name="_MON_1694795580"/>
+    <w:bookmarkEnd w:id="52"/>
+    <w:p>
+      <w:pPr>
+        <w:keepNext/>
+      </w:pPr>
+      <w:r>
+        <w:object w:dxaOrig="9072" w:dyaOrig="2492" w14:anchorId="1F81CCB1">
+          <v:shape id="_x0000_i1043" type="#_x0000_t75" style="width:453.6pt;height:124.6pt" o:ole="">
+            <v:imagedata r:id="rId63" o:title=""/>
+          </v:shape>
+          <o:OLEObject Type="Embed" ProgID="Word.OpenDocumentText.12" ShapeID="_x0000_i1043" DrawAspect="Content" ObjectID="_1696349772" r:id="rId64"/>
+        </w:object>
+      </w:r>
+    </w:p>
+    <w:p>
+      <w:pPr>
+        <w:pStyle w:val="Titulek"/>
+      </w:pPr>
+      <w:r>
+        <w:t xml:space="preserve">Obr. </w:t>
+      </w:r>
+      <w:fldSimple w:instr=" SEQ Obr. \* ARABIC ">
+        <w:r>
+          <w:rPr>
+            <w:noProof/>
+          </w:rPr>
+          <w:t>30</w:t>
+        </w:r>
+      </w:fldSimple>
       <w:r>
         <w:t xml:space="preserve"> Fitness funkce hodnotící pouze množství tahů před dokončením hry</w:t>
       </w:r>
@@ -9681,8 +9400,8 @@
         <w:t>, aby obě části měly určitou váhu na finální hodnotě fitness.</w:t>
       </w:r>
     </w:p>
-    <w:bookmarkStart w:id="52" w:name="_MON_1694798131"/>
-    <w:bookmarkEnd w:id="52"/>
+    <w:bookmarkStart w:id="53" w:name="_MON_1694798131"/>
+    <w:bookmarkEnd w:id="53"/>
     <w:p>
       <w:pPr>
         <w:pStyle w:val="Obr"/>
@@ -9690,10 +9409,10 @@
       </w:pPr>
       <w:r>
         <w:object w:dxaOrig="9072" w:dyaOrig="2265" w14:anchorId="1FBCBAEA">
-          <v:shape id="_x0000_i1337" type="#_x0000_t75" style="width:453.6pt;height:113.25pt" o:ole="">
-            <v:imagedata r:id="rId63" o:title=""/>
+          <v:shape id="_x0000_i1044" type="#_x0000_t75" style="width:453.6pt;height:113.25pt" o:ole="">
+            <v:imagedata r:id="rId65" o:title=""/>
           </v:shape>
-          <o:OLEObject Type="Embed" ProgID="Word.OpenDocumentText.12" ShapeID="_x0000_i1337" DrawAspect="Content" ObjectID="_1695154314" r:id="rId64"/>
+          <o:OLEObject Type="Embed" ProgID="Word.OpenDocumentText.12" ShapeID="_x0000_i1044" DrawAspect="Content" ObjectID="_1696349773" r:id="rId66"/>
         </w:object>
       </w:r>
     </w:p>
@@ -9704,31 +9423,21 @@
       <w:r>
         <w:t xml:space="preserve">Obr. </w:t>
       </w:r>
-      <w:r>
-        <w:fldChar w:fldCharType="begin"/>
-      </w:r>
-      <w:r>
-        <w:instrText xml:space="preserve"> SEQ Obr. \* ARABIC </w:instrText>
-      </w:r>
-      <w:r>
-        <w:fldChar w:fldCharType="separate"/>
-      </w:r>
-      <w:r>
-        <w:rPr>
-          <w:noProof/>
-        </w:rPr>
-        <w:t>30</w:t>
-      </w:r>
-      <w:r>
-        <w:fldChar w:fldCharType="end"/>
-      </w:r>
+      <w:fldSimple w:instr=" SEQ Obr. \* ARABIC ">
+        <w:r>
+          <w:rPr>
+            <w:noProof/>
+          </w:rPr>
+          <w:t>31</w:t>
+        </w:r>
+      </w:fldSimple>
       <w:r>
         <w:t xml:space="preserve"> Fitness funkce kombinovaného řešení</w:t>
       </w:r>
     </w:p>
     <w:p/>
-    <w:bookmarkStart w:id="53" w:name="_MON_1694798260"/>
-    <w:bookmarkEnd w:id="53"/>
+    <w:bookmarkStart w:id="54" w:name="_MON_1694798260"/>
+    <w:bookmarkEnd w:id="54"/>
     <w:p>
       <w:pPr>
         <w:pStyle w:val="Obr"/>
@@ -9736,10 +9445,10 @@
       </w:pPr>
       <w:r>
         <w:object w:dxaOrig="9072" w:dyaOrig="680" w14:anchorId="6B7F21F6">
-          <v:shape id="_x0000_i1338" type="#_x0000_t75" style="width:453.6pt;height:34pt" o:ole="">
-            <v:imagedata r:id="rId65" o:title=""/>
+          <v:shape id="_x0000_i1045" type="#_x0000_t75" style="width:453.6pt;height:34pt" o:ole="">
+            <v:imagedata r:id="rId67" o:title=""/>
           </v:shape>
-          <o:OLEObject Type="Embed" ProgID="Word.OpenDocumentText.12" ShapeID="_x0000_i1338" DrawAspect="Content" ObjectID="_1695154315" r:id="rId66"/>
+          <o:OLEObject Type="Embed" ProgID="Word.OpenDocumentText.12" ShapeID="_x0000_i1045" DrawAspect="Content" ObjectID="_1696349774" r:id="rId68"/>
         </w:object>
       </w:r>
     </w:p>
@@ -9750,24 +9459,14 @@
       <w:r>
         <w:t xml:space="preserve">Obr. </w:t>
       </w:r>
-      <w:r>
-        <w:fldChar w:fldCharType="begin"/>
-      </w:r>
-      <w:r>
-        <w:instrText xml:space="preserve"> SEQ Obr. \* ARABIC </w:instrText>
-      </w:r>
-      <w:r>
-        <w:fldChar w:fldCharType="separate"/>
-      </w:r>
-      <w:r>
-        <w:rPr>
-          <w:noProof/>
-        </w:rPr>
-        <w:t>31</w:t>
-      </w:r>
-      <w:r>
-        <w:fldChar w:fldCharType="end"/>
-      </w:r>
+      <w:fldSimple w:instr=" SEQ Obr. \* ARABIC ">
+        <w:r>
+          <w:rPr>
+            <w:noProof/>
+          </w:rPr>
+          <w:t>32</w:t>
+        </w:r>
+      </w:fldSimple>
       <w:r>
         <w:t xml:space="preserve"> Dedikovaná funkce parametrizace fitness funkce kombinovaného řešení</w:t>
       </w:r>
@@ -9784,12 +9483,12 @@
         </w:numPr>
         <w:ind w:left="573" w:hanging="431"/>
       </w:pPr>
-      <w:bookmarkStart w:id="54" w:name="_Toc29562543"/>
+      <w:bookmarkStart w:id="55" w:name="_Toc29562543"/>
       <w:r>
         <w:lastRenderedPageBreak/>
         <w:t>Závěr</w:t>
       </w:r>
-      <w:bookmarkEnd w:id="54"/>
+      <w:bookmarkEnd w:id="55"/>
     </w:p>
     <w:p>
       <w:r>
@@ -9948,13 +9647,13 @@
       <w:pPr>
         <w:pStyle w:val="Nadpis2"/>
       </w:pPr>
-      <w:bookmarkStart w:id="55" w:name="_Toc43056356"/>
-      <w:bookmarkStart w:id="56" w:name="_Toc62826309"/>
+      <w:bookmarkStart w:id="56" w:name="_Toc43056356"/>
+      <w:bookmarkStart w:id="57" w:name="_Toc62826309"/>
       <w:r>
         <w:t>Obecná východiska výzkumu</w:t>
       </w:r>
-      <w:bookmarkEnd w:id="55"/>
       <w:bookmarkEnd w:id="56"/>
+      <w:bookmarkEnd w:id="57"/>
       <w:r>
         <w:t xml:space="preserve"> </w:t>
       </w:r>
@@ -10202,13 +9901,13 @@
       <w:pPr>
         <w:pStyle w:val="Nadpis2"/>
       </w:pPr>
-      <w:bookmarkStart w:id="57" w:name="_Toc43056357"/>
-      <w:bookmarkStart w:id="58" w:name="_Toc62826310"/>
+      <w:bookmarkStart w:id="58" w:name="_Toc43056357"/>
+      <w:bookmarkStart w:id="59" w:name="_Toc62826310"/>
       <w:r>
         <w:t>Zdroje dat</w:t>
       </w:r>
-      <w:bookmarkEnd w:id="57"/>
       <w:bookmarkEnd w:id="58"/>
+      <w:bookmarkEnd w:id="59"/>
       <w:r>
         <w:t xml:space="preserve"> </w:t>
       </w:r>
@@ -10444,12 +10143,12 @@
       <w:pPr>
         <w:pStyle w:val="Nadpis1"/>
       </w:pPr>
-      <w:bookmarkStart w:id="59" w:name="_Toc62826311"/>
+      <w:bookmarkStart w:id="60" w:name="_Toc62826311"/>
       <w:r>
         <w:lastRenderedPageBreak/>
         <w:t>Výzkumná část / Praktická část / Hlavní část práce / …</w:t>
       </w:r>
-      <w:bookmarkEnd w:id="59"/>
+      <w:bookmarkEnd w:id="60"/>
     </w:p>
     <w:p>
       <w:pPr>
@@ -10545,7 +10244,7 @@
       <w:pPr>
         <w:pStyle w:val="Nadpis2"/>
       </w:pPr>
-      <w:bookmarkStart w:id="60" w:name="_Toc62826312"/>
+      <w:bookmarkStart w:id="61" w:name="_Toc62826312"/>
       <w:r>
         <w:t xml:space="preserve">Obrázky </w:t>
       </w:r>
@@ -10555,7 +10254,7 @@
       <w:r>
         <w:t>grafy</w:t>
       </w:r>
-      <w:bookmarkEnd w:id="60"/>
+      <w:bookmarkEnd w:id="61"/>
     </w:p>
     <w:p>
       <w:pPr>
@@ -10660,7 +10359,7 @@
                     <pic:cNvPicPr/>
                   </pic:nvPicPr>
                   <pic:blipFill>
-                    <a:blip r:embed="rId67">
+                    <a:blip r:embed="rId69">
                       <a:extLst>
                         <a:ext uri="{28A0092B-C50C-407E-A947-70E740481C1C}">
                           <a14:useLocalDpi xmlns:a14="http://schemas.microsoft.com/office/drawing/2010/main" val="0"/>
@@ -10694,32 +10393,19 @@
           <w:szCs w:val="20"/>
         </w:rPr>
       </w:pPr>
-      <w:bookmarkStart w:id="61" w:name="_Toc60054356"/>
-      <w:bookmarkStart w:id="62" w:name="_Toc62826319"/>
+      <w:bookmarkStart w:id="62" w:name="_Toc60054356"/>
+      <w:bookmarkStart w:id="63" w:name="_Toc62826319"/>
       <w:r>
         <w:t xml:space="preserve">Obr. </w:t>
       </w:r>
-      <w:r>
-        <w:fldChar w:fldCharType="begin"/>
-      </w:r>
-      <w:r>
-        <w:instrText xml:space="preserve"> SEQ Obr. \* ARABIC </w:instrText>
-      </w:r>
-      <w:r>
-        <w:fldChar w:fldCharType="separate"/>
-      </w:r>
-      <w:r>
-        <w:rPr>
-          <w:noProof/>
-        </w:rPr>
-        <w:t>32</w:t>
-      </w:r>
-      <w:r>
-        <w:rPr>
-          <w:noProof/>
-        </w:rPr>
-        <w:fldChar w:fldCharType="end"/>
-      </w:r>
+      <w:fldSimple w:instr=" SEQ Obr. \* ARABIC ">
+        <w:r>
+          <w:rPr>
+            <w:noProof/>
+          </w:rPr>
+          <w:t>33</w:t>
+        </w:r>
+      </w:fldSimple>
       <w:r>
         <w:rPr>
           <w:bCs/>
@@ -10733,8 +10419,8 @@
         </w:rPr>
         <w:t xml:space="preserve"> Krásný vodopád</w:t>
       </w:r>
-      <w:bookmarkEnd w:id="61"/>
       <w:bookmarkEnd w:id="62"/>
+      <w:bookmarkEnd w:id="63"/>
       <w:r>
         <w:rPr>
           <w:szCs w:val="20"/>
@@ -10779,11 +10465,11 @@
       <w:pPr>
         <w:pStyle w:val="Nadpis2"/>
       </w:pPr>
-      <w:bookmarkStart w:id="63" w:name="_Toc62826313"/>
+      <w:bookmarkStart w:id="64" w:name="_Toc62826313"/>
       <w:r>
         <w:t>Tabulky</w:t>
       </w:r>
-      <w:bookmarkEnd w:id="63"/>
+      <w:bookmarkEnd w:id="64"/>
     </w:p>
     <w:p>
       <w:pPr>
@@ -10869,35 +10555,22 @@
         <w:pStyle w:val="Titulek"/>
         <w:keepNext/>
       </w:pPr>
-      <w:bookmarkStart w:id="64" w:name="_Toc62826320"/>
+      <w:bookmarkStart w:id="65" w:name="_Toc62826320"/>
       <w:r>
         <w:t xml:space="preserve">Tab. </w:t>
       </w:r>
-      <w:r>
-        <w:fldChar w:fldCharType="begin"/>
-      </w:r>
-      <w:r>
-        <w:instrText xml:space="preserve"> SEQ Tab. \* ARABIC </w:instrText>
-      </w:r>
-      <w:r>
-        <w:fldChar w:fldCharType="separate"/>
-      </w:r>
-      <w:r>
-        <w:rPr>
-          <w:noProof/>
-        </w:rPr>
-        <w:t>1</w:t>
-      </w:r>
-      <w:r>
-        <w:rPr>
-          <w:noProof/>
-        </w:rPr>
-        <w:fldChar w:fldCharType="end"/>
-      </w:r>
+      <w:fldSimple w:instr=" SEQ Tab. \* ARABIC ">
+        <w:r>
+          <w:rPr>
+            <w:noProof/>
+          </w:rPr>
+          <w:t>1</w:t>
+        </w:r>
+      </w:fldSimple>
       <w:r>
         <w:t>: Název (popis) tabulky</w:t>
       </w:r>
-      <w:bookmarkEnd w:id="64"/>
+      <w:bookmarkEnd w:id="65"/>
     </w:p>
     <w:tbl>
       <w:tblPr>
@@ -11372,7 +11045,7 @@
       <w:pPr>
         <w:pStyle w:val="Nadpis2"/>
       </w:pPr>
-      <w:bookmarkStart w:id="65" w:name="_Toc62826314"/>
+      <w:bookmarkStart w:id="66" w:name="_Toc62826314"/>
       <w:r>
         <w:lastRenderedPageBreak/>
         <w:t xml:space="preserve">Rovnice, vzorce </w:t>
@@ -11383,7 +11056,7 @@
       <w:r>
         <w:t>funkce</w:t>
       </w:r>
-      <w:bookmarkEnd w:id="65"/>
+      <w:bookmarkEnd w:id="66"/>
     </w:p>
     <w:p>
       <w:pPr>
@@ -11702,11 +11375,11 @@
         <w:pStyle w:val="Nadpis2"/>
         <w:ind w:left="576" w:hanging="576"/>
       </w:pPr>
-      <w:bookmarkStart w:id="66" w:name="_Toc62826315"/>
+      <w:bookmarkStart w:id="67" w:name="_Toc62826315"/>
       <w:r>
         <w:t>Výčty a seznamy</w:t>
       </w:r>
-      <w:bookmarkEnd w:id="66"/>
+      <w:bookmarkEnd w:id="67"/>
     </w:p>
     <w:p>
       <w:pPr>
@@ -11903,14 +11576,14 @@
         </w:numPr>
         <w:ind w:left="431" w:hanging="431"/>
       </w:pPr>
-      <w:bookmarkStart w:id="67" w:name="_Toc60053869"/>
-      <w:bookmarkStart w:id="68" w:name="_Toc62826316"/>
+      <w:bookmarkStart w:id="68" w:name="_Toc60053869"/>
+      <w:bookmarkStart w:id="69" w:name="_Toc62826316"/>
       <w:r>
         <w:lastRenderedPageBreak/>
         <w:t>Závěr</w:t>
       </w:r>
-      <w:bookmarkEnd w:id="67"/>
       <w:bookmarkEnd w:id="68"/>
+      <w:bookmarkEnd w:id="69"/>
     </w:p>
     <w:p>
       <w:pPr>
@@ -12006,12 +11679,12 @@
         </w:numPr>
         <w:ind w:left="431" w:hanging="431"/>
       </w:pPr>
-      <w:bookmarkStart w:id="69" w:name="_Toc62826317"/>
+      <w:bookmarkStart w:id="70" w:name="_Toc62826317"/>
       <w:r>
         <w:lastRenderedPageBreak/>
         <w:t>Seznam použité literatury</w:t>
       </w:r>
-      <w:bookmarkEnd w:id="69"/>
+      <w:bookmarkEnd w:id="70"/>
     </w:p>
     <w:p>
       <w:pPr>
@@ -12058,7 +11731,7 @@
       <w:r>
         <w:t xml:space="preserve">[online]. Brno, 2011 [cit. 2020-12-09]. Dostupné z: </w:t>
       </w:r>
-      <w:hyperlink r:id="rId68" w:history="1">
+      <w:hyperlink r:id="rId70" w:history="1">
         <w:r>
           <w:rPr>
             <w:rStyle w:val="Hypertextovodkaz"/>
@@ -12406,12 +12079,12 @@
           <w:numId w:val="0"/>
         </w:numPr>
       </w:pPr>
-      <w:bookmarkStart w:id="70" w:name="_Toc62826318"/>
+      <w:bookmarkStart w:id="71" w:name="_Toc62826318"/>
       <w:r>
         <w:lastRenderedPageBreak/>
         <w:t>Přílohy</w:t>
       </w:r>
-      <w:bookmarkEnd w:id="70"/>
+      <w:bookmarkEnd w:id="71"/>
     </w:p>
     <w:p>
       <w:pPr>
@@ -12972,7 +12645,7 @@
       </w:r>
     </w:p>
     <w:sectPr>
-      <w:footerReference w:type="default" r:id="rId69"/>
+      <w:footerReference w:type="default" r:id="rId71"/>
       <w:pgSz w:w="11906" w:h="16838"/>
       <w:pgMar w:top="1418" w:right="1418" w:bottom="1418" w:left="1985" w:header="709" w:footer="709" w:gutter="0"/>
       <w:cols w:space="708"/>
@@ -18257,6 +17930,7 @@
     <w:rsid w:val="004A7174"/>
     <w:rsid w:val="00516CF2"/>
     <w:rsid w:val="005171BE"/>
+    <w:rsid w:val="005653A3"/>
     <w:rsid w:val="006F67BD"/>
     <w:rsid w:val="007815E8"/>
     <w:rsid w:val="00820F7C"/>
@@ -18273,6 +17947,7 @@
     <w:rsid w:val="00D16536"/>
     <w:rsid w:val="00D27952"/>
     <w:rsid w:val="00D46681"/>
+    <w:rsid w:val="00D72706"/>
     <w:rsid w:val="00F1589D"/>
     <w:rsid w:val="00F2595B"/>
     <w:rsid w:val="00FA1129"/>
@@ -19045,153 +18720,6 @@
 </file>
 
 <file path=customXml/item2.xml><?xml version="1.0" encoding="utf-8"?>
-<ct:contentTypeSchema xmlns:ct="http://schemas.microsoft.com/office/2006/metadata/contentType" xmlns:ma="http://schemas.microsoft.com/office/2006/metadata/properties/metaAttributes" ct:_="" ma:_="" ma:contentTypeName="Dokument" ma:contentTypeID="0x010100AB4421CFC579A4449DC25ACBD6176571" ma:contentTypeVersion="2" ma:contentTypeDescription="Vytvoří nový dokument" ma:contentTypeScope="" ma:versionID="571ac08f18df58b33840592d245cde2d">
-  <xsd:schema xmlns:xsd="http://www.w3.org/2001/XMLSchema" xmlns:xs="http://www.w3.org/2001/XMLSchema" xmlns:p="http://schemas.microsoft.com/office/2006/metadata/properties" xmlns:ns2="921a4a19-005d-42bf-a6ee-1c0f1cd55622" targetNamespace="http://schemas.microsoft.com/office/2006/metadata/properties" ma:root="true" ma:fieldsID="4559ad2502f86f60dcde6a0f6b3f7266" ns2:_="">
-    <xsd:import namespace="921a4a19-005d-42bf-a6ee-1c0f1cd55622"/>
-    <xsd:element name="properties">
-      <xsd:complexType>
-        <xsd:sequence>
-          <xsd:element name="documentManagement">
-            <xsd:complexType>
-              <xsd:all>
-                <xsd:element ref="ns2:MediaServiceMetadata" minOccurs="0"/>
-                <xsd:element ref="ns2:MediaServiceFastMetadata" minOccurs="0"/>
-              </xsd:all>
-            </xsd:complexType>
-          </xsd:element>
-        </xsd:sequence>
-      </xsd:complexType>
-    </xsd:element>
-  </xsd:schema>
-  <xsd:schema xmlns:xsd="http://www.w3.org/2001/XMLSchema" xmlns:xs="http://www.w3.org/2001/XMLSchema" xmlns:dms="http://schemas.microsoft.com/office/2006/documentManagement/types" xmlns:pc="http://schemas.microsoft.com/office/infopath/2007/PartnerControls" targetNamespace="921a4a19-005d-42bf-a6ee-1c0f1cd55622" elementFormDefault="qualified">
-    <xsd:import namespace="http://schemas.microsoft.com/office/2006/documentManagement/types"/>
-    <xsd:import namespace="http://schemas.microsoft.com/office/infopath/2007/PartnerControls"/>
-    <xsd:element name="MediaServiceMetadata" ma:index="8" nillable="true" ma:displayName="MediaServiceMetadata" ma:hidden="true" ma:internalName="MediaServiceMetadata" ma:readOnly="true">
-      <xsd:simpleType>
-        <xsd:restriction base="dms:Note"/>
-      </xsd:simpleType>
-    </xsd:element>
-    <xsd:element name="MediaServiceFastMetadata" ma:index="9" nillable="true" ma:displayName="MediaServiceFastMetadata" ma:hidden="true" ma:internalName="MediaServiceFastMetadata" ma:readOnly="true">
-      <xsd:simpleType>
-        <xsd:restriction base="dms:Note"/>
-      </xsd:simpleType>
-    </xsd:element>
-  </xsd:schema>
-  <xsd:schema xmlns="http://schemas.openxmlformats.org/package/2006/metadata/core-properties" xmlns:xsd="http://www.w3.org/2001/XMLSchema" xmlns:xsi="http://www.w3.org/2001/XMLSchema-instance" xmlns:dc="http://purl.org/dc/elements/1.1/" xmlns:dcterms="http://purl.org/dc/terms/" xmlns:odoc="http://schemas.microsoft.com/internal/obd" targetNamespace="http://schemas.openxmlformats.org/package/2006/metadata/core-properties" elementFormDefault="qualified" attributeFormDefault="unqualified" blockDefault="#all">
-    <xsd:import namespace="http://purl.org/dc/elements/1.1/" schemaLocation="http://dublincore.org/schemas/xmls/qdc/2003/04/02/dc.xsd"/>
-    <xsd:import namespace="http://purl.org/dc/terms/" schemaLocation="http://dublincore.org/schemas/xmls/qdc/2003/04/02/dcterms.xsd"/>
-    <xsd:element name="coreProperties" type="CT_coreProperties"/>
-    <xsd:complexType name="CT_coreProperties">
-      <xsd:all>
-        <xsd:element ref="dc:creator" minOccurs="0" maxOccurs="1"/>
-        <xsd:element ref="dcterms:created" minOccurs="0" maxOccurs="1"/>
-        <xsd:element ref="dc:identifier" minOccurs="0" maxOccurs="1"/>
-        <xsd:element name="contentType" minOccurs="0" maxOccurs="1" type="xsd:string" ma:index="0" ma:displayName="Typ obsahu"/>
-        <xsd:element ref="dc:title" minOccurs="0" maxOccurs="1" ma:index="4" ma:displayName="Nadpis"/>
-        <xsd:element ref="dc:subject" minOccurs="0" maxOccurs="1"/>
-        <xsd:element ref="dc:description" minOccurs="0" maxOccurs="1"/>
-        <xsd:element name="keywords" minOccurs="0" maxOccurs="1" type="xsd:string"/>
-        <xsd:element ref="dc:language" minOccurs="0" maxOccurs="1"/>
-        <xsd:element name="category" minOccurs="0" maxOccurs="1" type="xsd:string"/>
-        <xsd:element name="version" minOccurs="0" maxOccurs="1" type="xsd:string"/>
-        <xsd:element name="revision" minOccurs="0" maxOccurs="1" type="xsd:string">
-          <xsd:annotation>
-            <xsd:documentation>
-                        This value indicates the number of saves or revisions. The application is responsible for updating this value after each revision.
-                    </xsd:documentation>
-          </xsd:annotation>
-        </xsd:element>
-        <xsd:element name="lastModifiedBy" minOccurs="0" maxOccurs="1" type="xsd:string"/>
-        <xsd:element ref="dcterms:modified" minOccurs="0" maxOccurs="1"/>
-        <xsd:element name="contentStatus" minOccurs="0" maxOccurs="1" type="xsd:string"/>
-      </xsd:all>
-    </xsd:complexType>
-  </xsd:schema>
-  <xs:schema xmlns:pc="http://schemas.microsoft.com/office/infopath/2007/PartnerControls" xmlns:xs="http://www.w3.org/2001/XMLSchema" targetNamespace="http://schemas.microsoft.com/office/infopath/2007/PartnerControls" elementFormDefault="qualified" attributeFormDefault="unqualified">
-    <xs:element name="Person">
-      <xs:complexType>
-        <xs:sequence>
-          <xs:element ref="pc:DisplayName" minOccurs="0"/>
-          <xs:element ref="pc:AccountId" minOccurs="0"/>
-          <xs:element ref="pc:AccountType" minOccurs="0"/>
-        </xs:sequence>
-      </xs:complexType>
-    </xs:element>
-    <xs:element name="DisplayName" type="xs:string"/>
-    <xs:element name="AccountId" type="xs:string"/>
-    <xs:element name="AccountType" type="xs:string"/>
-    <xs:element name="BDCAssociatedEntity">
-      <xs:complexType>
-        <xs:sequence>
-          <xs:element ref="pc:BDCEntity" minOccurs="0" maxOccurs="unbounded"/>
-        </xs:sequence>
-        <xs:attribute ref="pc:EntityNamespace"/>
-        <xs:attribute ref="pc:EntityName"/>
-        <xs:attribute ref="pc:SystemInstanceName"/>
-        <xs:attribute ref="pc:AssociationName"/>
-      </xs:complexType>
-    </xs:element>
-    <xs:attribute name="EntityNamespace" type="xs:string"/>
-    <xs:attribute name="EntityName" type="xs:string"/>
-    <xs:attribute name="SystemInstanceName" type="xs:string"/>
-    <xs:attribute name="AssociationName" type="xs:string"/>
-    <xs:element name="BDCEntity">
-      <xs:complexType>
-        <xs:sequence>
-          <xs:element ref="pc:EntityDisplayName" minOccurs="0"/>
-          <xs:element ref="pc:EntityInstanceReference" minOccurs="0"/>
-          <xs:element ref="pc:EntityId1" minOccurs="0"/>
-          <xs:element ref="pc:EntityId2" minOccurs="0"/>
-          <xs:element ref="pc:EntityId3" minOccurs="0"/>
-          <xs:element ref="pc:EntityId4" minOccurs="0"/>
-          <xs:element ref="pc:EntityId5" minOccurs="0"/>
-        </xs:sequence>
-      </xs:complexType>
-    </xs:element>
-    <xs:element name="EntityDisplayName" type="xs:string"/>
-    <xs:element name="EntityInstanceReference" type="xs:string"/>
-    <xs:element name="EntityId1" type="xs:string"/>
-    <xs:element name="EntityId2" type="xs:string"/>
-    <xs:element name="EntityId3" type="xs:string"/>
-    <xs:element name="EntityId4" type="xs:string"/>
-    <xs:element name="EntityId5" type="xs:string"/>
-    <xs:element name="Terms">
-      <xs:complexType>
-        <xs:sequence>
-          <xs:element ref="pc:TermInfo" minOccurs="0" maxOccurs="unbounded"/>
-        </xs:sequence>
-      </xs:complexType>
-    </xs:element>
-    <xs:element name="TermInfo">
-      <xs:complexType>
-        <xs:sequence>
-          <xs:element ref="pc:TermName" minOccurs="0"/>
-          <xs:element ref="pc:TermId" minOccurs="0"/>
-        </xs:sequence>
-      </xs:complexType>
-    </xs:element>
-    <xs:element name="TermName" type="xs:string"/>
-    <xs:element name="TermId" type="xs:string"/>
-  </xs:schema>
-</ct:contentTypeSchema>
-</file>
-
-<file path=customXml/item3.xml><?xml version="1.0" encoding="utf-8"?>
-<?mso-contentType ?>
-<FormTemplates xmlns="http://schemas.microsoft.com/sharepoint/v3/contenttype/forms">
-  <Display>DocumentLibraryForm</Display>
-  <Edit>DocumentLibraryForm</Edit>
-  <New>DocumentLibraryForm</New>
-</FormTemplates>
-</file>
-
-<file path=customXml/item4.xml><?xml version="1.0" encoding="utf-8"?>
-<p:properties xmlns:p="http://schemas.microsoft.com/office/2006/metadata/properties" xmlns:xsi="http://www.w3.org/2001/XMLSchema-instance" xmlns:pc="http://schemas.microsoft.com/office/infopath/2007/PartnerControls">
-  <documentManagement/>
-</p:properties>
-</file>
-
-<file path=customXml/item5.xml><?xml version="1.0" encoding="utf-8"?>
 <b:Sources xmlns:b="http://schemas.openxmlformats.org/officeDocument/2006/bibliography" xmlns="http://schemas.openxmlformats.org/officeDocument/2006/bibliography" SelectedStyle="\APASixthEditionOfficeOnline.xsl" StyleName="APA" Version="6">
   <b:Source>
     <b:Tag>Sta02</b:Tag>
@@ -19472,6 +19000,153 @@
 </b:Sources>
 </file>
 
+<file path=customXml/item3.xml><?xml version="1.0" encoding="utf-8"?>
+<?mso-contentType ?>
+<FormTemplates xmlns="http://schemas.microsoft.com/sharepoint/v3/contenttype/forms">
+  <Display>DocumentLibraryForm</Display>
+  <Edit>DocumentLibraryForm</Edit>
+  <New>DocumentLibraryForm</New>
+</FormTemplates>
+</file>
+
+<file path=customXml/item4.xml><?xml version="1.0" encoding="utf-8"?>
+<p:properties xmlns:p="http://schemas.microsoft.com/office/2006/metadata/properties" xmlns:xsi="http://www.w3.org/2001/XMLSchema-instance" xmlns:pc="http://schemas.microsoft.com/office/infopath/2007/PartnerControls">
+  <documentManagement/>
+</p:properties>
+</file>
+
+<file path=customXml/item5.xml><?xml version="1.0" encoding="utf-8"?>
+<ct:contentTypeSchema xmlns:ct="http://schemas.microsoft.com/office/2006/metadata/contentType" xmlns:ma="http://schemas.microsoft.com/office/2006/metadata/properties/metaAttributes" ct:_="" ma:_="" ma:contentTypeName="Dokument" ma:contentTypeID="0x010100AB4421CFC579A4449DC25ACBD6176571" ma:contentTypeVersion="2" ma:contentTypeDescription="Vytvoří nový dokument" ma:contentTypeScope="" ma:versionID="571ac08f18df58b33840592d245cde2d">
+  <xsd:schema xmlns:xsd="http://www.w3.org/2001/XMLSchema" xmlns:xs="http://www.w3.org/2001/XMLSchema" xmlns:p="http://schemas.microsoft.com/office/2006/metadata/properties" xmlns:ns2="921a4a19-005d-42bf-a6ee-1c0f1cd55622" targetNamespace="http://schemas.microsoft.com/office/2006/metadata/properties" ma:root="true" ma:fieldsID="4559ad2502f86f60dcde6a0f6b3f7266" ns2:_="">
+    <xsd:import namespace="921a4a19-005d-42bf-a6ee-1c0f1cd55622"/>
+    <xsd:element name="properties">
+      <xsd:complexType>
+        <xsd:sequence>
+          <xsd:element name="documentManagement">
+            <xsd:complexType>
+              <xsd:all>
+                <xsd:element ref="ns2:MediaServiceMetadata" minOccurs="0"/>
+                <xsd:element ref="ns2:MediaServiceFastMetadata" minOccurs="0"/>
+              </xsd:all>
+            </xsd:complexType>
+          </xsd:element>
+        </xsd:sequence>
+      </xsd:complexType>
+    </xsd:element>
+  </xsd:schema>
+  <xsd:schema xmlns:xsd="http://www.w3.org/2001/XMLSchema" xmlns:xs="http://www.w3.org/2001/XMLSchema" xmlns:dms="http://schemas.microsoft.com/office/2006/documentManagement/types" xmlns:pc="http://schemas.microsoft.com/office/infopath/2007/PartnerControls" targetNamespace="921a4a19-005d-42bf-a6ee-1c0f1cd55622" elementFormDefault="qualified">
+    <xsd:import namespace="http://schemas.microsoft.com/office/2006/documentManagement/types"/>
+    <xsd:import namespace="http://schemas.microsoft.com/office/infopath/2007/PartnerControls"/>
+    <xsd:element name="MediaServiceMetadata" ma:index="8" nillable="true" ma:displayName="MediaServiceMetadata" ma:hidden="true" ma:internalName="MediaServiceMetadata" ma:readOnly="true">
+      <xsd:simpleType>
+        <xsd:restriction base="dms:Note"/>
+      </xsd:simpleType>
+    </xsd:element>
+    <xsd:element name="MediaServiceFastMetadata" ma:index="9" nillable="true" ma:displayName="MediaServiceFastMetadata" ma:hidden="true" ma:internalName="MediaServiceFastMetadata" ma:readOnly="true">
+      <xsd:simpleType>
+        <xsd:restriction base="dms:Note"/>
+      </xsd:simpleType>
+    </xsd:element>
+  </xsd:schema>
+  <xsd:schema xmlns="http://schemas.openxmlformats.org/package/2006/metadata/core-properties" xmlns:xsd="http://www.w3.org/2001/XMLSchema" xmlns:xsi="http://www.w3.org/2001/XMLSchema-instance" xmlns:dc="http://purl.org/dc/elements/1.1/" xmlns:dcterms="http://purl.org/dc/terms/" xmlns:odoc="http://schemas.microsoft.com/internal/obd" targetNamespace="http://schemas.openxmlformats.org/package/2006/metadata/core-properties" elementFormDefault="qualified" attributeFormDefault="unqualified" blockDefault="#all">
+    <xsd:import namespace="http://purl.org/dc/elements/1.1/" schemaLocation="http://dublincore.org/schemas/xmls/qdc/2003/04/02/dc.xsd"/>
+    <xsd:import namespace="http://purl.org/dc/terms/" schemaLocation="http://dublincore.org/schemas/xmls/qdc/2003/04/02/dcterms.xsd"/>
+    <xsd:element name="coreProperties" type="CT_coreProperties"/>
+    <xsd:complexType name="CT_coreProperties">
+      <xsd:all>
+        <xsd:element ref="dc:creator" minOccurs="0" maxOccurs="1"/>
+        <xsd:element ref="dcterms:created" minOccurs="0" maxOccurs="1"/>
+        <xsd:element ref="dc:identifier" minOccurs="0" maxOccurs="1"/>
+        <xsd:element name="contentType" minOccurs="0" maxOccurs="1" type="xsd:string" ma:index="0" ma:displayName="Typ obsahu"/>
+        <xsd:element ref="dc:title" minOccurs="0" maxOccurs="1" ma:index="4" ma:displayName="Nadpis"/>
+        <xsd:element ref="dc:subject" minOccurs="0" maxOccurs="1"/>
+        <xsd:element ref="dc:description" minOccurs="0" maxOccurs="1"/>
+        <xsd:element name="keywords" minOccurs="0" maxOccurs="1" type="xsd:string"/>
+        <xsd:element ref="dc:language" minOccurs="0" maxOccurs="1"/>
+        <xsd:element name="category" minOccurs="0" maxOccurs="1" type="xsd:string"/>
+        <xsd:element name="version" minOccurs="0" maxOccurs="1" type="xsd:string"/>
+        <xsd:element name="revision" minOccurs="0" maxOccurs="1" type="xsd:string">
+          <xsd:annotation>
+            <xsd:documentation>
+                        This value indicates the number of saves or revisions. The application is responsible for updating this value after each revision.
+                    </xsd:documentation>
+          </xsd:annotation>
+        </xsd:element>
+        <xsd:element name="lastModifiedBy" minOccurs="0" maxOccurs="1" type="xsd:string"/>
+        <xsd:element ref="dcterms:modified" minOccurs="0" maxOccurs="1"/>
+        <xsd:element name="contentStatus" minOccurs="0" maxOccurs="1" type="xsd:string"/>
+      </xsd:all>
+    </xsd:complexType>
+  </xsd:schema>
+  <xs:schema xmlns:pc="http://schemas.microsoft.com/office/infopath/2007/PartnerControls" xmlns:xs="http://www.w3.org/2001/XMLSchema" targetNamespace="http://schemas.microsoft.com/office/infopath/2007/PartnerControls" elementFormDefault="qualified" attributeFormDefault="unqualified">
+    <xs:element name="Person">
+      <xs:complexType>
+        <xs:sequence>
+          <xs:element ref="pc:DisplayName" minOccurs="0"/>
+          <xs:element ref="pc:AccountId" minOccurs="0"/>
+          <xs:element ref="pc:AccountType" minOccurs="0"/>
+        </xs:sequence>
+      </xs:complexType>
+    </xs:element>
+    <xs:element name="DisplayName" type="xs:string"/>
+    <xs:element name="AccountId" type="xs:string"/>
+    <xs:element name="AccountType" type="xs:string"/>
+    <xs:element name="BDCAssociatedEntity">
+      <xs:complexType>
+        <xs:sequence>
+          <xs:element ref="pc:BDCEntity" minOccurs="0" maxOccurs="unbounded"/>
+        </xs:sequence>
+        <xs:attribute ref="pc:EntityNamespace"/>
+        <xs:attribute ref="pc:EntityName"/>
+        <xs:attribute ref="pc:SystemInstanceName"/>
+        <xs:attribute ref="pc:AssociationName"/>
+      </xs:complexType>
+    </xs:element>
+    <xs:attribute name="EntityNamespace" type="xs:string"/>
+    <xs:attribute name="EntityName" type="xs:string"/>
+    <xs:attribute name="SystemInstanceName" type="xs:string"/>
+    <xs:attribute name="AssociationName" type="xs:string"/>
+    <xs:element name="BDCEntity">
+      <xs:complexType>
+        <xs:sequence>
+          <xs:element ref="pc:EntityDisplayName" minOccurs="0"/>
+          <xs:element ref="pc:EntityInstanceReference" minOccurs="0"/>
+          <xs:element ref="pc:EntityId1" minOccurs="0"/>
+          <xs:element ref="pc:EntityId2" minOccurs="0"/>
+          <xs:element ref="pc:EntityId3" minOccurs="0"/>
+          <xs:element ref="pc:EntityId4" minOccurs="0"/>
+          <xs:element ref="pc:EntityId5" minOccurs="0"/>
+        </xs:sequence>
+      </xs:complexType>
+    </xs:element>
+    <xs:element name="EntityDisplayName" type="xs:string"/>
+    <xs:element name="EntityInstanceReference" type="xs:string"/>
+    <xs:element name="EntityId1" type="xs:string"/>
+    <xs:element name="EntityId2" type="xs:string"/>
+    <xs:element name="EntityId3" type="xs:string"/>
+    <xs:element name="EntityId4" type="xs:string"/>
+    <xs:element name="EntityId5" type="xs:string"/>
+    <xs:element name="Terms">
+      <xs:complexType>
+        <xs:sequence>
+          <xs:element ref="pc:TermInfo" minOccurs="0" maxOccurs="unbounded"/>
+        </xs:sequence>
+      </xs:complexType>
+    </xs:element>
+    <xs:element name="TermInfo">
+      <xs:complexType>
+        <xs:sequence>
+          <xs:element ref="pc:TermName" minOccurs="0"/>
+          <xs:element ref="pc:TermId" minOccurs="0"/>
+        </xs:sequence>
+      </xs:complexType>
+    </xs:element>
+    <xs:element name="TermName" type="xs:string"/>
+    <xs:element name="TermId" type="xs:string"/>
+  </xs:schema>
+</ct:contentTypeSchema>
+</file>
+
 <file path=customXml/itemProps1.xml><?xml version="1.0" encoding="utf-8"?>
 <ds:datastoreItem xmlns:ds="http://schemas.openxmlformats.org/officeDocument/2006/customXml" ds:itemID="{55AF091B-3C7A-41E3-B477-F2FDAA23CFDA}">
   <ds:schemaRefs>
@@ -19481,19 +19156,9 @@
 </file>
 
 <file path=customXml/itemProps2.xml><?xml version="1.0" encoding="utf-8"?>
-<ds:datastoreItem xmlns:ds="http://schemas.openxmlformats.org/officeDocument/2006/customXml" ds:itemID="{838CEF72-1B4D-4D33-9891-FFC95F507282}">
+<ds:datastoreItem xmlns:ds="http://schemas.openxmlformats.org/officeDocument/2006/customXml" ds:itemID="{DFF3B643-61C8-474D-98FB-2EE4B6EA7407}">
   <ds:schemaRefs>
-    <ds:schemaRef ds:uri="http://schemas.microsoft.com/office/2006/metadata/contentType"/>
-    <ds:schemaRef ds:uri="http://schemas.microsoft.com/office/2006/metadata/properties/metaAttributes"/>
-    <ds:schemaRef ds:uri="http://www.w3.org/2001/XMLSchema"/>
-    <ds:schemaRef ds:uri="http://schemas.microsoft.com/office/2006/metadata/properties"/>
-    <ds:schemaRef ds:uri="921a4a19-005d-42bf-a6ee-1c0f1cd55622"/>
-    <ds:schemaRef ds:uri="http://schemas.microsoft.com/office/2006/documentManagement/types"/>
-    <ds:schemaRef ds:uri="http://schemas.microsoft.com/office/infopath/2007/PartnerControls"/>
-    <ds:schemaRef ds:uri="http://schemas.openxmlformats.org/package/2006/metadata/core-properties"/>
-    <ds:schemaRef ds:uri="http://purl.org/dc/elements/1.1/"/>
-    <ds:schemaRef ds:uri="http://purl.org/dc/terms/"/>
-    <ds:schemaRef ds:uri="http://schemas.microsoft.com/internal/obd"/>
+    <ds:schemaRef ds:uri="http://schemas.openxmlformats.org/officeDocument/2006/bibliography"/>
   </ds:schemaRefs>
 </ds:datastoreItem>
 </file>
@@ -19516,9 +19181,19 @@
 </file>
 
 <file path=customXml/itemProps5.xml><?xml version="1.0" encoding="utf-8"?>
-<ds:datastoreItem xmlns:ds="http://schemas.openxmlformats.org/officeDocument/2006/customXml" ds:itemID="{DFF3B643-61C8-474D-98FB-2EE4B6EA7407}">
+<ds:datastoreItem xmlns:ds="http://schemas.openxmlformats.org/officeDocument/2006/customXml" ds:itemID="{838CEF72-1B4D-4D33-9891-FFC95F507282}">
   <ds:schemaRefs>
-    <ds:schemaRef ds:uri="http://schemas.openxmlformats.org/officeDocument/2006/bibliography"/>
+    <ds:schemaRef ds:uri="http://schemas.microsoft.com/office/2006/metadata/contentType"/>
+    <ds:schemaRef ds:uri="http://schemas.microsoft.com/office/2006/metadata/properties/metaAttributes"/>
+    <ds:schemaRef ds:uri="http://www.w3.org/2001/XMLSchema"/>
+    <ds:schemaRef ds:uri="http://schemas.microsoft.com/office/2006/metadata/properties"/>
+    <ds:schemaRef ds:uri="921a4a19-005d-42bf-a6ee-1c0f1cd55622"/>
+    <ds:schemaRef ds:uri="http://schemas.microsoft.com/office/2006/documentManagement/types"/>
+    <ds:schemaRef ds:uri="http://schemas.microsoft.com/office/infopath/2007/PartnerControls"/>
+    <ds:schemaRef ds:uri="http://schemas.openxmlformats.org/package/2006/metadata/core-properties"/>
+    <ds:schemaRef ds:uri="http://purl.org/dc/elements/1.1/"/>
+    <ds:schemaRef ds:uri="http://purl.org/dc/terms/"/>
+    <ds:schemaRef ds:uri="http://schemas.microsoft.com/internal/obd"/>
   </ds:schemaRefs>
 </ds:datastoreItem>
 </file>
</xml_diff>